<commit_message>
Config-File mit Mail-Configuration erweitern / Dokumentation mit Anforderungen erweitern
</commit_message>
<xml_diff>
--- a/Projektarbeit_Imbach_Julia.docx
+++ b/Projektarbeit_Imbach_Julia.docx
@@ -548,7 +548,7 @@
         <w:p/>
       </w:sdtContent>
     </w:sdt>
-    <w:bookmarkStart w:id="0" w:name="_Toc452368480" w:displacedByCustomXml="next"/>
+    <w:bookmarkStart w:id="0" w:name="_Toc452382775" w:displacedByCustomXml="next"/>
     <w:sdt>
       <w:sdtPr>
         <w:rPr>
@@ -605,7 +605,7 @@
           <w:r>
             <w:fldChar w:fldCharType="separate"/>
           </w:r>
-          <w:hyperlink w:anchor="_Toc452368480" w:history="1">
+          <w:hyperlink w:anchor="_Toc452382775" w:history="1">
             <w:r>
               <w:rPr>
                 <w:rStyle w:val="Hyperlink"/>
@@ -649,7 +649,7 @@
                 <w:noProof/>
                 <w:webHidden/>
               </w:rPr>
-              <w:instrText xml:space="preserve"> PAGEREF _Toc452368480 \h </w:instrText>
+              <w:instrText xml:space="preserve"> PAGEREF _Toc452382775 \h </w:instrText>
             </w:r>
             <w:r>
               <w:rPr>
@@ -694,7 +694,7 @@
               <w:lang w:eastAsia="de-CH"/>
             </w:rPr>
           </w:pPr>
-          <w:hyperlink w:anchor="_Toc452368481" w:history="1">
+          <w:hyperlink w:anchor="_Toc452382776" w:history="1">
             <w:r>
               <w:rPr>
                 <w:rStyle w:val="Hyperlink"/>
@@ -737,7 +737,7 @@
                 <w:noProof/>
                 <w:webHidden/>
               </w:rPr>
-              <w:instrText xml:space="preserve"> PAGEREF _Toc452368481 \h </w:instrText>
+              <w:instrText xml:space="preserve"> PAGEREF _Toc452382776 \h </w:instrText>
             </w:r>
             <w:r>
               <w:rPr>
@@ -757,7 +757,7 @@
                 <w:noProof/>
                 <w:webHidden/>
               </w:rPr>
-              <w:t>2</w:t>
+              <w:t>1</w:t>
             </w:r>
             <w:r>
               <w:rPr>
@@ -782,7 +782,7 @@
               <w:lang w:eastAsia="de-CH"/>
             </w:rPr>
           </w:pPr>
-          <w:hyperlink w:anchor="_Toc452368482" w:history="1">
+          <w:hyperlink w:anchor="_Toc452382777" w:history="1">
             <w:r>
               <w:rPr>
                 <w:rStyle w:val="Hyperlink"/>
@@ -804,7 +804,7 @@
                 <w:rStyle w:val="Hyperlink"/>
                 <w:noProof/>
               </w:rPr>
-              <w:t>Funktionen</w:t>
+              <w:t>Anforderungen</w:t>
             </w:r>
             <w:r>
               <w:rPr>
@@ -825,7 +825,7 @@
                 <w:noProof/>
                 <w:webHidden/>
               </w:rPr>
-              <w:instrText xml:space="preserve"> PAGEREF _Toc452368482 \h </w:instrText>
+              <w:instrText xml:space="preserve"> PAGEREF _Toc452382777 \h </w:instrText>
             </w:r>
             <w:r>
               <w:rPr>
@@ -845,7 +845,7 @@
                 <w:noProof/>
                 <w:webHidden/>
               </w:rPr>
-              <w:t>2</w:t>
+              <w:t>1</w:t>
             </w:r>
             <w:r>
               <w:rPr>
@@ -870,7 +870,7 @@
               <w:lang w:eastAsia="de-CH"/>
             </w:rPr>
           </w:pPr>
-          <w:hyperlink w:anchor="_Toc452368483" w:history="1">
+          <w:hyperlink w:anchor="_Toc452382778" w:history="1">
             <w:r>
               <w:rPr>
                 <w:rStyle w:val="Hyperlink"/>
@@ -892,7 +892,7 @@
                 <w:rStyle w:val="Hyperlink"/>
                 <w:noProof/>
               </w:rPr>
-              <w:t>Start- und Endstation mittels Textsuche finden</w:t>
+              <w:t>A001: Start- und Endstation mittels Textsuche finden</w:t>
             </w:r>
             <w:r>
               <w:rPr>
@@ -913,7 +913,7 @@
                 <w:noProof/>
                 <w:webHidden/>
               </w:rPr>
-              <w:instrText xml:space="preserve"> PAGEREF _Toc452368483 \h </w:instrText>
+              <w:instrText xml:space="preserve"> PAGEREF _Toc452382778 \h </w:instrText>
             </w:r>
             <w:r>
               <w:rPr>
@@ -933,7 +933,7 @@
                 <w:noProof/>
                 <w:webHidden/>
               </w:rPr>
-              <w:t>2</w:t>
+              <w:t>1</w:t>
             </w:r>
             <w:r>
               <w:rPr>
@@ -958,7 +958,7 @@
               <w:lang w:eastAsia="de-CH"/>
             </w:rPr>
           </w:pPr>
-          <w:hyperlink w:anchor="_Toc452368484" w:history="1">
+          <w:hyperlink w:anchor="_Toc452382779" w:history="1">
             <w:r>
               <w:rPr>
                 <w:rStyle w:val="Hyperlink"/>
@@ -980,7 +980,7 @@
                 <w:rStyle w:val="Hyperlink"/>
                 <w:noProof/>
               </w:rPr>
-              <w:t>Verbindungen zwischen 2 Stationen ausgeben</w:t>
+              <w:t>AA02: Verbindungen zwischen 2 Stationen ausgeben</w:t>
             </w:r>
             <w:r>
               <w:rPr>
@@ -1001,7 +1001,7 @@
                 <w:noProof/>
                 <w:webHidden/>
               </w:rPr>
-              <w:instrText xml:space="preserve"> PAGEREF _Toc452368484 \h </w:instrText>
+              <w:instrText xml:space="preserve"> PAGEREF _Toc452382779 \h </w:instrText>
             </w:r>
             <w:r>
               <w:rPr>
@@ -1021,7 +1021,7 @@
                 <w:noProof/>
                 <w:webHidden/>
               </w:rPr>
-              <w:t>2</w:t>
+              <w:t>1</w:t>
             </w:r>
             <w:r>
               <w:rPr>
@@ -1046,7 +1046,7 @@
               <w:lang w:eastAsia="de-CH"/>
             </w:rPr>
           </w:pPr>
-          <w:hyperlink w:anchor="_Toc452368485" w:history="1">
+          <w:hyperlink w:anchor="_Toc452382780" w:history="1">
             <w:r>
               <w:rPr>
                 <w:rStyle w:val="Hyperlink"/>
@@ -1068,7 +1068,7 @@
                 <w:rStyle w:val="Hyperlink"/>
                 <w:noProof/>
               </w:rPr>
-              <w:t>Abfahrtstafel für Startstation ausgeben</w:t>
+              <w:t>AA03: Abfahrtstafel für Startstation ausgeben</w:t>
             </w:r>
             <w:r>
               <w:rPr>
@@ -1089,7 +1089,7 @@
                 <w:noProof/>
                 <w:webHidden/>
               </w:rPr>
-              <w:instrText xml:space="preserve"> PAGEREF _Toc452368485 \h </w:instrText>
+              <w:instrText xml:space="preserve"> PAGEREF _Toc452382780 \h </w:instrText>
             </w:r>
             <w:r>
               <w:rPr>
@@ -1134,7 +1134,7 @@
               <w:lang w:eastAsia="de-CH"/>
             </w:rPr>
           </w:pPr>
-          <w:hyperlink w:anchor="_Toc452368486" w:history="1">
+          <w:hyperlink w:anchor="_Toc452382781" w:history="1">
             <w:r>
               <w:rPr>
                 <w:rStyle w:val="Hyperlink"/>
@@ -1156,7 +1156,7 @@
                 <w:rStyle w:val="Hyperlink"/>
                 <w:noProof/>
               </w:rPr>
-              <w:t>Autovervollständigung bei Stationssuche</w:t>
+              <w:t>AA04: Autovervollständigung bei Stationssuche</w:t>
             </w:r>
             <w:r>
               <w:rPr>
@@ -1177,7 +1177,7 @@
                 <w:noProof/>
                 <w:webHidden/>
               </w:rPr>
-              <w:instrText xml:space="preserve"> PAGEREF _Toc452368486 \h </w:instrText>
+              <w:instrText xml:space="preserve"> PAGEREF _Toc452382781 \h </w:instrText>
             </w:r>
             <w:r>
               <w:rPr>
@@ -1222,7 +1222,7 @@
               <w:lang w:eastAsia="de-CH"/>
             </w:rPr>
           </w:pPr>
-          <w:hyperlink w:anchor="_Toc452368487" w:history="1">
+          <w:hyperlink w:anchor="_Toc452382782" w:history="1">
             <w:r>
               <w:rPr>
                 <w:rStyle w:val="Hyperlink"/>
@@ -1265,7 +1265,7 @@
                 <w:noProof/>
                 <w:webHidden/>
               </w:rPr>
-              <w:instrText xml:space="preserve"> PAGEREF _Toc452368487 \h </w:instrText>
+              <w:instrText xml:space="preserve"> PAGEREF _Toc452382782 \h </w:instrText>
             </w:r>
             <w:r>
               <w:rPr>
@@ -1285,7 +1285,7 @@
                 <w:noProof/>
                 <w:webHidden/>
               </w:rPr>
-              <w:t>2</w:t>
+              <w:t>3</w:t>
             </w:r>
             <w:r>
               <w:rPr>
@@ -1310,7 +1310,7 @@
               <w:lang w:eastAsia="de-CH"/>
             </w:rPr>
           </w:pPr>
-          <w:hyperlink w:anchor="_Toc452368488" w:history="1">
+          <w:hyperlink w:anchor="_Toc452382783" w:history="1">
             <w:r>
               <w:rPr>
                 <w:rStyle w:val="Hyperlink"/>
@@ -1353,7 +1353,7 @@
                 <w:noProof/>
                 <w:webHidden/>
               </w:rPr>
-              <w:instrText xml:space="preserve"> PAGEREF _Toc452368488 \h </w:instrText>
+              <w:instrText xml:space="preserve"> PAGEREF _Toc452382783 \h </w:instrText>
             </w:r>
             <w:r>
               <w:rPr>
@@ -1373,7 +1373,7 @@
                 <w:noProof/>
                 <w:webHidden/>
               </w:rPr>
-              <w:t>2</w:t>
+              <w:t>3</w:t>
             </w:r>
             <w:r>
               <w:rPr>
@@ -1398,7 +1398,7 @@
               <w:lang w:eastAsia="de-CH"/>
             </w:rPr>
           </w:pPr>
-          <w:hyperlink w:anchor="_Toc452368489" w:history="1">
+          <w:hyperlink w:anchor="_Toc452382784" w:history="1">
             <w:r>
               <w:rPr>
                 <w:rStyle w:val="Hyperlink"/>
@@ -1441,7 +1441,7 @@
                 <w:noProof/>
                 <w:webHidden/>
               </w:rPr>
-              <w:instrText xml:space="preserve"> PAGEREF _Toc452368489 \h </w:instrText>
+              <w:instrText xml:space="preserve"> PAGEREF _Toc452382784 \h </w:instrText>
             </w:r>
             <w:r>
               <w:rPr>
@@ -1461,7 +1461,7 @@
                 <w:noProof/>
                 <w:webHidden/>
               </w:rPr>
-              <w:t>2</w:t>
+              <w:t>3</w:t>
             </w:r>
             <w:r>
               <w:rPr>
@@ -1486,7 +1486,7 @@
               <w:lang w:eastAsia="de-CH"/>
             </w:rPr>
           </w:pPr>
-          <w:hyperlink w:anchor="_Toc452368490" w:history="1">
+          <w:hyperlink w:anchor="_Toc452382785" w:history="1">
             <w:r>
               <w:rPr>
                 <w:rStyle w:val="Hyperlink"/>
@@ -1529,7 +1529,7 @@
                 <w:noProof/>
                 <w:webHidden/>
               </w:rPr>
-              <w:instrText xml:space="preserve"> PAGEREF _Toc452368490 \h </w:instrText>
+              <w:instrText xml:space="preserve"> PAGEREF _Toc452382785 \h </w:instrText>
             </w:r>
             <w:r>
               <w:rPr>
@@ -1574,7 +1574,7 @@
               <w:lang w:eastAsia="de-CH"/>
             </w:rPr>
           </w:pPr>
-          <w:hyperlink w:anchor="_Toc452368491" w:history="1">
+          <w:hyperlink w:anchor="_Toc452382786" w:history="1">
             <w:r>
               <w:rPr>
                 <w:rStyle w:val="Hyperlink"/>
@@ -1617,7 +1617,7 @@
                 <w:noProof/>
                 <w:webHidden/>
               </w:rPr>
-              <w:instrText xml:space="preserve"> PAGEREF _Toc452368491 \h </w:instrText>
+              <w:instrText xml:space="preserve"> PAGEREF _Toc452382786 \h </w:instrText>
             </w:r>
             <w:r>
               <w:rPr>
@@ -1662,7 +1662,7 @@
               <w:lang w:eastAsia="de-CH"/>
             </w:rPr>
           </w:pPr>
-          <w:hyperlink w:anchor="_Toc452368492" w:history="1">
+          <w:hyperlink w:anchor="_Toc452382787" w:history="1">
             <w:r>
               <w:rPr>
                 <w:rStyle w:val="Hyperlink"/>
@@ -1705,7 +1705,7 @@
                 <w:noProof/>
                 <w:webHidden/>
               </w:rPr>
-              <w:instrText xml:space="preserve"> PAGEREF _Toc452368492 \h </w:instrText>
+              <w:instrText xml:space="preserve"> PAGEREF _Toc452382787 \h </w:instrText>
             </w:r>
             <w:r>
               <w:rPr>
@@ -1750,7 +1750,7 @@
               <w:lang w:eastAsia="de-CH"/>
             </w:rPr>
           </w:pPr>
-          <w:hyperlink w:anchor="_Toc452368493" w:history="1">
+          <w:hyperlink w:anchor="_Toc452382788" w:history="1">
             <w:r>
               <w:rPr>
                 <w:rStyle w:val="Hyperlink"/>
@@ -1793,7 +1793,7 @@
                 <w:noProof/>
                 <w:webHidden/>
               </w:rPr>
-              <w:instrText xml:space="preserve"> PAGEREF _Toc452368493 \h </w:instrText>
+              <w:instrText xml:space="preserve"> PAGEREF _Toc452382788 \h </w:instrText>
             </w:r>
             <w:r>
               <w:rPr>
@@ -1838,7 +1838,7 @@
               <w:lang w:eastAsia="de-CH"/>
             </w:rPr>
           </w:pPr>
-          <w:hyperlink w:anchor="_Toc452368494" w:history="1">
+          <w:hyperlink w:anchor="_Toc452382789" w:history="1">
             <w:r>
               <w:rPr>
                 <w:rStyle w:val="Hyperlink"/>
@@ -1881,7 +1881,7 @@
                 <w:noProof/>
                 <w:webHidden/>
               </w:rPr>
-              <w:instrText xml:space="preserve"> PAGEREF _Toc452368494 \h </w:instrText>
+              <w:instrText xml:space="preserve"> PAGEREF _Toc452382789 \h </w:instrText>
             </w:r>
             <w:r>
               <w:rPr>
@@ -1926,7 +1926,7 @@
               <w:lang w:eastAsia="de-CH"/>
             </w:rPr>
           </w:pPr>
-          <w:hyperlink w:anchor="_Toc452368495" w:history="1">
+          <w:hyperlink w:anchor="_Toc452382790" w:history="1">
             <w:r>
               <w:rPr>
                 <w:rStyle w:val="Hyperlink"/>
@@ -1969,7 +1969,7 @@
                 <w:noProof/>
                 <w:webHidden/>
               </w:rPr>
-              <w:instrText xml:space="preserve"> PAGEREF _Toc452368495 \h </w:instrText>
+              <w:instrText xml:space="preserve"> PAGEREF _Toc452382790 \h </w:instrText>
             </w:r>
             <w:r>
               <w:rPr>
@@ -2014,7 +2014,7 @@
               <w:lang w:eastAsia="de-CH"/>
             </w:rPr>
           </w:pPr>
-          <w:hyperlink w:anchor="_Toc452368496" w:history="1">
+          <w:hyperlink w:anchor="_Toc452382791" w:history="1">
             <w:r>
               <w:rPr>
                 <w:rStyle w:val="Hyperlink"/>
@@ -2057,7 +2057,7 @@
                 <w:noProof/>
                 <w:webHidden/>
               </w:rPr>
-              <w:instrText xml:space="preserve"> PAGEREF _Toc452368496 \h </w:instrText>
+              <w:instrText xml:space="preserve"> PAGEREF _Toc452382791 \h </w:instrText>
             </w:r>
             <w:r>
               <w:rPr>
@@ -2077,7 +2077,7 @@
                 <w:noProof/>
                 <w:webHidden/>
               </w:rPr>
-              <w:t>3</w:t>
+              <w:t>4</w:t>
             </w:r>
             <w:r>
               <w:rPr>
@@ -2102,7 +2102,7 @@
               <w:lang w:eastAsia="de-CH"/>
             </w:rPr>
           </w:pPr>
-          <w:hyperlink w:anchor="_Toc452368497" w:history="1">
+          <w:hyperlink w:anchor="_Toc452382792" w:history="1">
             <w:r>
               <w:rPr>
                 <w:rStyle w:val="Hyperlink"/>
@@ -2145,7 +2145,7 @@
                 <w:noProof/>
                 <w:webHidden/>
               </w:rPr>
-              <w:instrText xml:space="preserve"> PAGEREF _Toc452368497 \h </w:instrText>
+              <w:instrText xml:space="preserve"> PAGEREF _Toc452382792 \h </w:instrText>
             </w:r>
             <w:r>
               <w:rPr>
@@ -2190,7 +2190,7 @@
               <w:lang w:eastAsia="de-CH"/>
             </w:rPr>
           </w:pPr>
-          <w:hyperlink w:anchor="_Toc452368498" w:history="1">
+          <w:hyperlink w:anchor="_Toc452382793" w:history="1">
             <w:r>
               <w:rPr>
                 <w:rStyle w:val="Hyperlink"/>
@@ -2233,7 +2233,7 @@
                 <w:noProof/>
                 <w:webHidden/>
               </w:rPr>
-              <w:instrText xml:space="preserve"> PAGEREF _Toc452368498 \h </w:instrText>
+              <w:instrText xml:space="preserve"> PAGEREF _Toc452382793 \h </w:instrText>
             </w:r>
             <w:r>
               <w:rPr>
@@ -2281,7 +2281,7 @@
       <w:r>
         <w:br w:type="page"/>
       </w:r>
-      <w:bookmarkStart w:id="1" w:name="_Toc452368481"/>
+      <w:bookmarkStart w:id="1" w:name="_Toc452382776"/>
       <w:r>
         <w:lastRenderedPageBreak/>
         <w:t>Aufgabenstellung</w:t>
@@ -2297,9 +2297,9 @@
       <w:pPr>
         <w:pStyle w:val="berschrift1"/>
       </w:pPr>
-      <w:bookmarkStart w:id="2" w:name="_Toc452368482"/>
-      <w:r>
-        <w:t>Funktionen</w:t>
+      <w:bookmarkStart w:id="2" w:name="_Toc452382777"/>
+      <w:r>
+        <w:t>Anforderungen</w:t>
       </w:r>
       <w:bookmarkEnd w:id="2"/>
     </w:p>
@@ -2307,7 +2307,10 @@
       <w:pPr>
         <w:pStyle w:val="berschrift2"/>
       </w:pPr>
-      <w:bookmarkStart w:id="3" w:name="_Toc452368483"/>
+      <w:bookmarkStart w:id="3" w:name="_Toc452382778"/>
+      <w:r>
+        <w:t xml:space="preserve">A001: </w:t>
+      </w:r>
       <w:r>
         <w:t xml:space="preserve">Start- und Endstation mittels Textsuche </w:t>
       </w:r>
@@ -2318,258 +2321,28 @@
     </w:p>
     <w:p>
       <w:r>
-        <w:t>Vorgehen:</w:t>
+        <w:t>Umsetzung:</w:t>
       </w:r>
       <w:r>
         <w:br/>
-        <w:t>In das Feld Start- und/oder Endstation wird eine Station eingegeben.</w:t>
+        <w:t>Mit einem Klick auf den Button „Verbindungen suchen“ werden die Start und Endstation validiert.</w:t>
+      </w:r>
+      <w:r>
+        <w:br/>
+        <w:t>Ist die Validierung negativ erscheint eine MessageBox und der Vorgang wird unterbrochen.</w:t>
       </w:r>
     </w:p>
     <w:p>
-      <w:r>
-        <w:rPr>
-          <w:noProof/>
-          <w:lang w:eastAsia="de-CH"/>
-        </w:rPr>
-        <mc:AlternateContent>
-          <mc:Choice Requires="wps">
-            <w:drawing>
-              <wp:anchor distT="0" distB="0" distL="114300" distR="114300" simplePos="0" relativeHeight="251665408" behindDoc="0" locked="0" layoutInCell="1" allowOverlap="1" wp14:anchorId="339F2336" wp14:editId="7B169A71">
-                <wp:simplePos x="0" y="0"/>
-                <wp:positionH relativeFrom="column">
-                  <wp:posOffset>1948180</wp:posOffset>
-                </wp:positionH>
-                <wp:positionV relativeFrom="paragraph">
-                  <wp:posOffset>1239520</wp:posOffset>
-                </wp:positionV>
-                <wp:extent cx="1790700" cy="1247775"/>
-                <wp:effectExtent l="0" t="0" r="19050" b="28575"/>
-                <wp:wrapNone/>
-                <wp:docPr id="11" name="Rechteck 11"/>
-                <wp:cNvGraphicFramePr/>
-                <a:graphic xmlns:a="http://schemas.openxmlformats.org/drawingml/2006/main">
-                  <a:graphicData uri="http://schemas.microsoft.com/office/word/2010/wordprocessingShape">
-                    <wps:wsp>
-                      <wps:cNvSpPr/>
-                      <wps:spPr>
-                        <a:xfrm>
-                          <a:off x="0" y="0"/>
-                          <a:ext cx="1790700" cy="1247775"/>
-                        </a:xfrm>
-                        <a:prstGeom prst="rect">
-                          <a:avLst/>
-                        </a:prstGeom>
-                        <a:noFill/>
-                        <a:ln>
-                          <a:solidFill>
-                            <a:srgbClr val="FF0000"/>
-                          </a:solidFill>
-                        </a:ln>
-                      </wps:spPr>
-                      <wps:style>
-                        <a:lnRef idx="2">
-                          <a:schemeClr val="accent1">
-                            <a:shade val="50000"/>
-                          </a:schemeClr>
-                        </a:lnRef>
-                        <a:fillRef idx="1">
-                          <a:schemeClr val="accent1"/>
-                        </a:fillRef>
-                        <a:effectRef idx="0">
-                          <a:schemeClr val="accent1"/>
-                        </a:effectRef>
-                        <a:fontRef idx="minor">
-                          <a:schemeClr val="lt1"/>
-                        </a:fontRef>
-                      </wps:style>
-                      <wps:bodyPr rot="0" spcFirstLastPara="0" vertOverflow="overflow" horzOverflow="overflow" vert="horz" wrap="square" lIns="91440" tIns="45720" rIns="91440" bIns="45720" numCol="1" spcCol="0" rtlCol="0" fromWordArt="0" anchor="ctr" anchorCtr="0" forceAA="0" compatLnSpc="1">
-                        <a:prstTxWarp prst="textNoShape">
-                          <a:avLst/>
-                        </a:prstTxWarp>
-                        <a:noAutofit/>
-                      </wps:bodyPr>
-                    </wps:wsp>
-                  </a:graphicData>
-                </a:graphic>
-                <wp14:sizeRelH relativeFrom="margin">
-                  <wp14:pctWidth>0</wp14:pctWidth>
-                </wp14:sizeRelH>
-                <wp14:sizeRelV relativeFrom="margin">
-                  <wp14:pctHeight>0</wp14:pctHeight>
-                </wp14:sizeRelV>
-              </wp:anchor>
-            </w:drawing>
-          </mc:Choice>
-          <mc:Fallback>
-            <w:pict>
-              <v:rect id="Rechteck 11" o:spid="_x0000_s1026" style="position:absolute;margin-left:153.4pt;margin-top:97.6pt;width:141pt;height:98.25pt;z-index:251665408;visibility:visible;mso-wrap-style:square;mso-width-percent:0;mso-height-percent:0;mso-wrap-distance-left:9pt;mso-wrap-distance-top:0;mso-wrap-distance-right:9pt;mso-wrap-distance-bottom:0;mso-position-horizontal:absolute;mso-position-horizontal-relative:text;mso-position-vertical:absolute;mso-position-vertical-relative:text;mso-width-percent:0;mso-height-percent:0;mso-width-relative:margin;mso-height-relative:margin;v-text-anchor:middle" o:gfxdata="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" filled="f" strokecolor="red" strokeweight="1pt"/>
-            </w:pict>
-          </mc:Fallback>
-        </mc:AlternateContent>
-      </w:r>
-      <w:r>
-        <w:rPr>
-          <w:noProof/>
-          <w:lang w:eastAsia="de-CH"/>
-        </w:rPr>
-        <mc:AlternateContent>
-          <mc:Choice Requires="wps">
-            <w:drawing>
-              <wp:anchor distT="0" distB="0" distL="114300" distR="114300" simplePos="0" relativeHeight="251663360" behindDoc="0" locked="0" layoutInCell="1" allowOverlap="1" wp14:anchorId="06181CC3" wp14:editId="661408CE">
-                <wp:simplePos x="0" y="0"/>
-                <wp:positionH relativeFrom="column">
-                  <wp:posOffset>90805</wp:posOffset>
-                </wp:positionH>
-                <wp:positionV relativeFrom="paragraph">
-                  <wp:posOffset>496570</wp:posOffset>
-                </wp:positionV>
-                <wp:extent cx="3257550" cy="257175"/>
-                <wp:effectExtent l="0" t="0" r="19050" b="28575"/>
-                <wp:wrapNone/>
-                <wp:docPr id="10" name="Rechteck 10"/>
-                <wp:cNvGraphicFramePr/>
-                <a:graphic xmlns:a="http://schemas.openxmlformats.org/drawingml/2006/main">
-                  <a:graphicData uri="http://schemas.microsoft.com/office/word/2010/wordprocessingShape">
-                    <wps:wsp>
-                      <wps:cNvSpPr/>
-                      <wps:spPr>
-                        <a:xfrm>
-                          <a:off x="0" y="0"/>
-                          <a:ext cx="3257550" cy="257175"/>
-                        </a:xfrm>
-                        <a:prstGeom prst="rect">
-                          <a:avLst/>
-                        </a:prstGeom>
-                        <a:noFill/>
-                        <a:ln>
-                          <a:solidFill>
-                            <a:srgbClr val="FF0000"/>
-                          </a:solidFill>
-                        </a:ln>
-                      </wps:spPr>
-                      <wps:style>
-                        <a:lnRef idx="2">
-                          <a:schemeClr val="accent1">
-                            <a:shade val="50000"/>
-                          </a:schemeClr>
-                        </a:lnRef>
-                        <a:fillRef idx="1">
-                          <a:schemeClr val="accent1"/>
-                        </a:fillRef>
-                        <a:effectRef idx="0">
-                          <a:schemeClr val="accent1"/>
-                        </a:effectRef>
-                        <a:fontRef idx="minor">
-                          <a:schemeClr val="lt1"/>
-                        </a:fontRef>
-                      </wps:style>
-                      <wps:bodyPr rot="0" spcFirstLastPara="0" vertOverflow="overflow" horzOverflow="overflow" vert="horz" wrap="square" lIns="91440" tIns="45720" rIns="91440" bIns="45720" numCol="1" spcCol="0" rtlCol="0" fromWordArt="0" anchor="ctr" anchorCtr="0" forceAA="0" compatLnSpc="1">
-                        <a:prstTxWarp prst="textNoShape">
-                          <a:avLst/>
-                        </a:prstTxWarp>
-                        <a:noAutofit/>
-                      </wps:bodyPr>
-                    </wps:wsp>
-                  </a:graphicData>
-                </a:graphic>
-                <wp14:sizeRelH relativeFrom="margin">
-                  <wp14:pctWidth>0</wp14:pctWidth>
-                </wp14:sizeRelH>
-              </wp:anchor>
-            </w:drawing>
-          </mc:Choice>
-          <mc:Fallback>
-            <w:pict>
-              <v:rect id="Rechteck 10" o:spid="_x0000_s1026" style="position:absolute;margin-left:7.15pt;margin-top:39.1pt;width:256.5pt;height:20.25pt;z-index:251663360;visibility:visible;mso-wrap-style:square;mso-width-percent:0;mso-wrap-distance-left:9pt;mso-wrap-distance-top:0;mso-wrap-distance-right:9pt;mso-wrap-distance-bottom:0;mso-position-horizontal:absolute;mso-position-horizontal-relative:text;mso-position-vertical:absolute;mso-position-vertical-relative:text;mso-width-percent:0;mso-width-relative:margin;v-text-anchor:middle" o:gfxdata="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" filled="f" strokecolor="red" strokeweight="1pt"/>
-            </w:pict>
-          </mc:Fallback>
-        </mc:AlternateContent>
-      </w:r>
-      <w:r>
-        <w:rPr>
-          <w:noProof/>
-          <w:lang w:eastAsia="de-CH"/>
-        </w:rPr>
-        <mc:AlternateContent>
-          <mc:Choice Requires="wps">
-            <w:drawing>
-              <wp:anchor distT="0" distB="0" distL="114300" distR="114300" simplePos="0" relativeHeight="251661312" behindDoc="0" locked="0" layoutInCell="1" allowOverlap="1" wp14:anchorId="29A2A7DF" wp14:editId="600ED21A">
-                <wp:simplePos x="0" y="0"/>
-                <wp:positionH relativeFrom="column">
-                  <wp:posOffset>3519805</wp:posOffset>
-                </wp:positionH>
-                <wp:positionV relativeFrom="paragraph">
-                  <wp:posOffset>496570</wp:posOffset>
-                </wp:positionV>
-                <wp:extent cx="762000" cy="257175"/>
-                <wp:effectExtent l="0" t="0" r="19050" b="28575"/>
-                <wp:wrapNone/>
-                <wp:docPr id="8" name="Rechteck 8"/>
-                <wp:cNvGraphicFramePr/>
-                <a:graphic xmlns:a="http://schemas.openxmlformats.org/drawingml/2006/main">
-                  <a:graphicData uri="http://schemas.microsoft.com/office/word/2010/wordprocessingShape">
-                    <wps:wsp>
-                      <wps:cNvSpPr/>
-                      <wps:spPr>
-                        <a:xfrm>
-                          <a:off x="0" y="0"/>
-                          <a:ext cx="762000" cy="257175"/>
-                        </a:xfrm>
-                        <a:prstGeom prst="rect">
-                          <a:avLst/>
-                        </a:prstGeom>
-                        <a:noFill/>
-                        <a:ln>
-                          <a:solidFill>
-                            <a:srgbClr val="FF0000"/>
-                          </a:solidFill>
-                        </a:ln>
-                      </wps:spPr>
-                      <wps:style>
-                        <a:lnRef idx="2">
-                          <a:schemeClr val="accent1">
-                            <a:shade val="50000"/>
-                          </a:schemeClr>
-                        </a:lnRef>
-                        <a:fillRef idx="1">
-                          <a:schemeClr val="accent1"/>
-                        </a:fillRef>
-                        <a:effectRef idx="0">
-                          <a:schemeClr val="accent1"/>
-                        </a:effectRef>
-                        <a:fontRef idx="minor">
-                          <a:schemeClr val="lt1"/>
-                        </a:fontRef>
-                      </wps:style>
-                      <wps:bodyPr rot="0" spcFirstLastPara="0" vertOverflow="overflow" horzOverflow="overflow" vert="horz" wrap="square" lIns="91440" tIns="45720" rIns="91440" bIns="45720" numCol="1" spcCol="0" rtlCol="0" fromWordArt="0" anchor="ctr" anchorCtr="0" forceAA="0" compatLnSpc="1">
-                        <a:prstTxWarp prst="textNoShape">
-                          <a:avLst/>
-                        </a:prstTxWarp>
-                        <a:noAutofit/>
-                      </wps:bodyPr>
-                    </wps:wsp>
-                  </a:graphicData>
-                </a:graphic>
-              </wp:anchor>
-            </w:drawing>
-          </mc:Choice>
-          <mc:Fallback>
-            <w:pict>
-              <v:rect id="Rechteck 8" o:spid="_x0000_s1026" style="position:absolute;margin-left:277.15pt;margin-top:39.1pt;width:60pt;height:20.25pt;z-index:251661312;visibility:visible;mso-wrap-style:square;mso-wrap-distance-left:9pt;mso-wrap-distance-top:0;mso-wrap-distance-right:9pt;mso-wrap-distance-bottom:0;mso-position-horizontal:absolute;mso-position-horizontal-relative:text;mso-position-vertical:absolute;mso-position-vertical-relative:text;v-text-anchor:middle" o:gfxdata="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" filled="f" strokecolor="red" strokeweight="1pt"/>
-            </w:pict>
-          </mc:Fallback>
-        </mc:AlternateContent>
-      </w:r>
       <w:r>
         <w:rPr>
           <w:noProof/>
           <w:lang w:eastAsia="de-CH"/>
         </w:rPr>
         <w:drawing>
-          <wp:inline distT="0" distB="0" distL="0" distR="0" wp14:anchorId="34879371" wp14:editId="5030319D">
-            <wp:extent cx="5619750" cy="3267074"/>
+          <wp:inline distT="0" distB="0" distL="0" distR="0" wp14:anchorId="521EEFED" wp14:editId="07E74685">
+            <wp:extent cx="5734050" cy="3429000"/>
             <wp:effectExtent l="0" t="0" r="0" b="0"/>
-            <wp:docPr id="2" name="Grafik 2"/>
+            <wp:docPr id="9" name="Grafik 9"/>
             <wp:cNvGraphicFramePr>
               <a:graphicFrameLocks xmlns:a="http://schemas.openxmlformats.org/drawingml/2006/main" noChangeAspect="1"/>
             </wp:cNvGraphicFramePr>
@@ -2577,36 +2350,23 @@
               <a:graphicData uri="http://schemas.openxmlformats.org/drawingml/2006/picture">
                 <pic:pic xmlns:pic="http://schemas.openxmlformats.org/drawingml/2006/picture">
                   <pic:nvPicPr>
-                    <pic:cNvPr id="0" name="Station_Textsuche.PNG"/>
+                    <pic:cNvPr id="0" name=""/>
                     <pic:cNvPicPr/>
                   </pic:nvPicPr>
-                  <pic:blipFill rotWithShape="1">
-                    <a:blip r:embed="rId10">
-                      <a:extLst>
-                        <a:ext uri="{28A0092B-C50C-407E-A947-70E740481C1C}">
-                          <a14:useLocalDpi xmlns:a14="http://schemas.microsoft.com/office/drawing/2010/main" val="0"/>
-                        </a:ext>
-                      </a:extLst>
-                    </a:blip>
-                    <a:srcRect l="1162" r="831"/>
-                    <a:stretch/>
+                  <pic:blipFill>
+                    <a:blip r:embed="rId10"/>
+                    <a:stretch>
+                      <a:fillRect/>
+                    </a:stretch>
                   </pic:blipFill>
-                  <pic:spPr bwMode="auto">
+                  <pic:spPr>
                     <a:xfrm>
                       <a:off x="0" y="0"/>
-                      <a:ext cx="5620535" cy="3267531"/>
+                      <a:ext cx="5734050" cy="3429000"/>
                     </a:xfrm>
                     <a:prstGeom prst="rect">
                       <a:avLst/>
                     </a:prstGeom>
-                    <a:ln>
-                      <a:noFill/>
-                    </a:ln>
-                    <a:extLst>
-                      <a:ext uri="{53640926-AAD7-44D8-BBD7-CCE9431645EC}">
-                        <a14:shadowObscured xmlns:a14="http://schemas.microsoft.com/office/drawing/2010/main"/>
-                      </a:ext>
-                    </a:extLst>
                   </pic:spPr>
                 </pic:pic>
               </a:graphicData>
@@ -2617,11 +2377,25 @@
     </w:p>
     <w:p>
       <w:pPr>
-        <w:pStyle w:val="berschrift2"/>
+        <w:pStyle w:val="Beschriftung"/>
       </w:pPr>
-      <w:bookmarkStart w:id="4" w:name="_Toc452368484"/>
-      <w:r>
-        <w:t>Verbindungen zwischen 2 Stationen ausgeben</w:t>
+      <w:bookmarkStart w:id="4" w:name="_Toc452384244"/>
+      <w:r>
+        <w:t xml:space="preserve">Abbildung </w:t>
+      </w:r>
+      <w:fldSimple w:instr=" SEQ Abbildung \* ARABIC ">
+        <w:r>
+          <w:rPr>
+            <w:noProof/>
+          </w:rPr>
+          <w:t>1</w:t>
+        </w:r>
+      </w:fldSimple>
+      <w:r>
+        <w:t>: Anforderung A0</w:t>
+      </w:r>
+      <w:r>
+        <w:t>01</w:t>
       </w:r>
       <w:bookmarkEnd w:id="4"/>
     </w:p>
@@ -2629,51 +2403,500 @@
       <w:pPr>
         <w:pStyle w:val="berschrift2"/>
       </w:pPr>
-      <w:bookmarkStart w:id="5" w:name="_Toc452368485"/>
-      <w:r>
-        <w:t xml:space="preserve">Abfahrtstafel für </w:t>
-      </w:r>
-      <w:r>
-        <w:t>Startstation ausgeben</w:t>
+      <w:bookmarkStart w:id="5" w:name="_Toc452382779"/>
+      <w:r>
+        <w:t>A</w:t>
+      </w:r>
+      <w:r>
+        <w:t>0</w:t>
+      </w:r>
+      <w:r>
+        <w:t xml:space="preserve">02: </w:t>
+      </w:r>
+      <w:r>
+        <w:t>Verbindungen zwischen 2 Stationen ausgeben</w:t>
       </w:r>
       <w:bookmarkEnd w:id="5"/>
+    </w:p>
+    <w:p>
+      <w:r>
+        <w:t>Umsetzung:</w:t>
+      </w:r>
+      <w:r>
+        <w:br/>
+      </w:r>
+      <w:r>
+        <w:t xml:space="preserve">Mit einem Klick auf den Button „Verbindungen suchen“ werden die </w:t>
+      </w:r>
+      <w:r>
+        <w:t>Start und Endstation validiert</w:t>
+      </w:r>
+      <w:r>
+        <w:t xml:space="preserve"> und geprüft, ob sie ausgefüllt sind</w:t>
+      </w:r>
+      <w:r>
+        <w:t>. Sofern die Validation erfolgreich ist, werden die Verbindungen geladen.</w:t>
+      </w:r>
+      <w:r>
+        <w:br/>
+        <w:t>In der Statusbar wird der aktuelle Status der Suche angezeigt.</w:t>
+      </w:r>
+    </w:p>
+    <w:p>
+      <w:pPr>
+        <w:keepNext/>
+      </w:pPr>
+      <w:r>
+        <w:rPr>
+          <w:noProof/>
+          <w:lang w:eastAsia="de-CH"/>
+        </w:rPr>
+        <w:lastRenderedPageBreak/>
+        <w:drawing>
+          <wp:inline distT="0" distB="0" distL="0" distR="0" wp14:anchorId="5D5C0C0A" wp14:editId="2F46D132">
+            <wp:extent cx="5760720" cy="3412704"/>
+            <wp:effectExtent l="0" t="0" r="0" b="0"/>
+            <wp:docPr id="1" name="Grafik 1"/>
+            <wp:cNvGraphicFramePr>
+              <a:graphicFrameLocks xmlns:a="http://schemas.openxmlformats.org/drawingml/2006/main" noChangeAspect="1"/>
+            </wp:cNvGraphicFramePr>
+            <a:graphic xmlns:a="http://schemas.openxmlformats.org/drawingml/2006/main">
+              <a:graphicData uri="http://schemas.openxmlformats.org/drawingml/2006/picture">
+                <pic:pic xmlns:pic="http://schemas.openxmlformats.org/drawingml/2006/picture">
+                  <pic:nvPicPr>
+                    <pic:cNvPr id="0" name=""/>
+                    <pic:cNvPicPr/>
+                  </pic:nvPicPr>
+                  <pic:blipFill>
+                    <a:blip r:embed="rId11"/>
+                    <a:stretch>
+                      <a:fillRect/>
+                    </a:stretch>
+                  </pic:blipFill>
+                  <pic:spPr>
+                    <a:xfrm>
+                      <a:off x="0" y="0"/>
+                      <a:ext cx="5760720" cy="3412704"/>
+                    </a:xfrm>
+                    <a:prstGeom prst="rect">
+                      <a:avLst/>
+                    </a:prstGeom>
+                  </pic:spPr>
+                </pic:pic>
+              </a:graphicData>
+            </a:graphic>
+          </wp:inline>
+        </w:drawing>
+      </w:r>
+    </w:p>
+    <w:p>
+      <w:pPr>
+        <w:pStyle w:val="Beschriftung"/>
+      </w:pPr>
+      <w:bookmarkStart w:id="6" w:name="_Toc452384245"/>
+      <w:r>
+        <w:t xml:space="preserve">Abbildung </w:t>
+      </w:r>
+      <w:fldSimple w:instr=" SEQ Abbildung \* ARABIC ">
+        <w:r>
+          <w:rPr>
+            <w:noProof/>
+          </w:rPr>
+          <w:t>2</w:t>
+        </w:r>
+      </w:fldSimple>
+      <w:r>
+        <w:t>: Anforderung A0</w:t>
+      </w:r>
+      <w:r>
+        <w:t>02</w:t>
+      </w:r>
+      <w:bookmarkEnd w:id="6"/>
     </w:p>
     <w:p>
       <w:pPr>
         <w:pStyle w:val="berschrift2"/>
       </w:pPr>
-      <w:bookmarkStart w:id="6" w:name="_Toc452368486"/>
-      <w:r>
-        <w:t>Autovervollständigung bei Stationssuche</w:t>
-      </w:r>
-      <w:bookmarkEnd w:id="6"/>
+      <w:bookmarkStart w:id="7" w:name="_Toc452382780"/>
+      <w:r>
+        <w:t>A0</w:t>
+      </w:r>
+      <w:r>
+        <w:t xml:space="preserve">03: </w:t>
+      </w:r>
+      <w:r>
+        <w:t xml:space="preserve">Abfahrtstafel für </w:t>
+      </w:r>
+      <w:r>
+        <w:t>Startstation ausgeben</w:t>
+      </w:r>
+      <w:bookmarkEnd w:id="7"/>
     </w:p>
     <w:p>
       <w:r>
-        <w:t>Wiiso ab Zeichen 4</w:t>
-      </w:r>
+        <w:t>Umsetzung:</w:t>
+      </w:r>
+      <w:r>
+        <w:br/>
+        <w:t>Mit einem Klick auf den Button „Abfahrtstafel“ werden die aktuellen Verbindungen ab dem Abfahrtsort angezeigt. In der Statusbar wird der aktuelle Stand der Suche angezeigt.</w:t>
+      </w:r>
+    </w:p>
+    <w:p>
+      <w:pPr>
+        <w:keepNext/>
+      </w:pPr>
+      <w:r>
+        <w:rPr>
+          <w:noProof/>
+          <w:lang w:eastAsia="de-CH"/>
+        </w:rPr>
+        <w:drawing>
+          <wp:inline distT="0" distB="0" distL="0" distR="0" wp14:anchorId="6EC184F0" wp14:editId="1115EF11">
+            <wp:extent cx="5743575" cy="3419475"/>
+            <wp:effectExtent l="0" t="0" r="9525" b="9525"/>
+            <wp:docPr id="18" name="Grafik 18"/>
+            <wp:cNvGraphicFramePr>
+              <a:graphicFrameLocks xmlns:a="http://schemas.openxmlformats.org/drawingml/2006/main" noChangeAspect="1"/>
+            </wp:cNvGraphicFramePr>
+            <a:graphic xmlns:a="http://schemas.openxmlformats.org/drawingml/2006/main">
+              <a:graphicData uri="http://schemas.openxmlformats.org/drawingml/2006/picture">
+                <pic:pic xmlns:pic="http://schemas.openxmlformats.org/drawingml/2006/picture">
+                  <pic:nvPicPr>
+                    <pic:cNvPr id="0" name=""/>
+                    <pic:cNvPicPr/>
+                  </pic:nvPicPr>
+                  <pic:blipFill>
+                    <a:blip r:embed="rId12"/>
+                    <a:stretch>
+                      <a:fillRect/>
+                    </a:stretch>
+                  </pic:blipFill>
+                  <pic:spPr>
+                    <a:xfrm>
+                      <a:off x="0" y="0"/>
+                      <a:ext cx="5743575" cy="3419475"/>
+                    </a:xfrm>
+                    <a:prstGeom prst="rect">
+                      <a:avLst/>
+                    </a:prstGeom>
+                  </pic:spPr>
+                </pic:pic>
+              </a:graphicData>
+            </a:graphic>
+          </wp:inline>
+        </w:drawing>
+      </w:r>
+    </w:p>
+    <w:p>
+      <w:pPr>
+        <w:pStyle w:val="Beschriftung"/>
+      </w:pPr>
+      <w:bookmarkStart w:id="8" w:name="_Toc452384246"/>
+      <w:r>
+        <w:t xml:space="preserve">Abbildung </w:t>
+      </w:r>
+      <w:fldSimple w:instr=" SEQ Abbildung \* ARABIC ">
+        <w:r>
+          <w:rPr>
+            <w:noProof/>
+          </w:rPr>
+          <w:t>3</w:t>
+        </w:r>
+      </w:fldSimple>
+      <w:r>
+        <w:t>: Anforderung A0</w:t>
+      </w:r>
+      <w:r>
+        <w:t>03</w:t>
+      </w:r>
+      <w:bookmarkEnd w:id="8"/>
     </w:p>
     <w:p>
       <w:pPr>
         <w:pStyle w:val="berschrift2"/>
       </w:pPr>
-      <w:bookmarkStart w:id="7" w:name="_Toc452368487"/>
+      <w:bookmarkStart w:id="9" w:name="_Toc452382781"/>
+      <w:r>
+        <w:t>A0</w:t>
+      </w:r>
+      <w:r>
+        <w:t xml:space="preserve">04: </w:t>
+      </w:r>
+      <w:r>
+        <w:t>Autovervollständigung bei Stationssuche</w:t>
+      </w:r>
+      <w:bookmarkEnd w:id="9"/>
+    </w:p>
+    <w:p>
+      <w:r>
+        <w:t>Umsetzung:</w:t>
+      </w:r>
+      <w:r>
+        <w:br/>
+        <w:t xml:space="preserve">Bei der Eingabe des Stationsnamen wird beim 3. Zeichen eine Autovervollständigungsliste geladen. Mittels </w:t>
+      </w:r>
+      <w:r>
+        <w:lastRenderedPageBreak/>
+        <w:t>Dropdown kann eine Station gewählt werden. Die Liste wird erst beim dritten Zeichen geladen, damit der Webservice nicht überlastet wird.</w:t>
+      </w:r>
+    </w:p>
+    <w:p>
+      <w:pPr>
+        <w:pStyle w:val="berschrift2"/>
+      </w:pPr>
+      <w:r>
+        <w:t>A005: Verbindung zu einem anderen Zeitpunkt suchen</w:t>
+      </w:r>
+    </w:p>
+    <w:p>
+      <w:r>
+        <w:t>Umsetzung:</w:t>
+      </w:r>
+      <w:r>
+        <w:br/>
+        <w:t>Zusätzlich zu den Stationen kann bei der Verbindungssuche auch noch das Datum und die Uhrzeit angegeben werden. Standardmässig wird das aktuelle Datum mit der aktuellen Uhrzeit angezeigt. Ausserdem kann gewählt werden, ob die angegebene Uhrzeit die Ankunft oder die Abfahrt sein soll.</w:t>
+      </w:r>
+    </w:p>
+    <w:p>
+      <w:pPr>
+        <w:keepNext/>
+      </w:pPr>
+      <w:r>
+        <w:rPr>
+          <w:noProof/>
+          <w:lang w:eastAsia="de-CH"/>
+        </w:rPr>
+        <w:drawing>
+          <wp:inline distT="0" distB="0" distL="0" distR="0" wp14:anchorId="2D4FD1DB" wp14:editId="6A327926">
+            <wp:extent cx="5743575" cy="3448050"/>
+            <wp:effectExtent l="0" t="0" r="9525" b="0"/>
+            <wp:docPr id="24" name="Grafik 24"/>
+            <wp:cNvGraphicFramePr>
+              <a:graphicFrameLocks xmlns:a="http://schemas.openxmlformats.org/drawingml/2006/main" noChangeAspect="1"/>
+            </wp:cNvGraphicFramePr>
+            <a:graphic xmlns:a="http://schemas.openxmlformats.org/drawingml/2006/main">
+              <a:graphicData uri="http://schemas.openxmlformats.org/drawingml/2006/picture">
+                <pic:pic xmlns:pic="http://schemas.openxmlformats.org/drawingml/2006/picture">
+                  <pic:nvPicPr>
+                    <pic:cNvPr id="0" name=""/>
+                    <pic:cNvPicPr/>
+                  </pic:nvPicPr>
+                  <pic:blipFill>
+                    <a:blip r:embed="rId13"/>
+                    <a:stretch>
+                      <a:fillRect/>
+                    </a:stretch>
+                  </pic:blipFill>
+                  <pic:spPr>
+                    <a:xfrm>
+                      <a:off x="0" y="0"/>
+                      <a:ext cx="5743575" cy="3448050"/>
+                    </a:xfrm>
+                    <a:prstGeom prst="rect">
+                      <a:avLst/>
+                    </a:prstGeom>
+                  </pic:spPr>
+                </pic:pic>
+              </a:graphicData>
+            </a:graphic>
+          </wp:inline>
+        </w:drawing>
+      </w:r>
+    </w:p>
+    <w:p>
+      <w:pPr>
+        <w:pStyle w:val="Beschriftung"/>
+      </w:pPr>
+      <w:bookmarkStart w:id="10" w:name="_Toc452384247"/>
+      <w:r>
+        <w:t xml:space="preserve">Abbildung </w:t>
+      </w:r>
+      <w:fldSimple w:instr=" SEQ Abbildung \* ARABIC ">
+        <w:r>
+          <w:rPr>
+            <w:noProof/>
+          </w:rPr>
+          <w:t>4</w:t>
+        </w:r>
+      </w:fldSimple>
+      <w:r>
+        <w:t>: Anforderung A005</w:t>
+      </w:r>
+      <w:bookmarkEnd w:id="10"/>
+    </w:p>
+    <w:p>
+      <w:pPr>
+        <w:pStyle w:val="berschrift2"/>
+      </w:pPr>
+      <w:r>
+        <w:t>A006: Station in Googlemaps anzeigen</w:t>
+      </w:r>
+    </w:p>
+    <w:p>
+      <w:r>
+        <w:t>Umsetzung:</w:t>
+      </w:r>
+      <w:r>
+        <w:br/>
+        <w:t>Bei der Start- und Endstation kann jeweils mit einem Klick auf „maps“ die Karte von Googlemaps im Browser geöffnet werden. Auf der Karte wird mittels der Koordinaten der Standort der Station angezeigt.</w:t>
+      </w:r>
+    </w:p>
+    <w:p>
+      <w:pPr>
+        <w:keepNext/>
+      </w:pPr>
+      <w:r>
+        <w:rPr>
+          <w:noProof/>
+          <w:lang w:eastAsia="de-CH"/>
+        </w:rPr>
+        <w:lastRenderedPageBreak/>
+        <w:drawing>
+          <wp:inline distT="0" distB="0" distL="0" distR="0" wp14:anchorId="7A082BBB" wp14:editId="268299F9">
+            <wp:extent cx="5743575" cy="3419475"/>
+            <wp:effectExtent l="0" t="0" r="9525" b="9525"/>
+            <wp:docPr id="28" name="Grafik 28"/>
+            <wp:cNvGraphicFramePr>
+              <a:graphicFrameLocks xmlns:a="http://schemas.openxmlformats.org/drawingml/2006/main" noChangeAspect="1"/>
+            </wp:cNvGraphicFramePr>
+            <a:graphic xmlns:a="http://schemas.openxmlformats.org/drawingml/2006/main">
+              <a:graphicData uri="http://schemas.openxmlformats.org/drawingml/2006/picture">
+                <pic:pic xmlns:pic="http://schemas.openxmlformats.org/drawingml/2006/picture">
+                  <pic:nvPicPr>
+                    <pic:cNvPr id="0" name=""/>
+                    <pic:cNvPicPr/>
+                  </pic:nvPicPr>
+                  <pic:blipFill>
+                    <a:blip r:embed="rId14"/>
+                    <a:stretch>
+                      <a:fillRect/>
+                    </a:stretch>
+                  </pic:blipFill>
+                  <pic:spPr>
+                    <a:xfrm>
+                      <a:off x="0" y="0"/>
+                      <a:ext cx="5743575" cy="3419475"/>
+                    </a:xfrm>
+                    <a:prstGeom prst="rect">
+                      <a:avLst/>
+                    </a:prstGeom>
+                  </pic:spPr>
+                </pic:pic>
+              </a:graphicData>
+            </a:graphic>
+          </wp:inline>
+        </w:drawing>
+      </w:r>
+    </w:p>
+    <w:p>
+      <w:pPr>
+        <w:pStyle w:val="Beschriftung"/>
+      </w:pPr>
+      <w:r>
+        <w:t xml:space="preserve">Abbildung </w:t>
+      </w:r>
+      <w:fldSimple w:instr=" SEQ Abbildung \* ARABIC ">
+        <w:r>
+          <w:rPr>
+            <w:noProof/>
+          </w:rPr>
+          <w:t>5</w:t>
+        </w:r>
+      </w:fldSimple>
+      <w:r>
+        <w:t>: Anforderung  A006</w:t>
+      </w:r>
+    </w:p>
+    <w:p>
+      <w:pPr>
+        <w:pStyle w:val="berschrift2"/>
+      </w:pPr>
+      <w:bookmarkStart w:id="11" w:name="_Toc452382782"/>
+      <w:r>
+        <w:t xml:space="preserve">A008: </w:t>
+      </w:r>
       <w:r>
         <w:t>Verbindung per Mail versenden</w:t>
       </w:r>
-      <w:bookmarkEnd w:id="7"/>
+      <w:bookmarkEnd w:id="11"/>
+    </w:p>
+    <w:p>
+      <w:r>
+        <w:t>Umsetzung:</w:t>
+      </w:r>
+      <w:r>
+        <w:br/>
+        <w:t>Mit einem Klick in die Tabelle kann eine Verbindung selektiert werden. Über den Button Mail wird ein Fenster geöffnet, wo alle notwendigen Daten für die Mail eingetragen werden können.</w:t>
+      </w:r>
+      <w:bookmarkStart w:id="12" w:name="_GoBack"/>
+      <w:bookmarkEnd w:id="12"/>
+    </w:p>
+    <w:p>
+      <w:r>
+        <w:rPr>
+          <w:noProof/>
+          <w:lang w:eastAsia="de-CH"/>
+        </w:rPr>
+        <w:drawing>
+          <wp:inline distT="0" distB="0" distL="0" distR="0" wp14:anchorId="2CEF0389" wp14:editId="68675D8F">
+            <wp:extent cx="5753100" cy="3390900"/>
+            <wp:effectExtent l="0" t="0" r="0" b="0"/>
+            <wp:docPr id="29" name="Grafik 29"/>
+            <wp:cNvGraphicFramePr>
+              <a:graphicFrameLocks xmlns:a="http://schemas.openxmlformats.org/drawingml/2006/main" noChangeAspect="1"/>
+            </wp:cNvGraphicFramePr>
+            <a:graphic xmlns:a="http://schemas.openxmlformats.org/drawingml/2006/main">
+              <a:graphicData uri="http://schemas.openxmlformats.org/drawingml/2006/picture">
+                <pic:pic xmlns:pic="http://schemas.openxmlformats.org/drawingml/2006/picture">
+                  <pic:nvPicPr>
+                    <pic:cNvPr id="0" name=""/>
+                    <pic:cNvPicPr/>
+                  </pic:nvPicPr>
+                  <pic:blipFill>
+                    <a:blip r:embed="rId15"/>
+                    <a:stretch>
+                      <a:fillRect/>
+                    </a:stretch>
+                  </pic:blipFill>
+                  <pic:spPr>
+                    <a:xfrm>
+                      <a:off x="0" y="0"/>
+                      <a:ext cx="5753100" cy="3390900"/>
+                    </a:xfrm>
+                    <a:prstGeom prst="rect">
+                      <a:avLst/>
+                    </a:prstGeom>
+                  </pic:spPr>
+                </pic:pic>
+              </a:graphicData>
+            </a:graphic>
+          </wp:inline>
+        </w:drawing>
+      </w:r>
+    </w:p>
+    <w:p>
+      <w:pPr>
+        <w:rPr>
+          <w:rFonts w:asciiTheme="majorHAnsi" w:eastAsiaTheme="majorEastAsia" w:hAnsiTheme="majorHAnsi" w:cstheme="majorBidi"/>
+          <w:color w:val="2E74B5" w:themeColor="accent1" w:themeShade="BF"/>
+          <w:sz w:val="28"/>
+          <w:szCs w:val="32"/>
+        </w:rPr>
+      </w:pPr>
+      <w:bookmarkStart w:id="13" w:name="_Toc452382783"/>
+      <w:r>
+        <w:br w:type="page"/>
+      </w:r>
     </w:p>
     <w:p>
       <w:pPr>
         <w:pStyle w:val="berschrift1"/>
       </w:pPr>
-      <w:bookmarkStart w:id="8" w:name="_Toc452368488"/>
-      <w:r>
+      <w:r>
+        <w:lastRenderedPageBreak/>
         <w:t>Testfälle</w:t>
       </w:r>
-      <w:bookmarkStart w:id="9" w:name="_GoBack"/>
-      <w:bookmarkEnd w:id="8"/>
-      <w:bookmarkEnd w:id="9"/>
+      <w:bookmarkEnd w:id="13"/>
     </w:p>
     <w:p>
       <w:r>
@@ -2695,14 +2918,20 @@
       <w:pPr>
         <w:pStyle w:val="berschrift2"/>
       </w:pPr>
-      <w:bookmarkStart w:id="10" w:name="_Toc452368489"/>
-      <w:r>
-        <w:t xml:space="preserve">AA01: </w:t>
+      <w:bookmarkStart w:id="14" w:name="_Toc452382784"/>
+      <w:r>
+        <w:t>A</w:t>
+      </w:r>
+      <w:r>
+        <w:t>0</w:t>
+      </w:r>
+      <w:r>
+        <w:t xml:space="preserve">01: </w:t>
       </w:r>
       <w:r>
         <w:t>Start- und Endstation mittels Textsuche finden</w:t>
       </w:r>
-      <w:bookmarkEnd w:id="10"/>
+      <w:bookmarkEnd w:id="14"/>
     </w:p>
     <w:p>
       <w:r>
@@ -2737,15 +2966,17 @@
       <w:pPr>
         <w:pStyle w:val="berschrift2"/>
       </w:pPr>
-      <w:bookmarkStart w:id="11" w:name="_Toc452368490"/>
-      <w:r>
-        <w:lastRenderedPageBreak/>
-        <w:t xml:space="preserve">AA02: </w:t>
+      <w:bookmarkStart w:id="15" w:name="_Toc452382785"/>
+      <w:r>
+        <w:t>A0</w:t>
+      </w:r>
+      <w:r>
+        <w:t xml:space="preserve">02: </w:t>
       </w:r>
       <w:r>
         <w:t>Verbindungen zwischen 2 Stationen ausgeben</w:t>
       </w:r>
-      <w:bookmarkEnd w:id="11"/>
+      <w:bookmarkEnd w:id="15"/>
     </w:p>
     <w:p>
       <w:r>
@@ -2778,14 +3009,17 @@
       <w:pPr>
         <w:pStyle w:val="berschrift2"/>
       </w:pPr>
-      <w:bookmarkStart w:id="12" w:name="_Toc452368491"/>
-      <w:r>
-        <w:t xml:space="preserve">AA03: </w:t>
+      <w:bookmarkStart w:id="16" w:name="_Toc452382786"/>
+      <w:r>
+        <w:t>A0</w:t>
+      </w:r>
+      <w:r>
+        <w:t xml:space="preserve">03: </w:t>
       </w:r>
       <w:r>
         <w:t>Abfahrtstafel für Startstation ausgeben</w:t>
       </w:r>
-      <w:bookmarkEnd w:id="12"/>
+      <w:bookmarkEnd w:id="16"/>
     </w:p>
     <w:p>
       <w:r>
@@ -2816,14 +3050,17 @@
       <w:pPr>
         <w:pStyle w:val="berschrift2"/>
       </w:pPr>
-      <w:bookmarkStart w:id="13" w:name="_Toc452368492"/>
-      <w:r>
-        <w:t xml:space="preserve">AA04: </w:t>
+      <w:bookmarkStart w:id="17" w:name="_Toc452382787"/>
+      <w:r>
+        <w:t>A0</w:t>
+      </w:r>
+      <w:r>
+        <w:t xml:space="preserve">04: </w:t>
       </w:r>
       <w:r>
         <w:t>Autovervollständigung bei Stationssuche</w:t>
       </w:r>
-      <w:bookmarkEnd w:id="13"/>
+      <w:bookmarkEnd w:id="17"/>
     </w:p>
     <w:p>
       <w:r>
@@ -2850,22 +3087,31 @@
       <w:pPr>
         <w:pStyle w:val="berschrift2"/>
       </w:pPr>
-      <w:bookmarkStart w:id="14" w:name="_Toc452368493"/>
-      <w:r>
-        <w:t xml:space="preserve">AA08: </w:t>
+      <w:bookmarkStart w:id="18" w:name="_Toc452382788"/>
+      <w:r>
+        <w:t>A0</w:t>
+      </w:r>
+      <w:r>
+        <w:t xml:space="preserve">08: </w:t>
       </w:r>
       <w:r>
         <w:t>Verbindungen per Mail versenden</w:t>
       </w:r>
-      <w:bookmarkEnd w:id="14"/>
+      <w:bookmarkEnd w:id="18"/>
     </w:p>
     <w:p>
       <w:pPr>
         <w:pStyle w:val="berschrift3"/>
       </w:pPr>
-      <w:bookmarkStart w:id="15" w:name="_Toc452368494"/>
-      <w:r>
-        <w:t>AA08</w:t>
+      <w:bookmarkStart w:id="19" w:name="_Toc452382789"/>
+      <w:r>
+        <w:t>A</w:t>
+      </w:r>
+      <w:r>
+        <w:t>0</w:t>
+      </w:r>
+      <w:r>
+        <w:t>08</w:t>
       </w:r>
       <w:r>
         <w:t xml:space="preserve">a: </w:t>
@@ -2873,7 +3119,7 @@
       <w:r>
         <w:t>Mail Fenster öffnen</w:t>
       </w:r>
-      <w:bookmarkEnd w:id="15"/>
+      <w:bookmarkEnd w:id="19"/>
     </w:p>
     <w:p>
       <w:r>
@@ -2910,14 +3156,17 @@
       <w:pPr>
         <w:pStyle w:val="berschrift3"/>
       </w:pPr>
-      <w:bookmarkStart w:id="16" w:name="_Toc452368495"/>
-      <w:r>
-        <w:t xml:space="preserve">AA08b: </w:t>
+      <w:bookmarkStart w:id="20" w:name="_Toc452382790"/>
+      <w:r>
+        <w:t>A0</w:t>
+      </w:r>
+      <w:r>
+        <w:t xml:space="preserve">08b: </w:t>
       </w:r>
       <w:r>
         <w:t>Mail versenden</w:t>
       </w:r>
-      <w:bookmarkEnd w:id="16"/>
+      <w:bookmarkEnd w:id="20"/>
     </w:p>
     <w:p>
       <w:r>
@@ -2944,11 +3193,12 @@
       <w:pPr>
         <w:pStyle w:val="berschrift1"/>
       </w:pPr>
-      <w:bookmarkStart w:id="17" w:name="_Toc452368496"/>
-      <w:r>
+      <w:bookmarkStart w:id="21" w:name="_Toc452382791"/>
+      <w:r>
+        <w:lastRenderedPageBreak/>
         <w:t>Testprotokoll</w:t>
       </w:r>
-      <w:bookmarkEnd w:id="17"/>
+      <w:bookmarkEnd w:id="21"/>
     </w:p>
     <w:tbl>
       <w:tblPr>
@@ -3163,11 +3413,7 @@
           </w:tcPr>
           <w:p>
             <w:r>
-              <w:t xml:space="preserve">Abfahrtszeiten zu Startstation werden </w:t>
-            </w:r>
-            <w:r>
-              <w:lastRenderedPageBreak/>
-              <w:t>aufgelistet</w:t>
+              <w:t>Abfahrtszeiten zu Startstation werden aufgelistet</w:t>
             </w:r>
           </w:p>
         </w:tc>
@@ -3177,12 +3423,7 @@
           </w:tcPr>
           <w:p>
             <w:r>
-              <w:lastRenderedPageBreak/>
-              <w:t xml:space="preserve">Abfahrtszeiten zu Startstation werden </w:t>
-            </w:r>
-            <w:r>
-              <w:lastRenderedPageBreak/>
-              <w:t>aufgelistet.</w:t>
+              <w:t>Abfahrtszeiten zu Startstation werden aufgelistet.</w:t>
             </w:r>
           </w:p>
         </w:tc>
@@ -3220,7 +3461,6 @@
           </w:tcPr>
           <w:p>
             <w:r>
-              <w:lastRenderedPageBreak/>
               <w:t>AA04</w:t>
             </w:r>
           </w:p>
@@ -3400,7 +3640,7 @@
       <w:pPr>
         <w:pStyle w:val="Beschriftung"/>
       </w:pPr>
-      <w:bookmarkStart w:id="18" w:name="_Toc452368410"/>
+      <w:bookmarkStart w:id="22" w:name="_Toc452368410"/>
       <w:r>
         <w:t xml:space="preserve">Tabelle </w:t>
       </w:r>
@@ -3415,44 +3655,313 @@
       <w:r>
         <w:t>: Testprotokoll</w:t>
       </w:r>
-      <w:bookmarkEnd w:id="18"/>
+      <w:bookmarkEnd w:id="22"/>
     </w:p>
     <w:p>
       <w:pPr>
         <w:pStyle w:val="berschrift1"/>
       </w:pPr>
-      <w:bookmarkStart w:id="19" w:name="_Toc452368497"/>
+      <w:bookmarkStart w:id="23" w:name="_Toc452382792"/>
       <w:r>
         <w:t>Abbildungsverzeichnis</w:t>
       </w:r>
-      <w:bookmarkEnd w:id="19"/>
+      <w:bookmarkEnd w:id="23"/>
     </w:p>
     <w:p>
+      <w:pPr>
+        <w:pStyle w:val="Abbildungsverzeichnis"/>
+        <w:tabs>
+          <w:tab w:val="right" w:leader="dot" w:pos="9062"/>
+        </w:tabs>
+        <w:rPr>
+          <w:rFonts w:eastAsiaTheme="minorEastAsia"/>
+          <w:noProof/>
+          <w:sz w:val="22"/>
+          <w:lang w:eastAsia="de-CH"/>
+        </w:rPr>
+      </w:pPr>
       <w:r>
         <w:fldChar w:fldCharType="begin"/>
       </w:r>
       <w:r>
-        <w:instrText xml:space="preserve"> TOC \h \z \c "Abb." </w:instrText>
+        <w:instrText xml:space="preserve"> TOC \h \z \c "Abbildung" </w:instrText>
       </w:r>
       <w:r>
         <w:fldChar w:fldCharType="separate"/>
       </w:r>
-      <w:r>
+      <w:hyperlink w:anchor="_Toc452384244" w:history="1">
+        <w:r>
+          <w:rPr>
+            <w:rStyle w:val="Hyperlink"/>
+            <w:noProof/>
+          </w:rPr>
+          <w:t>Abbildung 1: Anforderung A001</w:t>
+        </w:r>
+        <w:r>
+          <w:rPr>
+            <w:noProof/>
+            <w:webHidden/>
+          </w:rPr>
+          <w:tab/>
+        </w:r>
+        <w:r>
+          <w:rPr>
+            <w:noProof/>
+            <w:webHidden/>
+          </w:rPr>
+          <w:fldChar w:fldCharType="begin"/>
+        </w:r>
+        <w:r>
+          <w:rPr>
+            <w:noProof/>
+            <w:webHidden/>
+          </w:rPr>
+          <w:instrText xml:space="preserve"> PAGEREF _Toc452384244 \h </w:instrText>
+        </w:r>
+        <w:r>
+          <w:rPr>
+            <w:noProof/>
+            <w:webHidden/>
+          </w:rPr>
+        </w:r>
+        <w:r>
+          <w:rPr>
+            <w:noProof/>
+            <w:webHidden/>
+          </w:rPr>
+          <w:fldChar w:fldCharType="separate"/>
+        </w:r>
+        <w:r>
+          <w:rPr>
+            <w:noProof/>
+            <w:webHidden/>
+          </w:rPr>
+          <w:t>1</w:t>
+        </w:r>
+        <w:r>
+          <w:rPr>
+            <w:noProof/>
+            <w:webHidden/>
+          </w:rPr>
+          <w:fldChar w:fldCharType="end"/>
+        </w:r>
+      </w:hyperlink>
+    </w:p>
+    <w:p>
+      <w:pPr>
+        <w:pStyle w:val="Abbildungsverzeichnis"/>
+        <w:tabs>
+          <w:tab w:val="right" w:leader="dot" w:pos="9062"/>
+        </w:tabs>
         <w:rPr>
-          <w:b/>
-          <w:bCs/>
+          <w:rFonts w:eastAsiaTheme="minorEastAsia"/>
           <w:noProof/>
-          <w:lang w:val="de-DE"/>
+          <w:sz w:val="22"/>
+          <w:lang w:eastAsia="de-CH"/>
         </w:rPr>
-        <w:t>Es konnten keine Einträge für ein Abbildungsverzeichnis gefunden werden.</w:t>
-      </w:r>
-      <w:r>
+      </w:pPr>
+      <w:hyperlink w:anchor="_Toc452384245" w:history="1">
+        <w:r>
+          <w:rPr>
+            <w:rStyle w:val="Hyperlink"/>
+            <w:noProof/>
+          </w:rPr>
+          <w:t>Abbildung 2: Anforderung A002</w:t>
+        </w:r>
+        <w:r>
+          <w:rPr>
+            <w:noProof/>
+            <w:webHidden/>
+          </w:rPr>
+          <w:tab/>
+        </w:r>
+        <w:r>
+          <w:rPr>
+            <w:noProof/>
+            <w:webHidden/>
+          </w:rPr>
+          <w:fldChar w:fldCharType="begin"/>
+        </w:r>
+        <w:r>
+          <w:rPr>
+            <w:noProof/>
+            <w:webHidden/>
+          </w:rPr>
+          <w:instrText xml:space="preserve"> PAGEREF _Toc452384245 \h </w:instrText>
+        </w:r>
+        <w:r>
+          <w:rPr>
+            <w:noProof/>
+            <w:webHidden/>
+          </w:rPr>
+        </w:r>
+        <w:r>
+          <w:rPr>
+            <w:noProof/>
+            <w:webHidden/>
+          </w:rPr>
+          <w:fldChar w:fldCharType="separate"/>
+        </w:r>
+        <w:r>
+          <w:rPr>
+            <w:noProof/>
+            <w:webHidden/>
+          </w:rPr>
+          <w:t>2</w:t>
+        </w:r>
+        <w:r>
+          <w:rPr>
+            <w:noProof/>
+            <w:webHidden/>
+          </w:rPr>
+          <w:fldChar w:fldCharType="end"/>
+        </w:r>
+      </w:hyperlink>
+    </w:p>
+    <w:p>
+      <w:pPr>
+        <w:pStyle w:val="Abbildungsverzeichnis"/>
+        <w:tabs>
+          <w:tab w:val="right" w:leader="dot" w:pos="9062"/>
+        </w:tabs>
         <w:rPr>
-          <w:b/>
-          <w:bCs/>
+          <w:rFonts w:eastAsiaTheme="minorEastAsia"/>
           <w:noProof/>
-          <w:lang w:val="de-DE"/>
+          <w:sz w:val="22"/>
+          <w:lang w:eastAsia="de-CH"/>
         </w:rPr>
+      </w:pPr>
+      <w:hyperlink w:anchor="_Toc452384246" w:history="1">
+        <w:r>
+          <w:rPr>
+            <w:rStyle w:val="Hyperlink"/>
+            <w:noProof/>
+          </w:rPr>
+          <w:t>Abbildung 3: Anforderung A003</w:t>
+        </w:r>
+        <w:r>
+          <w:rPr>
+            <w:noProof/>
+            <w:webHidden/>
+          </w:rPr>
+          <w:tab/>
+        </w:r>
+        <w:r>
+          <w:rPr>
+            <w:noProof/>
+            <w:webHidden/>
+          </w:rPr>
+          <w:fldChar w:fldCharType="begin"/>
+        </w:r>
+        <w:r>
+          <w:rPr>
+            <w:noProof/>
+            <w:webHidden/>
+          </w:rPr>
+          <w:instrText xml:space="preserve"> PAGEREF _Toc452384246 \h </w:instrText>
+        </w:r>
+        <w:r>
+          <w:rPr>
+            <w:noProof/>
+            <w:webHidden/>
+          </w:rPr>
+        </w:r>
+        <w:r>
+          <w:rPr>
+            <w:noProof/>
+            <w:webHidden/>
+          </w:rPr>
+          <w:fldChar w:fldCharType="separate"/>
+        </w:r>
+        <w:r>
+          <w:rPr>
+            <w:noProof/>
+            <w:webHidden/>
+          </w:rPr>
+          <w:t>2</w:t>
+        </w:r>
+        <w:r>
+          <w:rPr>
+            <w:noProof/>
+            <w:webHidden/>
+          </w:rPr>
+          <w:fldChar w:fldCharType="end"/>
+        </w:r>
+      </w:hyperlink>
+    </w:p>
+    <w:p>
+      <w:pPr>
+        <w:pStyle w:val="Abbildungsverzeichnis"/>
+        <w:tabs>
+          <w:tab w:val="right" w:leader="dot" w:pos="9062"/>
+        </w:tabs>
+        <w:rPr>
+          <w:rFonts w:eastAsiaTheme="minorEastAsia"/>
+          <w:noProof/>
+          <w:sz w:val="22"/>
+          <w:lang w:eastAsia="de-CH"/>
+        </w:rPr>
+      </w:pPr>
+      <w:hyperlink w:anchor="_Toc452384247" w:history="1">
+        <w:r>
+          <w:rPr>
+            <w:rStyle w:val="Hyperlink"/>
+            <w:noProof/>
+          </w:rPr>
+          <w:t>Abbildung 4: Anforderung A005</w:t>
+        </w:r>
+        <w:r>
+          <w:rPr>
+            <w:noProof/>
+            <w:webHidden/>
+          </w:rPr>
+          <w:tab/>
+        </w:r>
+        <w:r>
+          <w:rPr>
+            <w:noProof/>
+            <w:webHidden/>
+          </w:rPr>
+          <w:fldChar w:fldCharType="begin"/>
+        </w:r>
+        <w:r>
+          <w:rPr>
+            <w:noProof/>
+            <w:webHidden/>
+          </w:rPr>
+          <w:instrText xml:space="preserve"> PAGEREF _Toc452384247 \h </w:instrText>
+        </w:r>
+        <w:r>
+          <w:rPr>
+            <w:noProof/>
+            <w:webHidden/>
+          </w:rPr>
+        </w:r>
+        <w:r>
+          <w:rPr>
+            <w:noProof/>
+            <w:webHidden/>
+          </w:rPr>
+          <w:fldChar w:fldCharType="separate"/>
+        </w:r>
+        <w:r>
+          <w:rPr>
+            <w:noProof/>
+            <w:webHidden/>
+          </w:rPr>
+          <w:t>3</w:t>
+        </w:r>
+        <w:r>
+          <w:rPr>
+            <w:noProof/>
+            <w:webHidden/>
+          </w:rPr>
+          <w:fldChar w:fldCharType="end"/>
+        </w:r>
+      </w:hyperlink>
+    </w:p>
+    <w:p>
+      <w:r>
         <w:fldChar w:fldCharType="end"/>
       </w:r>
     </w:p>
@@ -3460,11 +3969,11 @@
       <w:pPr>
         <w:pStyle w:val="berschrift1"/>
       </w:pPr>
-      <w:bookmarkStart w:id="20" w:name="_Toc452368498"/>
+      <w:bookmarkStart w:id="24" w:name="_Toc452382793"/>
       <w:r>
         <w:t>Tabellenverzeichnis</w:t>
       </w:r>
-      <w:bookmarkEnd w:id="20"/>
+      <w:bookmarkEnd w:id="24"/>
     </w:p>
     <w:p>
       <w:pPr>
@@ -3552,8 +4061,8 @@
       </w:r>
     </w:p>
     <w:sectPr>
-      <w:headerReference w:type="default" r:id="rId11"/>
-      <w:footerReference w:type="default" r:id="rId12"/>
+      <w:headerReference w:type="default" r:id="rId16"/>
+      <w:footerReference w:type="default" r:id="rId17"/>
       <w:pgSz w:w="11906" w:h="16838"/>
       <w:pgMar w:top="1417" w:right="1417" w:bottom="1134" w:left="1417" w:header="708" w:footer="708" w:gutter="0"/>
       <w:pgNumType w:start="0"/>
@@ -3626,7 +4135,7 @@
         <w:noProof/>
         <w:lang w:val="de-DE"/>
       </w:rPr>
-      <w:t>3</w:t>
+      <w:t>4</w:t>
     </w:r>
     <w:r>
       <w:rPr>
@@ -5998,7 +6507,7 @@
 </file>
 
 <file path=customXml/itemProps2.xml><?xml version="1.0" encoding="utf-8"?>
-<ds:datastoreItem xmlns:ds="http://schemas.openxmlformats.org/officeDocument/2006/customXml" ds:itemID="{82C12A24-0B0A-41A2-892C-DB8BE76269EA}">
+<ds:datastoreItem xmlns:ds="http://schemas.openxmlformats.org/officeDocument/2006/customXml" ds:itemID="{CC747585-1831-4876-8486-69BCC00E5321}">
   <ds:schemaRefs>
     <ds:schemaRef ds:uri="http://schemas.openxmlformats.org/officeDocument/2006/bibliography"/>
   </ds:schemaRefs>

</xml_diff>

<commit_message>
Projekt umbenennen / Installtionsdoumentation schreiben / Release erstellen
</commit_message>
<xml_diff>
--- a/Projektarbeit_Imbach_Julia.docx
+++ b/Projektarbeit_Imbach_Julia.docx
@@ -10,7 +10,6 @@
           <w:docPartUnique/>
         </w:docPartObj>
       </w:sdtPr>
-      <w:sdtEndPr/>
       <w:sdtContent>
         <w:p>
           <w:r>
@@ -294,7 +293,6 @@
                                     <w:dataBinding w:prefixMappings="xmlns:ns0='http://purl.org/dc/elements/1.1/' xmlns:ns1='http://schemas.openxmlformats.org/package/2006/metadata/core-properties' " w:xpath="/ns1:coreProperties[1]/ns0:title[1]" w:storeItemID="{6C3C8BC8-F283-45AE-878A-BAB7291924A1}"/>
                                     <w:text/>
                                   </w:sdtPr>
-                                  <w:sdtEndPr/>
                                   <w:sdtContent>
                                     <w:r>
                                       <w:rPr>
@@ -321,7 +319,6 @@
                                   <w:dataBinding w:prefixMappings="xmlns:ns0='http://purl.org/dc/elements/1.1/' xmlns:ns1='http://schemas.openxmlformats.org/package/2006/metadata/core-properties' " w:xpath="/ns1:coreProperties[1]/ns0:subject[1]" w:storeItemID="{6C3C8BC8-F283-45AE-878A-BAB7291924A1}"/>
                                   <w:text/>
                                 </w:sdtPr>
-                                <w:sdtEndPr/>
                                 <w:sdtContent>
                                   <w:p>
                                     <w:pPr>
@@ -360,7 +357,6 @@
                                   <w:dataBinding w:prefixMappings="xmlns:ns0='http://purl.org/dc/elements/1.1/' xmlns:ns1='http://schemas.openxmlformats.org/package/2006/metadata/core-properties' " w:xpath="/ns1:coreProperties[1]/ns0:creator[1]" w:storeItemID="{6C3C8BC8-F283-45AE-878A-BAB7291924A1}"/>
                                   <w:text/>
                                 </w:sdtPr>
-                                <w:sdtEndPr/>
                                 <w:sdtContent>
                                   <w:p>
                                     <w:pPr>
@@ -437,7 +433,6 @@
                               <w:dataBinding w:prefixMappings="xmlns:ns0='http://purl.org/dc/elements/1.1/' xmlns:ns1='http://schemas.openxmlformats.org/package/2006/metadata/core-properties' " w:xpath="/ns1:coreProperties[1]/ns0:title[1]" w:storeItemID="{6C3C8BC8-F283-45AE-878A-BAB7291924A1}"/>
                               <w:text/>
                             </w:sdtPr>
-                            <w:sdtEndPr/>
                             <w:sdtContent>
                               <w:r>
                                 <w:rPr>
@@ -464,7 +459,6 @@
                             <w:dataBinding w:prefixMappings="xmlns:ns0='http://purl.org/dc/elements/1.1/' xmlns:ns1='http://schemas.openxmlformats.org/package/2006/metadata/core-properties' " w:xpath="/ns1:coreProperties[1]/ns0:subject[1]" w:storeItemID="{6C3C8BC8-F283-45AE-878A-BAB7291924A1}"/>
                             <w:text/>
                           </w:sdtPr>
-                          <w:sdtEndPr/>
                           <w:sdtContent>
                             <w:p>
                               <w:pPr>
@@ -503,7 +497,6 @@
                             <w:dataBinding w:prefixMappings="xmlns:ns0='http://purl.org/dc/elements/1.1/' xmlns:ns1='http://schemas.openxmlformats.org/package/2006/metadata/core-properties' " w:xpath="/ns1:coreProperties[1]/ns0:creator[1]" w:storeItemID="{6C3C8BC8-F283-45AE-878A-BAB7291924A1}"/>
                             <w:text/>
                           </w:sdtPr>
-                          <w:sdtEndPr/>
                           <w:sdtContent>
                             <w:p>
                               <w:pPr>
@@ -2328,8 +2321,19 @@
         <w:t>Mit einem Klick auf den Button „Verbindungen suchen“ werden die Start und Endstation validiert.</w:t>
       </w:r>
       <w:r>
+        <w:t xml:space="preserve"> Die Gross-/Kleinschreibung wird vernachlässigt.</w:t>
+      </w:r>
+      <w:r>
         <w:br/>
-        <w:t>Ist die Validierung negativ erscheint eine MessageBox und der Vorgang wird unterbrochen.</w:t>
+        <w:t xml:space="preserve">Ist die Validierung negativ erscheint eine </w:t>
+      </w:r>
+      <w:proofErr w:type="spellStart"/>
+      <w:r>
+        <w:t>MessageBox</w:t>
+      </w:r>
+      <w:proofErr w:type="spellEnd"/>
+      <w:r>
+        <w:t xml:space="preserve"> und der Vorgang wird unterbrochen.</w:t>
       </w:r>
     </w:p>
     <w:p>
@@ -2424,12 +2428,7 @@
       </w:r>
       <w:r>
         <w:br/>
-      </w:r>
-      <w:r>
-        <w:t xml:space="preserve">Mit einem Klick auf den Button „Verbindungen suchen“ werden die </w:t>
-      </w:r>
-      <w:r>
-        <w:t>Start und Endstation validiert</w:t>
+        <w:t>Mit einem Klick auf den Button „Verbindungen suchen“ werden die Start und Endstation validiert</w:t>
       </w:r>
       <w:r>
         <w:t xml:space="preserve"> und geprüft, ob sie ausgefüllt sind</w:t>
@@ -2729,7 +2728,15 @@
         <w:pStyle w:val="berschrift2"/>
       </w:pPr>
       <w:r>
-        <w:t>A006: Station in Googlemaps anzeigen</w:t>
+        <w:t xml:space="preserve">A006: Station in </w:t>
+      </w:r>
+      <w:proofErr w:type="spellStart"/>
+      <w:r>
+        <w:t>Googlemaps</w:t>
+      </w:r>
+      <w:proofErr w:type="spellEnd"/>
+      <w:r>
+        <w:t xml:space="preserve"> anzeigen</w:t>
       </w:r>
     </w:p>
     <w:p>
@@ -2738,7 +2745,23 @@
       </w:r>
       <w:r>
         <w:br/>
-        <w:t>Bei der Start- und Endstation kann jeweils mit einem Klick auf „maps“ die Karte von Googlemaps im Browser geöffnet werden. Auf der Karte wird mittels der Koordinaten der Standort der Station angezeigt.</w:t>
+        <w:t>Bei der Start- und Endstation kann jeweils mit einem Klick auf „</w:t>
+      </w:r>
+      <w:proofErr w:type="spellStart"/>
+      <w:r>
+        <w:t>maps</w:t>
+      </w:r>
+      <w:proofErr w:type="spellEnd"/>
+      <w:r>
+        <w:t xml:space="preserve">“ die Karte von </w:t>
+      </w:r>
+      <w:proofErr w:type="spellStart"/>
+      <w:r>
+        <w:t>Googlemaps</w:t>
+      </w:r>
+      <w:proofErr w:type="spellEnd"/>
+      <w:r>
+        <w:t xml:space="preserve"> im Browser geöffnet werden. Auf der Karte wird mittels der Koordinaten der Standort der Station angezeigt.</w:t>
       </w:r>
     </w:p>
     <w:p>
@@ -2828,20 +2851,21 @@
         <w:br/>
         <w:t>Mit einem Klick in die Tabelle kann eine Verbindung selektiert werden. Über den Button Mail wird ein Fenster geöffnet, wo alle notwendigen Daten für die Mail eingetragen werden können.</w:t>
       </w:r>
-      <w:bookmarkStart w:id="12" w:name="_GoBack"/>
-      <w:bookmarkEnd w:id="12"/>
-    </w:p>
-    <w:p>
+    </w:p>
+    <w:p>
+      <w:pPr>
+        <w:keepNext/>
+      </w:pPr>
       <w:r>
         <w:rPr>
           <w:noProof/>
           <w:lang w:eastAsia="de-CH"/>
         </w:rPr>
         <w:drawing>
-          <wp:inline distT="0" distB="0" distL="0" distR="0" wp14:anchorId="2CEF0389" wp14:editId="68675D8F">
-            <wp:extent cx="5753100" cy="3390900"/>
+          <wp:inline distT="0" distB="0" distL="0" distR="0" wp14:anchorId="4C494057" wp14:editId="31361BF4">
+            <wp:extent cx="5760720" cy="3397591"/>
             <wp:effectExtent l="0" t="0" r="0" b="0"/>
-            <wp:docPr id="29" name="Grafik 29"/>
+            <wp:docPr id="31" name="Grafik 31"/>
             <wp:cNvGraphicFramePr>
               <a:graphicFrameLocks xmlns:a="http://schemas.openxmlformats.org/drawingml/2006/main" noChangeAspect="1"/>
             </wp:cNvGraphicFramePr>
@@ -2861,7 +2885,7 @@
                   <pic:spPr>
                     <a:xfrm>
                       <a:off x="0" y="0"/>
-                      <a:ext cx="5753100" cy="3390900"/>
+                      <a:ext cx="5760720" cy="3397591"/>
                     </a:xfrm>
                     <a:prstGeom prst="rect">
                       <a:avLst/>
@@ -2876,6 +2900,110 @@
     </w:p>
     <w:p>
       <w:pPr>
+        <w:pStyle w:val="Beschriftung"/>
+      </w:pPr>
+      <w:r>
+        <w:t xml:space="preserve">Abbildung </w:t>
+      </w:r>
+      <w:fldSimple w:instr=" SEQ Abbildung \* ARABIC ">
+        <w:r>
+          <w:rPr>
+            <w:noProof/>
+          </w:rPr>
+          <w:t>6</w:t>
+        </w:r>
+      </w:fldSimple>
+      <w:r>
+        <w:t xml:space="preserve">: Anforderung A008 </w:t>
+      </w:r>
+      <w:r>
+        <w:t>–</w:t>
+      </w:r>
+      <w:r>
+        <w:t xml:space="preserve"> Hauptfenster</w:t>
+      </w:r>
+    </w:p>
+    <w:p>
+      <w:r>
+        <w:t xml:space="preserve">Sofern alle eingetragenen Daten valid sind, wird die Mail versendet, wenn auf den Button „Senden“ geklickt wird. Im </w:t>
+      </w:r>
+      <w:proofErr w:type="spellStart"/>
+      <w:r>
+        <w:t>app.config</w:t>
+      </w:r>
+      <w:proofErr w:type="spellEnd"/>
+      <w:r>
+        <w:t xml:space="preserve"> File kann der Mail-Server konfiguriert werden.</w:t>
+      </w:r>
+    </w:p>
+    <w:p>
+      <w:pPr>
+        <w:keepNext/>
+      </w:pPr>
+      <w:r>
+        <w:rPr>
+          <w:noProof/>
+          <w:lang w:eastAsia="de-CH"/>
+        </w:rPr>
+        <w:lastRenderedPageBreak/>
+        <w:drawing>
+          <wp:inline distT="0" distB="0" distL="0" distR="0" wp14:anchorId="4CA9FD7C" wp14:editId="306E6560">
+            <wp:extent cx="2857500" cy="3457575"/>
+            <wp:effectExtent l="0" t="0" r="0" b="9525"/>
+            <wp:docPr id="129" name="Grafik 129"/>
+            <wp:cNvGraphicFramePr>
+              <a:graphicFrameLocks xmlns:a="http://schemas.openxmlformats.org/drawingml/2006/main" noChangeAspect="1"/>
+            </wp:cNvGraphicFramePr>
+            <a:graphic xmlns:a="http://schemas.openxmlformats.org/drawingml/2006/main">
+              <a:graphicData uri="http://schemas.openxmlformats.org/drawingml/2006/picture">
+                <pic:pic xmlns:pic="http://schemas.openxmlformats.org/drawingml/2006/picture">
+                  <pic:nvPicPr>
+                    <pic:cNvPr id="0" name=""/>
+                    <pic:cNvPicPr/>
+                  </pic:nvPicPr>
+                  <pic:blipFill>
+                    <a:blip r:embed="rId16"/>
+                    <a:stretch>
+                      <a:fillRect/>
+                    </a:stretch>
+                  </pic:blipFill>
+                  <pic:spPr>
+                    <a:xfrm>
+                      <a:off x="0" y="0"/>
+                      <a:ext cx="2857500" cy="3457575"/>
+                    </a:xfrm>
+                    <a:prstGeom prst="rect">
+                      <a:avLst/>
+                    </a:prstGeom>
+                  </pic:spPr>
+                </pic:pic>
+              </a:graphicData>
+            </a:graphic>
+          </wp:inline>
+        </w:drawing>
+      </w:r>
+    </w:p>
+    <w:p>
+      <w:pPr>
+        <w:pStyle w:val="Beschriftung"/>
+      </w:pPr>
+      <w:r>
+        <w:t xml:space="preserve">Abbildung </w:t>
+      </w:r>
+      <w:fldSimple w:instr=" SEQ Abbildung \* ARABIC ">
+        <w:r>
+          <w:rPr>
+            <w:noProof/>
+          </w:rPr>
+          <w:t>7</w:t>
+        </w:r>
+      </w:fldSimple>
+      <w:r>
+        <w:t>: Anforderung A008 - Mailfenster</w:t>
+      </w:r>
+    </w:p>
+    <w:p>
+      <w:pPr>
         <w:rPr>
           <w:rFonts w:asciiTheme="majorHAnsi" w:eastAsiaTheme="majorEastAsia" w:hAnsiTheme="majorHAnsi" w:cstheme="majorBidi"/>
           <w:color w:val="2E74B5" w:themeColor="accent1" w:themeShade="BF"/>
@@ -2883,7 +3011,7 @@
           <w:szCs w:val="32"/>
         </w:rPr>
       </w:pPr>
-      <w:bookmarkStart w:id="13" w:name="_Toc452382783"/>
+      <w:bookmarkStart w:id="12" w:name="_Toc452382783"/>
       <w:r>
         <w:br w:type="page"/>
       </w:r>
@@ -2894,9 +3022,302 @@
       </w:pPr>
       <w:r>
         <w:lastRenderedPageBreak/>
+        <w:t>Installation</w:t>
+      </w:r>
+    </w:p>
+    <w:p>
+      <w:r>
+        <w:t>Das Programm kann über das Exe-File</w:t>
+      </w:r>
+      <w:r>
+        <w:br/>
+      </w:r>
+      <w:r>
+        <w:rPr>
+          <w:i/>
+        </w:rPr>
+        <w:t>„modul-318-student\SwissTransportTimetable\SwissTransportTimetable.exe“</w:t>
+      </w:r>
+      <w:r>
+        <w:rPr>
+          <w:i/>
+        </w:rPr>
+        <w:br/>
+      </w:r>
+      <w:r>
+        <w:t>ausgeführt werden.</w:t>
+      </w:r>
+    </w:p>
+    <w:p>
+      <w:pPr>
+        <w:rPr>
+          <w:rFonts w:cs="Consolas"/>
+          <w:szCs w:val="20"/>
+        </w:rPr>
+      </w:pPr>
+      <w:r>
+        <w:rPr>
+          <w:szCs w:val="20"/>
+        </w:rPr>
+        <w:t xml:space="preserve">Die Daten für die Software werden immer aktuell von </w:t>
+      </w:r>
+      <w:r>
+        <w:rPr>
+          <w:rFonts w:cs="Consolas"/>
+          <w:szCs w:val="20"/>
+          <w:highlight w:val="white"/>
+        </w:rPr>
+        <w:t>http://transport.opendata.ch</w:t>
+      </w:r>
+      <w:r>
+        <w:rPr>
+          <w:rFonts w:cs="Consolas"/>
+          <w:szCs w:val="20"/>
+        </w:rPr>
+        <w:t xml:space="preserve"> heruntergeladen. Daher ist es notwendig, dass diese Internet-Connection freigegeben ist.</w:t>
+      </w:r>
+    </w:p>
+    <w:p>
+      <w:pPr>
+        <w:rPr>
+          <w:rFonts w:cs="Consolas"/>
+          <w:szCs w:val="20"/>
+        </w:rPr>
+      </w:pPr>
+      <w:r>
+        <w:rPr>
+          <w:rFonts w:cs="Consolas"/>
+          <w:szCs w:val="20"/>
+        </w:rPr>
+        <w:t>Damit die Anforderung</w:t>
+      </w:r>
+      <w:bookmarkStart w:id="13" w:name="_GoBack"/>
+      <w:bookmarkEnd w:id="13"/>
+      <w:r>
+        <w:rPr>
+          <w:rFonts w:cs="Consolas"/>
+          <w:szCs w:val="20"/>
+        </w:rPr>
+        <w:t xml:space="preserve"> „Verbindung per Mail versenden“ funktioniert, muss der Mail-Server konfiguriert werden. Diese Konfiguration kann im </w:t>
+      </w:r>
+      <w:proofErr w:type="spellStart"/>
+      <w:r>
+        <w:rPr>
+          <w:rFonts w:cs="Consolas"/>
+          <w:szCs w:val="20"/>
+        </w:rPr>
+        <w:t>app.config</w:t>
+      </w:r>
+      <w:proofErr w:type="spellEnd"/>
+      <w:r>
+        <w:rPr>
+          <w:rFonts w:cs="Consolas"/>
+          <w:szCs w:val="20"/>
+        </w:rPr>
+        <w:t xml:space="preserve"> File vorgenommen werden:</w:t>
+      </w:r>
+      <w:r>
+        <w:rPr>
+          <w:rFonts w:cs="Consolas"/>
+          <w:szCs w:val="20"/>
+        </w:rPr>
+        <w:br/>
+      </w:r>
+      <w:r>
+        <w:rPr>
+          <w:rFonts w:cs="Consolas"/>
+          <w:szCs w:val="20"/>
+        </w:rPr>
+        <w:t>&lt;</w:t>
+      </w:r>
+      <w:proofErr w:type="spellStart"/>
+      <w:r>
+        <w:rPr>
+          <w:rFonts w:cs="Consolas"/>
+          <w:szCs w:val="20"/>
+        </w:rPr>
+        <w:t>add</w:t>
+      </w:r>
+      <w:proofErr w:type="spellEnd"/>
+      <w:r>
+        <w:rPr>
+          <w:rFonts w:cs="Consolas"/>
+          <w:szCs w:val="20"/>
+        </w:rPr>
+        <w:t xml:space="preserve"> </w:t>
+      </w:r>
+      <w:proofErr w:type="spellStart"/>
+      <w:r>
+        <w:rPr>
+          <w:rFonts w:cs="Consolas"/>
+          <w:szCs w:val="20"/>
+        </w:rPr>
+        <w:t>key</w:t>
+      </w:r>
+      <w:proofErr w:type="spellEnd"/>
+      <w:r>
+        <w:rPr>
+          <w:rFonts w:cs="Consolas"/>
+          <w:szCs w:val="20"/>
+        </w:rPr>
+        <w:t>="</w:t>
+      </w:r>
+      <w:proofErr w:type="spellStart"/>
+      <w:r>
+        <w:rPr>
+          <w:rFonts w:cs="Consolas"/>
+          <w:szCs w:val="20"/>
+        </w:rPr>
+        <w:t>smtp</w:t>
+      </w:r>
+      <w:proofErr w:type="spellEnd"/>
+      <w:r>
+        <w:rPr>
+          <w:rFonts w:cs="Consolas"/>
+          <w:szCs w:val="20"/>
+        </w:rPr>
+        <w:t>-se</w:t>
+      </w:r>
+      <w:r>
+        <w:rPr>
+          <w:rFonts w:cs="Consolas"/>
+          <w:szCs w:val="20"/>
+        </w:rPr>
+        <w:t xml:space="preserve">rver" </w:t>
+      </w:r>
+      <w:proofErr w:type="spellStart"/>
+      <w:r>
+        <w:rPr>
+          <w:rFonts w:cs="Consolas"/>
+          <w:szCs w:val="20"/>
+        </w:rPr>
+        <w:t>value</w:t>
+      </w:r>
+      <w:proofErr w:type="spellEnd"/>
+      <w:r>
+        <w:rPr>
+          <w:rFonts w:cs="Consolas"/>
+          <w:szCs w:val="20"/>
+        </w:rPr>
+        <w:t>="</w:t>
+      </w:r>
+      <w:r>
+        <w:rPr>
+          <w:rFonts w:cs="Consolas"/>
+          <w:color w:val="FF0000"/>
+          <w:szCs w:val="20"/>
+        </w:rPr>
+        <w:t>smtp.gmail.com</w:t>
+      </w:r>
+      <w:r>
+        <w:rPr>
+          <w:rFonts w:cs="Consolas"/>
+          <w:szCs w:val="20"/>
+        </w:rPr>
+        <w:t>" /&gt;</w:t>
+      </w:r>
+      <w:r>
+        <w:rPr>
+          <w:rFonts w:cs="Consolas"/>
+          <w:szCs w:val="20"/>
+        </w:rPr>
+        <w:br/>
+      </w:r>
+      <w:r>
+        <w:rPr>
+          <w:rFonts w:cs="Consolas"/>
+          <w:szCs w:val="20"/>
+        </w:rPr>
+        <w:t>&lt;</w:t>
+      </w:r>
+      <w:proofErr w:type="spellStart"/>
+      <w:r>
+        <w:rPr>
+          <w:rFonts w:cs="Consolas"/>
+          <w:szCs w:val="20"/>
+        </w:rPr>
+        <w:t>add</w:t>
+      </w:r>
+      <w:proofErr w:type="spellEnd"/>
+      <w:r>
+        <w:rPr>
+          <w:rFonts w:cs="Consolas"/>
+          <w:szCs w:val="20"/>
+        </w:rPr>
+        <w:t xml:space="preserve"> </w:t>
+      </w:r>
+      <w:proofErr w:type="spellStart"/>
+      <w:r>
+        <w:rPr>
+          <w:rFonts w:cs="Consolas"/>
+          <w:szCs w:val="20"/>
+        </w:rPr>
+        <w:t>key</w:t>
+      </w:r>
+      <w:proofErr w:type="spellEnd"/>
+      <w:r>
+        <w:rPr>
+          <w:rFonts w:cs="Consolas"/>
+          <w:szCs w:val="20"/>
+        </w:rPr>
+        <w:t>="</w:t>
+      </w:r>
+      <w:proofErr w:type="spellStart"/>
+      <w:r>
+        <w:rPr>
+          <w:rFonts w:cs="Consolas"/>
+          <w:szCs w:val="20"/>
+        </w:rPr>
+        <w:t>port</w:t>
+      </w:r>
+      <w:proofErr w:type="spellEnd"/>
+      <w:r>
+        <w:rPr>
+          <w:rFonts w:cs="Consolas"/>
+          <w:szCs w:val="20"/>
+        </w:rPr>
+        <w:t xml:space="preserve">" </w:t>
+      </w:r>
+      <w:proofErr w:type="spellStart"/>
+      <w:r>
+        <w:rPr>
+          <w:rFonts w:cs="Consolas"/>
+          <w:szCs w:val="20"/>
+        </w:rPr>
+        <w:t>value</w:t>
+      </w:r>
+      <w:proofErr w:type="spellEnd"/>
+      <w:r>
+        <w:rPr>
+          <w:rFonts w:cs="Consolas"/>
+          <w:szCs w:val="20"/>
+        </w:rPr>
+        <w:t>="</w:t>
+      </w:r>
+      <w:r>
+        <w:rPr>
+          <w:rFonts w:cs="Consolas"/>
+          <w:color w:val="FF0000"/>
+          <w:szCs w:val="20"/>
+        </w:rPr>
+        <w:t>587</w:t>
+      </w:r>
+      <w:r>
+        <w:rPr>
+          <w:rFonts w:cs="Consolas"/>
+          <w:szCs w:val="20"/>
+        </w:rPr>
+        <w:t>" /&gt;</w:t>
+      </w:r>
+    </w:p>
+    <w:p>
+      <w:pPr>
+        <w:pStyle w:val="berschrift1"/>
+      </w:pPr>
+      <w:r>
         <w:t>Testfälle</w:t>
       </w:r>
-      <w:bookmarkEnd w:id="13"/>
+      <w:bookmarkEnd w:id="12"/>
     </w:p>
     <w:p>
       <w:r>
@@ -2911,7 +3332,15 @@
       </w:r>
       <w:r>
         <w:br/>
-        <w:t>Projekt „modul-318-student“ mit Startprojekt „SwissTransportTimetable“ starten.</w:t>
+        <w:t>Projekt „modul-318-student“ mit Startprojekt „</w:t>
+      </w:r>
+      <w:proofErr w:type="spellStart"/>
+      <w:r>
+        <w:t>SwissTransportTimetable</w:t>
+      </w:r>
+      <w:proofErr w:type="spellEnd"/>
+      <w:r>
+        <w:t>“ starten.</w:t>
       </w:r>
     </w:p>
     <w:p>
@@ -2955,7 +3384,15 @@
       </w:r>
       <w:r>
         <w:br/>
-        <w:t>Wenn die Stationen ungültig sind, soll eine Messagebox als Rückmeldung ausgegeben werden.</w:t>
+        <w:t xml:space="preserve">Wenn die Stationen ungültig sind, soll eine </w:t>
+      </w:r>
+      <w:proofErr w:type="spellStart"/>
+      <w:r>
+        <w:t>Messagebox</w:t>
+      </w:r>
+      <w:proofErr w:type="spellEnd"/>
+      <w:r>
+        <w:t xml:space="preserve"> als Rückmeldung ausgegeben werden.</w:t>
       </w:r>
       <w:r>
         <w:br/>
@@ -2984,8 +3421,6 @@
       </w:r>
       <w:r>
         <w:br/>
-      </w:r>
-      <w:r>
         <w:t>Tippe in die Felder Start- und/oder Endstation einen Stationsnamen ein.</w:t>
       </w:r>
       <w:r>
@@ -3111,10 +3546,7 @@
         <w:t>0</w:t>
       </w:r>
       <w:r>
-        <w:t>08</w:t>
-      </w:r>
-      <w:r>
-        <w:t xml:space="preserve">a: </w:t>
+        <w:t xml:space="preserve">08a: </w:t>
       </w:r>
       <w:r>
         <w:t>Mail Fenster öffnen</w:t>
@@ -3127,12 +3559,13 @@
       </w:r>
       <w:r>
         <w:br/>
-      </w:r>
-      <w:r>
         <w:t>Tippe in die Felder Start- und/oder Endstation einen Stationsnamen ein.</w:t>
       </w:r>
       <w:r>
         <w:br/>
+      </w:r>
+      <w:r>
+        <w:lastRenderedPageBreak/>
         <w:t>Klicke auf den Button „Suchen“.</w:t>
       </w:r>
       <w:r>
@@ -3195,7 +3628,6 @@
       </w:pPr>
       <w:bookmarkStart w:id="21" w:name="_Toc452382791"/>
       <w:r>
-        <w:lastRenderedPageBreak/>
         <w:t>Testprotokoll</w:t>
       </w:r>
       <w:bookmarkEnd w:id="21"/>
@@ -3293,7 +3725,15 @@
           </w:tcPr>
           <w:p>
             <w:r>
-              <w:t>Bei ungültigem Stationsname MessageBox ausgeben</w:t>
+              <w:t xml:space="preserve">Bei ungültigem Stationsname </w:t>
+            </w:r>
+            <w:proofErr w:type="spellStart"/>
+            <w:r>
+              <w:t>MessageBox</w:t>
+            </w:r>
+            <w:proofErr w:type="spellEnd"/>
+            <w:r>
+              <w:t xml:space="preserve"> ausgeben</w:t>
             </w:r>
           </w:p>
         </w:tc>
@@ -3302,8 +3742,13 @@
             <w:tcW w:w="1529" w:type="dxa"/>
           </w:tcPr>
           <w:p>
-            <w:r>
-              <w:t>MessageBox wird ausgegeben</w:t>
+            <w:proofErr w:type="spellStart"/>
+            <w:r>
+              <w:t>MessageBox</w:t>
+            </w:r>
+            <w:proofErr w:type="spellEnd"/>
+            <w:r>
+              <w:t xml:space="preserve"> wird ausgegeben</w:t>
             </w:r>
           </w:p>
         </w:tc>
@@ -4061,8 +4506,8 @@
       </w:r>
     </w:p>
     <w:sectPr>
-      <w:headerReference w:type="default" r:id="rId16"/>
-      <w:footerReference w:type="default" r:id="rId17"/>
+      <w:headerReference w:type="default" r:id="rId17"/>
+      <w:footerReference w:type="default" r:id="rId18"/>
       <w:pgSz w:w="11906" w:h="16838"/>
       <w:pgMar w:top="1417" w:right="1417" w:bottom="1134" w:left="1417" w:header="708" w:footer="708" w:gutter="0"/>
       <w:pgNumType w:start="0"/>
@@ -4135,7 +4580,7 @@
         <w:noProof/>
         <w:lang w:val="de-DE"/>
       </w:rPr>
-      <w:t>4</w:t>
+      <w:t>7</w:t>
     </w:r>
     <w:r>
       <w:rPr>
@@ -4174,18 +4619,19 @@
       <w:pStyle w:val="Kopfzeile"/>
     </w:pPr>
     <w:r>
-      <w:t xml:space="preserve">Modul </w:t>
-    </w:r>
-    <w:r>
-      <w:t>318</w:t>
+      <w:t>Modul 318</w:t>
     </w:r>
     <w:r>
       <w:tab/>
     </w:r>
     <w:r>
       <w:tab/>
+    </w:r>
+    <w:proofErr w:type="spellStart"/>
+    <w:r>
       <w:t>Imbach</w:t>
     </w:r>
+    <w:proofErr w:type="spellEnd"/>
     <w:r>
       <w:t xml:space="preserve"> Julia</w:t>
     </w:r>
@@ -6507,7 +6953,7 @@
 </file>
 
 <file path=customXml/itemProps2.xml><?xml version="1.0" encoding="utf-8"?>
-<ds:datastoreItem xmlns:ds="http://schemas.openxmlformats.org/officeDocument/2006/customXml" ds:itemID="{CC747585-1831-4876-8486-69BCC00E5321}">
+<ds:datastoreItem xmlns:ds="http://schemas.openxmlformats.org/officeDocument/2006/customXml" ds:itemID="{756B4429-0D31-4A1E-85BB-34B9D096A432}">
   <ds:schemaRefs>
     <ds:schemaRef ds:uri="http://schemas.openxmlformats.org/officeDocument/2006/bibliography"/>
   </ds:schemaRefs>

</xml_diff>

<commit_message>
Webcontrol hinzufügen / Codestyle anpassen / Dokumentation erweitern
</commit_message>
<xml_diff>
--- a/Projektarbeit_Imbach_Julia.docx
+++ b/Projektarbeit_Imbach_Julia.docx
@@ -112,7 +112,7 @@
                                     <w:sz w:val="24"/>
                                     <w:szCs w:val="24"/>
                                   </w:rPr>
-                                  <w:t>30.05.2016</w:t>
+                                  <w:t>31.05.2016</w:t>
                                 </w:r>
                                 <w:r>
                                   <w:rPr>
@@ -191,7 +191,7 @@
                               <w:sz w:val="24"/>
                               <w:szCs w:val="24"/>
                             </w:rPr>
-                            <w:t>30.05.2016</w:t>
+                            <w:t>31.05.2016</w:t>
                           </w:r>
                           <w:r>
                             <w:rPr>
@@ -211,9 +211,6 @@
             </mc:AlternateContent>
           </w:r>
         </w:p>
-        <w:p/>
-        <w:p/>
-        <w:p/>
         <w:p>
           <w:r>
             <w:rPr>
@@ -223,16 +220,16 @@
             <mc:AlternateContent>
               <mc:Choice Requires="wps">
                 <w:drawing>
-                  <wp:anchor distT="0" distB="0" distL="182880" distR="182880" simplePos="0" relativeHeight="251660288" behindDoc="0" locked="0" layoutInCell="1" allowOverlap="1" wp14:anchorId="254B963C" wp14:editId="5FCF5110">
+                  <wp:anchor distT="0" distB="0" distL="182880" distR="182880" simplePos="0" relativeHeight="251660288" behindDoc="0" locked="0" layoutInCell="1" allowOverlap="1" wp14:anchorId="2CF7A3F5" wp14:editId="3359B8B5">
                     <wp:simplePos x="0" y="0"/>
                     <wp:positionH relativeFrom="margin">
-                      <wp:posOffset>522936</wp:posOffset>
+                      <wp:posOffset>522605</wp:posOffset>
                     </wp:positionH>
                     <wp:positionV relativeFrom="page">
-                      <wp:posOffset>2322692</wp:posOffset>
+                      <wp:posOffset>1350645</wp:posOffset>
                     </wp:positionV>
                     <wp:extent cx="4686300" cy="6720840"/>
-                    <wp:effectExtent l="0" t="0" r="10160" b="3810"/>
+                    <wp:effectExtent l="0" t="0" r="1905" b="13970"/>
                     <wp:wrapSquare wrapText="bothSides"/>
                     <wp:docPr id="131" name="Textfeld 131"/>
                     <wp:cNvGraphicFramePr/>
@@ -407,7 +404,7 @@
                     <v:stroke joinstyle="miter"/>
                     <v:path gradientshapeok="t" o:connecttype="rect"/>
                   </v:shapetype>
-                  <v:shape id="Textfeld 131" o:spid="_x0000_s1027" type="#_x0000_t202" style="position:absolute;margin-left:41.2pt;margin-top:182.9pt;width:369pt;height:529.2pt;z-index:251660288;visibility:visible;mso-wrap-style:square;mso-width-percent:790;mso-height-percent:350;mso-wrap-distance-left:14.4pt;mso-wrap-distance-top:0;mso-wrap-distance-right:14.4pt;mso-wrap-distance-bottom:0;mso-position-horizontal:absolute;mso-position-horizontal-relative:margin;mso-position-vertical:absolute;mso-position-vertical-relative:page;mso-width-percent:790;mso-height-percent:350;mso-width-relative:margin;mso-height-relative:page;v-text-anchor:top" o:gfxdata="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" filled="f" stroked="f" strokeweight=".5pt">
+                  <v:shape id="Textfeld 131" o:spid="_x0000_s1027" type="#_x0000_t202" style="position:absolute;margin-left:41.15pt;margin-top:106.35pt;width:369pt;height:529.2pt;z-index:251660288;visibility:visible;mso-wrap-style:square;mso-width-percent:790;mso-height-percent:350;mso-wrap-distance-left:14.4pt;mso-wrap-distance-top:0;mso-wrap-distance-right:14.4pt;mso-wrap-distance-bottom:0;mso-position-horizontal:absolute;mso-position-horizontal-relative:margin;mso-position-vertical:absolute;mso-position-vertical-relative:page;mso-width-percent:790;mso-height-percent:350;mso-width-relative:margin;mso-height-relative:page;v-text-anchor:top" o:gfxdata="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" filled="f" stroked="f" strokeweight=".5pt">
                     <v:textbox style="mso-fit-shape-to-text:t" inset="0,0,0,0">
                       <w:txbxContent>
                         <w:p>
@@ -537,12 +534,10 @@
         <w:p/>
         <w:p/>
         <w:p/>
-        <w:p/>
-        <w:p/>
       </w:sdtContent>
     </w:sdt>
-    <w:bookmarkStart w:id="0" w:name="_Ref452388699" w:displacedByCustomXml="next"/>
-    <w:bookmarkStart w:id="1" w:name="_Toc452382775" w:displacedByCustomXml="next"/>
+    <w:bookmarkStart w:id="0" w:name="_Toc452446306" w:displacedByCustomXml="next"/>
+    <w:bookmarkStart w:id="1" w:name="_Ref452388699" w:displacedByCustomXml="next"/>
     <w:sdt>
       <w:sdtPr>
         <w:rPr>
@@ -600,7 +595,7 @@
           <w:r>
             <w:fldChar w:fldCharType="separate"/>
           </w:r>
-          <w:hyperlink w:anchor="_Toc452382775" w:history="1">
+          <w:hyperlink w:anchor="_Toc452446306" w:history="1">
             <w:r>
               <w:rPr>
                 <w:rStyle w:val="Hyperlink"/>
@@ -644,7 +639,7 @@
                 <w:noProof/>
                 <w:webHidden/>
               </w:rPr>
-              <w:instrText xml:space="preserve"> PAGEREF _Toc452382775 \h </w:instrText>
+              <w:instrText xml:space="preserve"> PAGEREF _Toc452446306 \h </w:instrText>
             </w:r>
             <w:r>
               <w:rPr>
@@ -689,7 +684,7 @@
               <w:lang w:eastAsia="de-CH"/>
             </w:rPr>
           </w:pPr>
-          <w:hyperlink w:anchor="_Toc452382776" w:history="1">
+          <w:hyperlink w:anchor="_Toc452446307" w:history="1">
             <w:r>
               <w:rPr>
                 <w:rStyle w:val="Hyperlink"/>
@@ -732,7 +727,7 @@
                 <w:noProof/>
                 <w:webHidden/>
               </w:rPr>
-              <w:instrText xml:space="preserve"> PAGEREF _Toc452382776 \h </w:instrText>
+              <w:instrText xml:space="preserve"> PAGEREF _Toc452446307 \h </w:instrText>
             </w:r>
             <w:r>
               <w:rPr>
@@ -752,7 +747,7 @@
                 <w:noProof/>
                 <w:webHidden/>
               </w:rPr>
-              <w:t>1</w:t>
+              <w:t>2</w:t>
             </w:r>
             <w:r>
               <w:rPr>
@@ -777,7 +772,7 @@
               <w:lang w:eastAsia="de-CH"/>
             </w:rPr>
           </w:pPr>
-          <w:hyperlink w:anchor="_Toc452382777" w:history="1">
+          <w:hyperlink w:anchor="_Toc452446308" w:history="1">
             <w:r>
               <w:rPr>
                 <w:rStyle w:val="Hyperlink"/>
@@ -820,7 +815,7 @@
                 <w:noProof/>
                 <w:webHidden/>
               </w:rPr>
-              <w:instrText xml:space="preserve"> PAGEREF _Toc452382777 \h </w:instrText>
+              <w:instrText xml:space="preserve"> PAGEREF _Toc452446308 \h </w:instrText>
             </w:r>
             <w:r>
               <w:rPr>
@@ -840,7 +835,7 @@
                 <w:noProof/>
                 <w:webHidden/>
               </w:rPr>
-              <w:t>1</w:t>
+              <w:t>2</w:t>
             </w:r>
             <w:r>
               <w:rPr>
@@ -865,7 +860,7 @@
               <w:lang w:eastAsia="de-CH"/>
             </w:rPr>
           </w:pPr>
-          <w:hyperlink w:anchor="_Toc452382778" w:history="1">
+          <w:hyperlink w:anchor="_Toc452446309" w:history="1">
             <w:r>
               <w:rPr>
                 <w:rStyle w:val="Hyperlink"/>
@@ -908,7 +903,7 @@
                 <w:noProof/>
                 <w:webHidden/>
               </w:rPr>
-              <w:instrText xml:space="preserve"> PAGEREF _Toc452382778 \h </w:instrText>
+              <w:instrText xml:space="preserve"> PAGEREF _Toc452446309 \h </w:instrText>
             </w:r>
             <w:r>
               <w:rPr>
@@ -928,7 +923,7 @@
                 <w:noProof/>
                 <w:webHidden/>
               </w:rPr>
-              <w:t>1</w:t>
+              <w:t>2</w:t>
             </w:r>
             <w:r>
               <w:rPr>
@@ -953,7 +948,7 @@
               <w:lang w:eastAsia="de-CH"/>
             </w:rPr>
           </w:pPr>
-          <w:hyperlink w:anchor="_Toc452382779" w:history="1">
+          <w:hyperlink w:anchor="_Toc452446310" w:history="1">
             <w:r>
               <w:rPr>
                 <w:rStyle w:val="Hyperlink"/>
@@ -975,7 +970,7 @@
                 <w:rStyle w:val="Hyperlink"/>
                 <w:noProof/>
               </w:rPr>
-              <w:t>AA02: Verbindungen zwischen 2 Stationen ausgeben</w:t>
+              <w:t>A002: Verbindungen zwischen 2 Stationen ausgeben</w:t>
             </w:r>
             <w:r>
               <w:rPr>
@@ -996,7 +991,7 @@
                 <w:noProof/>
                 <w:webHidden/>
               </w:rPr>
-              <w:instrText xml:space="preserve"> PAGEREF _Toc452382779 \h </w:instrText>
+              <w:instrText xml:space="preserve"> PAGEREF _Toc452446310 \h </w:instrText>
             </w:r>
             <w:r>
               <w:rPr>
@@ -1016,7 +1011,7 @@
                 <w:noProof/>
                 <w:webHidden/>
               </w:rPr>
-              <w:t>1</w:t>
+              <w:t>2</w:t>
             </w:r>
             <w:r>
               <w:rPr>
@@ -1041,7 +1036,7 @@
               <w:lang w:eastAsia="de-CH"/>
             </w:rPr>
           </w:pPr>
-          <w:hyperlink w:anchor="_Toc452382780" w:history="1">
+          <w:hyperlink w:anchor="_Toc452446311" w:history="1">
             <w:r>
               <w:rPr>
                 <w:rStyle w:val="Hyperlink"/>
@@ -1063,7 +1058,7 @@
                 <w:rStyle w:val="Hyperlink"/>
                 <w:noProof/>
               </w:rPr>
-              <w:t>AA03: Abfahrtstafel für Startstation ausgeben</w:t>
+              <w:t>A003: Abfahrtstafel für Startstation ausgeben</w:t>
             </w:r>
             <w:r>
               <w:rPr>
@@ -1084,7 +1079,7 @@
                 <w:noProof/>
                 <w:webHidden/>
               </w:rPr>
-              <w:instrText xml:space="preserve"> PAGEREF _Toc452382780 \h </w:instrText>
+              <w:instrText xml:space="preserve"> PAGEREF _Toc452446311 \h </w:instrText>
             </w:r>
             <w:r>
               <w:rPr>
@@ -1104,7 +1099,7 @@
                 <w:noProof/>
                 <w:webHidden/>
               </w:rPr>
-              <w:t>2</w:t>
+              <w:t>3</w:t>
             </w:r>
             <w:r>
               <w:rPr>
@@ -1129,7 +1124,7 @@
               <w:lang w:eastAsia="de-CH"/>
             </w:rPr>
           </w:pPr>
-          <w:hyperlink w:anchor="_Toc452382781" w:history="1">
+          <w:hyperlink w:anchor="_Toc452446312" w:history="1">
             <w:r>
               <w:rPr>
                 <w:rStyle w:val="Hyperlink"/>
@@ -1151,7 +1146,7 @@
                 <w:rStyle w:val="Hyperlink"/>
                 <w:noProof/>
               </w:rPr>
-              <w:t>AA04: Autovervollständigung bei Stationssuche</w:t>
+              <w:t>A004: Autovervollständigung bei Stationssuche</w:t>
             </w:r>
             <w:r>
               <w:rPr>
@@ -1172,7 +1167,7 @@
                 <w:noProof/>
                 <w:webHidden/>
               </w:rPr>
-              <w:instrText xml:space="preserve"> PAGEREF _Toc452382781 \h </w:instrText>
+              <w:instrText xml:space="preserve"> PAGEREF _Toc452446312 \h </w:instrText>
             </w:r>
             <w:r>
               <w:rPr>
@@ -1192,7 +1187,7 @@
                 <w:noProof/>
                 <w:webHidden/>
               </w:rPr>
-              <w:t>2</w:t>
+              <w:t>3</w:t>
             </w:r>
             <w:r>
               <w:rPr>
@@ -1217,7 +1212,7 @@
               <w:lang w:eastAsia="de-CH"/>
             </w:rPr>
           </w:pPr>
-          <w:hyperlink w:anchor="_Toc452382782" w:history="1">
+          <w:hyperlink w:anchor="_Toc452446313" w:history="1">
             <w:r>
               <w:rPr>
                 <w:rStyle w:val="Hyperlink"/>
@@ -1239,7 +1234,7 @@
                 <w:rStyle w:val="Hyperlink"/>
                 <w:noProof/>
               </w:rPr>
-              <w:t>Verbindung per Mail versenden</w:t>
+              <w:t>A005: Verbindung zu einem anderen Zeitpunkt suchen</w:t>
             </w:r>
             <w:r>
               <w:rPr>
@@ -1260,7 +1255,7 @@
                 <w:noProof/>
                 <w:webHidden/>
               </w:rPr>
-              <w:instrText xml:space="preserve"> PAGEREF _Toc452382782 \h </w:instrText>
+              <w:instrText xml:space="preserve"> PAGEREF _Toc452446313 \h </w:instrText>
             </w:r>
             <w:r>
               <w:rPr>
@@ -1280,7 +1275,183 @@
                 <w:noProof/>
                 <w:webHidden/>
               </w:rPr>
-              <w:t>3</w:t>
+              <w:t>4</w:t>
+            </w:r>
+            <w:r>
+              <w:rPr>
+                <w:noProof/>
+                <w:webHidden/>
+              </w:rPr>
+              <w:fldChar w:fldCharType="end"/>
+            </w:r>
+          </w:hyperlink>
+        </w:p>
+        <w:p>
+          <w:pPr>
+            <w:pStyle w:val="Verzeichnis2"/>
+            <w:tabs>
+              <w:tab w:val="left" w:pos="880"/>
+              <w:tab w:val="right" w:leader="dot" w:pos="9062"/>
+            </w:tabs>
+            <w:rPr>
+              <w:rFonts w:eastAsiaTheme="minorEastAsia"/>
+              <w:noProof/>
+              <w:sz w:val="22"/>
+              <w:lang w:eastAsia="de-CH"/>
+            </w:rPr>
+          </w:pPr>
+          <w:hyperlink w:anchor="_Toc452446314" w:history="1">
+            <w:r>
+              <w:rPr>
+                <w:rStyle w:val="Hyperlink"/>
+                <w:noProof/>
+              </w:rPr>
+              <w:t>3.6</w:t>
+            </w:r>
+            <w:r>
+              <w:rPr>
+                <w:rFonts w:eastAsiaTheme="minorEastAsia"/>
+                <w:noProof/>
+                <w:sz w:val="22"/>
+                <w:lang w:eastAsia="de-CH"/>
+              </w:rPr>
+              <w:tab/>
+            </w:r>
+            <w:r>
+              <w:rPr>
+                <w:rStyle w:val="Hyperlink"/>
+                <w:noProof/>
+              </w:rPr>
+              <w:t>A006: Station in Googlemaps anzeigen</w:t>
+            </w:r>
+            <w:r>
+              <w:rPr>
+                <w:noProof/>
+                <w:webHidden/>
+              </w:rPr>
+              <w:tab/>
+            </w:r>
+            <w:r>
+              <w:rPr>
+                <w:noProof/>
+                <w:webHidden/>
+              </w:rPr>
+              <w:fldChar w:fldCharType="begin"/>
+            </w:r>
+            <w:r>
+              <w:rPr>
+                <w:noProof/>
+                <w:webHidden/>
+              </w:rPr>
+              <w:instrText xml:space="preserve"> PAGEREF _Toc452446314 \h </w:instrText>
+            </w:r>
+            <w:r>
+              <w:rPr>
+                <w:noProof/>
+                <w:webHidden/>
+              </w:rPr>
+            </w:r>
+            <w:r>
+              <w:rPr>
+                <w:noProof/>
+                <w:webHidden/>
+              </w:rPr>
+              <w:fldChar w:fldCharType="separate"/>
+            </w:r>
+            <w:r>
+              <w:rPr>
+                <w:noProof/>
+                <w:webHidden/>
+              </w:rPr>
+              <w:t>4</w:t>
+            </w:r>
+            <w:r>
+              <w:rPr>
+                <w:noProof/>
+                <w:webHidden/>
+              </w:rPr>
+              <w:fldChar w:fldCharType="end"/>
+            </w:r>
+          </w:hyperlink>
+        </w:p>
+        <w:p>
+          <w:pPr>
+            <w:pStyle w:val="Verzeichnis2"/>
+            <w:tabs>
+              <w:tab w:val="left" w:pos="880"/>
+              <w:tab w:val="right" w:leader="dot" w:pos="9062"/>
+            </w:tabs>
+            <w:rPr>
+              <w:rFonts w:eastAsiaTheme="minorEastAsia"/>
+              <w:noProof/>
+              <w:sz w:val="22"/>
+              <w:lang w:eastAsia="de-CH"/>
+            </w:rPr>
+          </w:pPr>
+          <w:hyperlink w:anchor="_Toc452446315" w:history="1">
+            <w:r>
+              <w:rPr>
+                <w:rStyle w:val="Hyperlink"/>
+                <w:noProof/>
+              </w:rPr>
+              <w:t>3.7</w:t>
+            </w:r>
+            <w:r>
+              <w:rPr>
+                <w:rFonts w:eastAsiaTheme="minorEastAsia"/>
+                <w:noProof/>
+                <w:sz w:val="22"/>
+                <w:lang w:eastAsia="de-CH"/>
+              </w:rPr>
+              <w:tab/>
+            </w:r>
+            <w:r>
+              <w:rPr>
+                <w:rStyle w:val="Hyperlink"/>
+                <w:noProof/>
+              </w:rPr>
+              <w:t>A008: Verbindung per Mail versenden</w:t>
+            </w:r>
+            <w:r>
+              <w:rPr>
+                <w:noProof/>
+                <w:webHidden/>
+              </w:rPr>
+              <w:tab/>
+            </w:r>
+            <w:r>
+              <w:rPr>
+                <w:noProof/>
+                <w:webHidden/>
+              </w:rPr>
+              <w:fldChar w:fldCharType="begin"/>
+            </w:r>
+            <w:r>
+              <w:rPr>
+                <w:noProof/>
+                <w:webHidden/>
+              </w:rPr>
+              <w:instrText xml:space="preserve"> PAGEREF _Toc452446315 \h </w:instrText>
+            </w:r>
+            <w:r>
+              <w:rPr>
+                <w:noProof/>
+                <w:webHidden/>
+              </w:rPr>
+            </w:r>
+            <w:r>
+              <w:rPr>
+                <w:noProof/>
+                <w:webHidden/>
+              </w:rPr>
+              <w:fldChar w:fldCharType="separate"/>
+            </w:r>
+            <w:r>
+              <w:rPr>
+                <w:noProof/>
+                <w:webHidden/>
+              </w:rPr>
+              <w:t>5</w:t>
             </w:r>
             <w:r>
               <w:rPr>
@@ -1305,7 +1476,7 @@
               <w:lang w:eastAsia="de-CH"/>
             </w:rPr>
           </w:pPr>
-          <w:hyperlink w:anchor="_Toc452382783" w:history="1">
+          <w:hyperlink w:anchor="_Toc452446316" w:history="1">
             <w:r>
               <w:rPr>
                 <w:rStyle w:val="Hyperlink"/>
@@ -1327,6 +1498,94 @@
                 <w:rStyle w:val="Hyperlink"/>
                 <w:noProof/>
               </w:rPr>
+              <w:t>Installation</w:t>
+            </w:r>
+            <w:r>
+              <w:rPr>
+                <w:noProof/>
+                <w:webHidden/>
+              </w:rPr>
+              <w:tab/>
+            </w:r>
+            <w:r>
+              <w:rPr>
+                <w:noProof/>
+                <w:webHidden/>
+              </w:rPr>
+              <w:fldChar w:fldCharType="begin"/>
+            </w:r>
+            <w:r>
+              <w:rPr>
+                <w:noProof/>
+                <w:webHidden/>
+              </w:rPr>
+              <w:instrText xml:space="preserve"> PAGEREF _Toc452446316 \h </w:instrText>
+            </w:r>
+            <w:r>
+              <w:rPr>
+                <w:noProof/>
+                <w:webHidden/>
+              </w:rPr>
+            </w:r>
+            <w:r>
+              <w:rPr>
+                <w:noProof/>
+                <w:webHidden/>
+              </w:rPr>
+              <w:fldChar w:fldCharType="separate"/>
+            </w:r>
+            <w:r>
+              <w:rPr>
+                <w:noProof/>
+                <w:webHidden/>
+              </w:rPr>
+              <w:t>7</w:t>
+            </w:r>
+            <w:r>
+              <w:rPr>
+                <w:noProof/>
+                <w:webHidden/>
+              </w:rPr>
+              <w:fldChar w:fldCharType="end"/>
+            </w:r>
+          </w:hyperlink>
+        </w:p>
+        <w:p>
+          <w:pPr>
+            <w:pStyle w:val="Verzeichnis1"/>
+            <w:tabs>
+              <w:tab w:val="left" w:pos="400"/>
+              <w:tab w:val="right" w:leader="dot" w:pos="9062"/>
+            </w:tabs>
+            <w:rPr>
+              <w:rFonts w:eastAsiaTheme="minorEastAsia"/>
+              <w:noProof/>
+              <w:sz w:val="22"/>
+              <w:lang w:eastAsia="de-CH"/>
+            </w:rPr>
+          </w:pPr>
+          <w:hyperlink w:anchor="_Toc452446317" w:history="1">
+            <w:r>
+              <w:rPr>
+                <w:rStyle w:val="Hyperlink"/>
+                <w:noProof/>
+              </w:rPr>
+              <w:t>5</w:t>
+            </w:r>
+            <w:r>
+              <w:rPr>
+                <w:rFonts w:eastAsiaTheme="minorEastAsia"/>
+                <w:noProof/>
+                <w:sz w:val="22"/>
+                <w:lang w:eastAsia="de-CH"/>
+              </w:rPr>
+              <w:tab/>
+            </w:r>
+            <w:r>
+              <w:rPr>
+                <w:rStyle w:val="Hyperlink"/>
+                <w:noProof/>
+              </w:rPr>
               <w:t>Testfälle</w:t>
             </w:r>
             <w:r>
@@ -1348,7 +1607,7 @@
                 <w:noProof/>
                 <w:webHidden/>
               </w:rPr>
-              <w:instrText xml:space="preserve"> PAGEREF _Toc452382783 \h </w:instrText>
+              <w:instrText xml:space="preserve"> PAGEREF _Toc452446317 \h </w:instrText>
             </w:r>
             <w:r>
               <w:rPr>
@@ -1368,7 +1627,7 @@
                 <w:noProof/>
                 <w:webHidden/>
               </w:rPr>
-              <w:t>3</w:t>
+              <w:t>7</w:t>
             </w:r>
             <w:r>
               <w:rPr>
@@ -1393,13 +1652,13 @@
               <w:lang w:eastAsia="de-CH"/>
             </w:rPr>
           </w:pPr>
-          <w:hyperlink w:anchor="_Toc452382784" w:history="1">
+          <w:hyperlink w:anchor="_Toc452446318" w:history="1">
             <w:r>
               <w:rPr>
                 <w:rStyle w:val="Hyperlink"/>
                 <w:noProof/>
               </w:rPr>
-              <w:t>4.1</w:t>
+              <w:t>5.1</w:t>
             </w:r>
             <w:r>
               <w:rPr>
@@ -1415,7 +1674,7 @@
                 <w:rStyle w:val="Hyperlink"/>
                 <w:noProof/>
               </w:rPr>
-              <w:t>AA01: Start- und Endstation mittels Textsuche finden</w:t>
+              <w:t>A001: Start- und Endstation mittels Textsuche finden</w:t>
             </w:r>
             <w:r>
               <w:rPr>
@@ -1436,7 +1695,7 @@
                 <w:noProof/>
                 <w:webHidden/>
               </w:rPr>
-              <w:instrText xml:space="preserve"> PAGEREF _Toc452382784 \h </w:instrText>
+              <w:instrText xml:space="preserve"> PAGEREF _Toc452446318 \h </w:instrText>
             </w:r>
             <w:r>
               <w:rPr>
@@ -1456,7 +1715,7 @@
                 <w:noProof/>
                 <w:webHidden/>
               </w:rPr>
-              <w:t>3</w:t>
+              <w:t>7</w:t>
             </w:r>
             <w:r>
               <w:rPr>
@@ -1481,13 +1740,13 @@
               <w:lang w:eastAsia="de-CH"/>
             </w:rPr>
           </w:pPr>
-          <w:hyperlink w:anchor="_Toc452382785" w:history="1">
+          <w:hyperlink w:anchor="_Toc452446319" w:history="1">
             <w:r>
               <w:rPr>
                 <w:rStyle w:val="Hyperlink"/>
                 <w:noProof/>
               </w:rPr>
-              <w:t>4.2</w:t>
+              <w:t>5.2</w:t>
             </w:r>
             <w:r>
               <w:rPr>
@@ -1503,7 +1762,7 @@
                 <w:rStyle w:val="Hyperlink"/>
                 <w:noProof/>
               </w:rPr>
-              <w:t>AA02: Verbindungen zwischen 2 Stationen ausgeben</w:t>
+              <w:t>A002: Verbindungen zwischen 2 Stationen ausgeben</w:t>
             </w:r>
             <w:r>
               <w:rPr>
@@ -1524,7 +1783,7 @@
                 <w:noProof/>
                 <w:webHidden/>
               </w:rPr>
-              <w:instrText xml:space="preserve"> PAGEREF _Toc452382785 \h </w:instrText>
+              <w:instrText xml:space="preserve"> PAGEREF _Toc452446319 \h </w:instrText>
             </w:r>
             <w:r>
               <w:rPr>
@@ -1544,7 +1803,7 @@
                 <w:noProof/>
                 <w:webHidden/>
               </w:rPr>
-              <w:t>3</w:t>
+              <w:t>7</w:t>
             </w:r>
             <w:r>
               <w:rPr>
@@ -1569,13 +1828,13 @@
               <w:lang w:eastAsia="de-CH"/>
             </w:rPr>
           </w:pPr>
-          <w:hyperlink w:anchor="_Toc452382786" w:history="1">
+          <w:hyperlink w:anchor="_Toc452446320" w:history="1">
             <w:r>
               <w:rPr>
                 <w:rStyle w:val="Hyperlink"/>
                 <w:noProof/>
               </w:rPr>
-              <w:t>4.3</w:t>
+              <w:t>5.3</w:t>
             </w:r>
             <w:r>
               <w:rPr>
@@ -1591,7 +1850,7 @@
                 <w:rStyle w:val="Hyperlink"/>
                 <w:noProof/>
               </w:rPr>
-              <w:t>AA03: Abfahrtstafel für Startstation ausgeben</w:t>
+              <w:t>A003: Abfahrtstafel für Startstation ausgeben</w:t>
             </w:r>
             <w:r>
               <w:rPr>
@@ -1612,7 +1871,7 @@
                 <w:noProof/>
                 <w:webHidden/>
               </w:rPr>
-              <w:instrText xml:space="preserve"> PAGEREF _Toc452382786 \h </w:instrText>
+              <w:instrText xml:space="preserve"> PAGEREF _Toc452446320 \h </w:instrText>
             </w:r>
             <w:r>
               <w:rPr>
@@ -1632,7 +1891,7 @@
                 <w:noProof/>
                 <w:webHidden/>
               </w:rPr>
-              <w:t>3</w:t>
+              <w:t>7</w:t>
             </w:r>
             <w:r>
               <w:rPr>
@@ -1657,13 +1916,13 @@
               <w:lang w:eastAsia="de-CH"/>
             </w:rPr>
           </w:pPr>
-          <w:hyperlink w:anchor="_Toc452382787" w:history="1">
+          <w:hyperlink w:anchor="_Toc452446321" w:history="1">
             <w:r>
               <w:rPr>
                 <w:rStyle w:val="Hyperlink"/>
                 <w:noProof/>
               </w:rPr>
-              <w:t>4.4</w:t>
+              <w:t>5.4</w:t>
             </w:r>
             <w:r>
               <w:rPr>
@@ -1679,7 +1938,7 @@
                 <w:rStyle w:val="Hyperlink"/>
                 <w:noProof/>
               </w:rPr>
-              <w:t>AA04: Autovervollständigung bei Stationssuche</w:t>
+              <w:t>A004: Autovervollständigung bei Stationssuche</w:t>
             </w:r>
             <w:r>
               <w:rPr>
@@ -1700,7 +1959,7 @@
                 <w:noProof/>
                 <w:webHidden/>
               </w:rPr>
-              <w:instrText xml:space="preserve"> PAGEREF _Toc452382787 \h </w:instrText>
+              <w:instrText xml:space="preserve"> PAGEREF _Toc452446321 \h </w:instrText>
             </w:r>
             <w:r>
               <w:rPr>
@@ -1720,7 +1979,7 @@
                 <w:noProof/>
                 <w:webHidden/>
               </w:rPr>
-              <w:t>3</w:t>
+              <w:t>7</w:t>
             </w:r>
             <w:r>
               <w:rPr>
@@ -1745,13 +2004,13 @@
               <w:lang w:eastAsia="de-CH"/>
             </w:rPr>
           </w:pPr>
-          <w:hyperlink w:anchor="_Toc452382788" w:history="1">
+          <w:hyperlink w:anchor="_Toc452446322" w:history="1">
             <w:r>
               <w:rPr>
                 <w:rStyle w:val="Hyperlink"/>
                 <w:noProof/>
               </w:rPr>
-              <w:t>4.5</w:t>
+              <w:t>5.5</w:t>
             </w:r>
             <w:r>
               <w:rPr>
@@ -1767,7 +2026,7 @@
                 <w:rStyle w:val="Hyperlink"/>
                 <w:noProof/>
               </w:rPr>
-              <w:t>AA08: Verbindungen per Mail versenden</w:t>
+              <w:t>A005: Verbindung zu einem anderen Zeitpunkt suchen</w:t>
             </w:r>
             <w:r>
               <w:rPr>
@@ -1788,7 +2047,7 @@
                 <w:noProof/>
                 <w:webHidden/>
               </w:rPr>
-              <w:instrText xml:space="preserve"> PAGEREF _Toc452382788 \h </w:instrText>
+              <w:instrText xml:space="preserve"> PAGEREF _Toc452446322 \h </w:instrText>
             </w:r>
             <w:r>
               <w:rPr>
@@ -1808,7 +2067,7 @@
                 <w:noProof/>
                 <w:webHidden/>
               </w:rPr>
-              <w:t>3</w:t>
+              <w:t>7</w:t>
             </w:r>
             <w:r>
               <w:rPr>
@@ -1833,13 +2092,13 @@
               <w:lang w:eastAsia="de-CH"/>
             </w:rPr>
           </w:pPr>
-          <w:hyperlink w:anchor="_Toc452382789" w:history="1">
+          <w:hyperlink w:anchor="_Toc452446323" w:history="1">
             <w:r>
               <w:rPr>
                 <w:rStyle w:val="Hyperlink"/>
                 <w:noProof/>
               </w:rPr>
-              <w:t>4.5.1</w:t>
+              <w:t>5.5.1</w:t>
             </w:r>
             <w:r>
               <w:rPr>
@@ -1855,7 +2114,7 @@
                 <w:rStyle w:val="Hyperlink"/>
                 <w:noProof/>
               </w:rPr>
-              <w:t>AA08a: Mail Fenster öffnen</w:t>
+              <w:t>A005a: Verbindung mit Abfahrtszeit suchen</w:t>
             </w:r>
             <w:r>
               <w:rPr>
@@ -1876,7 +2135,7 @@
                 <w:noProof/>
                 <w:webHidden/>
               </w:rPr>
-              <w:instrText xml:space="preserve"> PAGEREF _Toc452382789 \h </w:instrText>
+              <w:instrText xml:space="preserve"> PAGEREF _Toc452446323 \h </w:instrText>
             </w:r>
             <w:r>
               <w:rPr>
@@ -1896,7 +2155,7 @@
                 <w:noProof/>
                 <w:webHidden/>
               </w:rPr>
-              <w:t>3</w:t>
+              <w:t>7</w:t>
             </w:r>
             <w:r>
               <w:rPr>
@@ -1921,13 +2180,13 @@
               <w:lang w:eastAsia="de-CH"/>
             </w:rPr>
           </w:pPr>
-          <w:hyperlink w:anchor="_Toc452382790" w:history="1">
+          <w:hyperlink w:anchor="_Toc452446324" w:history="1">
             <w:r>
               <w:rPr>
                 <w:rStyle w:val="Hyperlink"/>
                 <w:noProof/>
               </w:rPr>
-              <w:t>4.5.2</w:t>
+              <w:t>5.5.2</w:t>
             </w:r>
             <w:r>
               <w:rPr>
@@ -1943,7 +2202,7 @@
                 <w:rStyle w:val="Hyperlink"/>
                 <w:noProof/>
               </w:rPr>
-              <w:t>AA08b: Mail versenden</w:t>
+              <w:t>A005b: Verbindung mit Ankunftszeit suchen</w:t>
             </w:r>
             <w:r>
               <w:rPr>
@@ -1964,7 +2223,7 @@
                 <w:noProof/>
                 <w:webHidden/>
               </w:rPr>
-              <w:instrText xml:space="preserve"> PAGEREF _Toc452382790 \h </w:instrText>
+              <w:instrText xml:space="preserve"> PAGEREF _Toc452446324 \h </w:instrText>
             </w:r>
             <w:r>
               <w:rPr>
@@ -1984,7 +2243,359 @@
                 <w:noProof/>
                 <w:webHidden/>
               </w:rPr>
-              <w:t>3</w:t>
+              <w:t>8</w:t>
+            </w:r>
+            <w:r>
+              <w:rPr>
+                <w:noProof/>
+                <w:webHidden/>
+              </w:rPr>
+              <w:fldChar w:fldCharType="end"/>
+            </w:r>
+          </w:hyperlink>
+        </w:p>
+        <w:p>
+          <w:pPr>
+            <w:pStyle w:val="Verzeichnis2"/>
+            <w:tabs>
+              <w:tab w:val="left" w:pos="880"/>
+              <w:tab w:val="right" w:leader="dot" w:pos="9062"/>
+            </w:tabs>
+            <w:rPr>
+              <w:rFonts w:eastAsiaTheme="minorEastAsia"/>
+              <w:noProof/>
+              <w:sz w:val="22"/>
+              <w:lang w:eastAsia="de-CH"/>
+            </w:rPr>
+          </w:pPr>
+          <w:hyperlink w:anchor="_Toc452446325" w:history="1">
+            <w:r>
+              <w:rPr>
+                <w:rStyle w:val="Hyperlink"/>
+                <w:noProof/>
+              </w:rPr>
+              <w:t>5.6</w:t>
+            </w:r>
+            <w:r>
+              <w:rPr>
+                <w:rFonts w:eastAsiaTheme="minorEastAsia"/>
+                <w:noProof/>
+                <w:sz w:val="22"/>
+                <w:lang w:eastAsia="de-CH"/>
+              </w:rPr>
+              <w:tab/>
+            </w:r>
+            <w:r>
+              <w:rPr>
+                <w:rStyle w:val="Hyperlink"/>
+                <w:noProof/>
+              </w:rPr>
+              <w:t>A006: Station auf Googlemaps anzeigen</w:t>
+            </w:r>
+            <w:r>
+              <w:rPr>
+                <w:noProof/>
+                <w:webHidden/>
+              </w:rPr>
+              <w:tab/>
+            </w:r>
+            <w:r>
+              <w:rPr>
+                <w:noProof/>
+                <w:webHidden/>
+              </w:rPr>
+              <w:fldChar w:fldCharType="begin"/>
+            </w:r>
+            <w:r>
+              <w:rPr>
+                <w:noProof/>
+                <w:webHidden/>
+              </w:rPr>
+              <w:instrText xml:space="preserve"> PAGEREF _Toc452446325 \h </w:instrText>
+            </w:r>
+            <w:r>
+              <w:rPr>
+                <w:noProof/>
+                <w:webHidden/>
+              </w:rPr>
+            </w:r>
+            <w:r>
+              <w:rPr>
+                <w:noProof/>
+                <w:webHidden/>
+              </w:rPr>
+              <w:fldChar w:fldCharType="separate"/>
+            </w:r>
+            <w:r>
+              <w:rPr>
+                <w:noProof/>
+                <w:webHidden/>
+              </w:rPr>
+              <w:t>8</w:t>
+            </w:r>
+            <w:r>
+              <w:rPr>
+                <w:noProof/>
+                <w:webHidden/>
+              </w:rPr>
+              <w:fldChar w:fldCharType="end"/>
+            </w:r>
+          </w:hyperlink>
+        </w:p>
+        <w:p>
+          <w:pPr>
+            <w:pStyle w:val="Verzeichnis2"/>
+            <w:tabs>
+              <w:tab w:val="left" w:pos="880"/>
+              <w:tab w:val="right" w:leader="dot" w:pos="9062"/>
+            </w:tabs>
+            <w:rPr>
+              <w:rFonts w:eastAsiaTheme="minorEastAsia"/>
+              <w:noProof/>
+              <w:sz w:val="22"/>
+              <w:lang w:eastAsia="de-CH"/>
+            </w:rPr>
+          </w:pPr>
+          <w:hyperlink w:anchor="_Toc452446326" w:history="1">
+            <w:r>
+              <w:rPr>
+                <w:rStyle w:val="Hyperlink"/>
+                <w:noProof/>
+              </w:rPr>
+              <w:t>5.7</w:t>
+            </w:r>
+            <w:r>
+              <w:rPr>
+                <w:rFonts w:eastAsiaTheme="minorEastAsia"/>
+                <w:noProof/>
+                <w:sz w:val="22"/>
+                <w:lang w:eastAsia="de-CH"/>
+              </w:rPr>
+              <w:tab/>
+            </w:r>
+            <w:r>
+              <w:rPr>
+                <w:rStyle w:val="Hyperlink"/>
+                <w:noProof/>
+              </w:rPr>
+              <w:t>A008: Verbindungen per Mail versenden</w:t>
+            </w:r>
+            <w:r>
+              <w:rPr>
+                <w:noProof/>
+                <w:webHidden/>
+              </w:rPr>
+              <w:tab/>
+            </w:r>
+            <w:r>
+              <w:rPr>
+                <w:noProof/>
+                <w:webHidden/>
+              </w:rPr>
+              <w:fldChar w:fldCharType="begin"/>
+            </w:r>
+            <w:r>
+              <w:rPr>
+                <w:noProof/>
+                <w:webHidden/>
+              </w:rPr>
+              <w:instrText xml:space="preserve"> PAGEREF _Toc452446326 \h </w:instrText>
+            </w:r>
+            <w:r>
+              <w:rPr>
+                <w:noProof/>
+                <w:webHidden/>
+              </w:rPr>
+            </w:r>
+            <w:r>
+              <w:rPr>
+                <w:noProof/>
+                <w:webHidden/>
+              </w:rPr>
+              <w:fldChar w:fldCharType="separate"/>
+            </w:r>
+            <w:r>
+              <w:rPr>
+                <w:noProof/>
+                <w:webHidden/>
+              </w:rPr>
+              <w:t>9</w:t>
+            </w:r>
+            <w:r>
+              <w:rPr>
+                <w:noProof/>
+                <w:webHidden/>
+              </w:rPr>
+              <w:fldChar w:fldCharType="end"/>
+            </w:r>
+          </w:hyperlink>
+        </w:p>
+        <w:p>
+          <w:pPr>
+            <w:pStyle w:val="Verzeichnis3"/>
+            <w:tabs>
+              <w:tab w:val="left" w:pos="1100"/>
+              <w:tab w:val="right" w:leader="dot" w:pos="9062"/>
+            </w:tabs>
+            <w:rPr>
+              <w:rFonts w:eastAsiaTheme="minorEastAsia"/>
+              <w:noProof/>
+              <w:sz w:val="22"/>
+              <w:lang w:eastAsia="de-CH"/>
+            </w:rPr>
+          </w:pPr>
+          <w:hyperlink w:anchor="_Toc452446327" w:history="1">
+            <w:r>
+              <w:rPr>
+                <w:rStyle w:val="Hyperlink"/>
+                <w:noProof/>
+              </w:rPr>
+              <w:t>5.7.1</w:t>
+            </w:r>
+            <w:r>
+              <w:rPr>
+                <w:rFonts w:eastAsiaTheme="minorEastAsia"/>
+                <w:noProof/>
+                <w:sz w:val="22"/>
+                <w:lang w:eastAsia="de-CH"/>
+              </w:rPr>
+              <w:tab/>
+            </w:r>
+            <w:r>
+              <w:rPr>
+                <w:rStyle w:val="Hyperlink"/>
+                <w:noProof/>
+              </w:rPr>
+              <w:t>A008a: Mail Fenster öffnen</w:t>
+            </w:r>
+            <w:r>
+              <w:rPr>
+                <w:noProof/>
+                <w:webHidden/>
+              </w:rPr>
+              <w:tab/>
+            </w:r>
+            <w:r>
+              <w:rPr>
+                <w:noProof/>
+                <w:webHidden/>
+              </w:rPr>
+              <w:fldChar w:fldCharType="begin"/>
+            </w:r>
+            <w:r>
+              <w:rPr>
+                <w:noProof/>
+                <w:webHidden/>
+              </w:rPr>
+              <w:instrText xml:space="preserve"> PAGEREF _Toc452446327 \h </w:instrText>
+            </w:r>
+            <w:r>
+              <w:rPr>
+                <w:noProof/>
+                <w:webHidden/>
+              </w:rPr>
+            </w:r>
+            <w:r>
+              <w:rPr>
+                <w:noProof/>
+                <w:webHidden/>
+              </w:rPr>
+              <w:fldChar w:fldCharType="separate"/>
+            </w:r>
+            <w:r>
+              <w:rPr>
+                <w:noProof/>
+                <w:webHidden/>
+              </w:rPr>
+              <w:t>9</w:t>
+            </w:r>
+            <w:r>
+              <w:rPr>
+                <w:noProof/>
+                <w:webHidden/>
+              </w:rPr>
+              <w:fldChar w:fldCharType="end"/>
+            </w:r>
+          </w:hyperlink>
+        </w:p>
+        <w:p>
+          <w:pPr>
+            <w:pStyle w:val="Verzeichnis3"/>
+            <w:tabs>
+              <w:tab w:val="left" w:pos="1100"/>
+              <w:tab w:val="right" w:leader="dot" w:pos="9062"/>
+            </w:tabs>
+            <w:rPr>
+              <w:rFonts w:eastAsiaTheme="minorEastAsia"/>
+              <w:noProof/>
+              <w:sz w:val="22"/>
+              <w:lang w:eastAsia="de-CH"/>
+            </w:rPr>
+          </w:pPr>
+          <w:hyperlink w:anchor="_Toc452446328" w:history="1">
+            <w:r>
+              <w:rPr>
+                <w:rStyle w:val="Hyperlink"/>
+                <w:noProof/>
+              </w:rPr>
+              <w:t>5.7.2</w:t>
+            </w:r>
+            <w:r>
+              <w:rPr>
+                <w:rFonts w:eastAsiaTheme="minorEastAsia"/>
+                <w:noProof/>
+                <w:sz w:val="22"/>
+                <w:lang w:eastAsia="de-CH"/>
+              </w:rPr>
+              <w:tab/>
+            </w:r>
+            <w:r>
+              <w:rPr>
+                <w:rStyle w:val="Hyperlink"/>
+                <w:noProof/>
+              </w:rPr>
+              <w:t>A008b: Mail versenden</w:t>
+            </w:r>
+            <w:r>
+              <w:rPr>
+                <w:noProof/>
+                <w:webHidden/>
+              </w:rPr>
+              <w:tab/>
+            </w:r>
+            <w:r>
+              <w:rPr>
+                <w:noProof/>
+                <w:webHidden/>
+              </w:rPr>
+              <w:fldChar w:fldCharType="begin"/>
+            </w:r>
+            <w:r>
+              <w:rPr>
+                <w:noProof/>
+                <w:webHidden/>
+              </w:rPr>
+              <w:instrText xml:space="preserve"> PAGEREF _Toc452446328 \h </w:instrText>
+            </w:r>
+            <w:r>
+              <w:rPr>
+                <w:noProof/>
+                <w:webHidden/>
+              </w:rPr>
+            </w:r>
+            <w:r>
+              <w:rPr>
+                <w:noProof/>
+                <w:webHidden/>
+              </w:rPr>
+              <w:fldChar w:fldCharType="separate"/>
+            </w:r>
+            <w:r>
+              <w:rPr>
+                <w:noProof/>
+                <w:webHidden/>
+              </w:rPr>
+              <w:t>9</w:t>
             </w:r>
             <w:r>
               <w:rPr>
@@ -2009,13 +2620,13 @@
               <w:lang w:eastAsia="de-CH"/>
             </w:rPr>
           </w:pPr>
-          <w:hyperlink w:anchor="_Toc452382791" w:history="1">
+          <w:hyperlink w:anchor="_Toc452446329" w:history="1">
             <w:r>
               <w:rPr>
                 <w:rStyle w:val="Hyperlink"/>
                 <w:noProof/>
               </w:rPr>
-              <w:t>5</w:t>
+              <w:t>6</w:t>
             </w:r>
             <w:r>
               <w:rPr>
@@ -2052,7 +2663,7 @@
                 <w:noProof/>
                 <w:webHidden/>
               </w:rPr>
-              <w:instrText xml:space="preserve"> PAGEREF _Toc452382791 \h </w:instrText>
+              <w:instrText xml:space="preserve"> PAGEREF _Toc452446329 \h </w:instrText>
             </w:r>
             <w:r>
               <w:rPr>
@@ -2072,7 +2683,7 @@
                 <w:noProof/>
                 <w:webHidden/>
               </w:rPr>
-              <w:t>4</w:t>
+              <w:t>9</w:t>
             </w:r>
             <w:r>
               <w:rPr>
@@ -2097,13 +2708,13 @@
               <w:lang w:eastAsia="de-CH"/>
             </w:rPr>
           </w:pPr>
-          <w:hyperlink w:anchor="_Toc452382792" w:history="1">
+          <w:hyperlink w:anchor="_Toc452446330" w:history="1">
             <w:r>
               <w:rPr>
                 <w:rStyle w:val="Hyperlink"/>
                 <w:noProof/>
               </w:rPr>
-              <w:t>6</w:t>
+              <w:t>7</w:t>
             </w:r>
             <w:r>
               <w:rPr>
@@ -2140,7 +2751,7 @@
                 <w:noProof/>
                 <w:webHidden/>
               </w:rPr>
-              <w:instrText xml:space="preserve"> PAGEREF _Toc452382792 \h </w:instrText>
+              <w:instrText xml:space="preserve"> PAGEREF _Toc452446330 \h </w:instrText>
             </w:r>
             <w:r>
               <w:rPr>
@@ -2160,7 +2771,7 @@
                 <w:noProof/>
                 <w:webHidden/>
               </w:rPr>
-              <w:t>4</w:t>
+              <w:t>9</w:t>
             </w:r>
             <w:r>
               <w:rPr>
@@ -2185,13 +2796,13 @@
               <w:lang w:eastAsia="de-CH"/>
             </w:rPr>
           </w:pPr>
-          <w:hyperlink w:anchor="_Toc452382793" w:history="1">
+          <w:hyperlink w:anchor="_Toc452446331" w:history="1">
             <w:r>
               <w:rPr>
                 <w:rStyle w:val="Hyperlink"/>
                 <w:noProof/>
               </w:rPr>
-              <w:t>7</w:t>
+              <w:t>8</w:t>
             </w:r>
             <w:r>
               <w:rPr>
@@ -2228,7 +2839,7 @@
                 <w:noProof/>
                 <w:webHidden/>
               </w:rPr>
-              <w:instrText xml:space="preserve"> PAGEREF _Toc452382793 \h </w:instrText>
+              <w:instrText xml:space="preserve"> PAGEREF _Toc452446331 \h </w:instrText>
             </w:r>
             <w:r>
               <w:rPr>
@@ -2248,7 +2859,7 @@
                 <w:noProof/>
                 <w:webHidden/>
               </w:rPr>
-              <w:t>4</w:t>
+              <w:t>9</w:t>
             </w:r>
             <w:r>
               <w:rPr>
@@ -2276,7 +2887,7 @@
       <w:r>
         <w:br w:type="page"/>
       </w:r>
-      <w:bookmarkStart w:id="2" w:name="_Toc452382776"/>
+      <w:bookmarkStart w:id="2" w:name="_Toc452446307"/>
       <w:r>
         <w:lastRenderedPageBreak/>
         <w:t>Aufgabenstellung</w:t>
@@ -2292,7 +2903,7 @@
       <w:pPr>
         <w:pStyle w:val="berschrift1"/>
       </w:pPr>
-      <w:bookmarkStart w:id="3" w:name="_Toc452382777"/>
+      <w:bookmarkStart w:id="3" w:name="_Toc452446308"/>
       <w:r>
         <w:t>Anforderungen</w:t>
       </w:r>
@@ -2302,7 +2913,7 @@
       <w:pPr>
         <w:pStyle w:val="berschrift2"/>
       </w:pPr>
-      <w:bookmarkStart w:id="4" w:name="_Toc452382778"/>
+      <w:bookmarkStart w:id="4" w:name="_Toc452446309"/>
       <w:r>
         <w:t xml:space="preserve">A001: </w:t>
       </w:r>
@@ -2326,8 +2937,19 @@
         <w:t xml:space="preserve"> Die Gross-/Kleinschreibung wird vernachlässigt.</w:t>
       </w:r>
       <w:r>
+        <w:t xml:space="preserve"> Wenn es einen ähnlichen Stationsname gibt, wird der eingegebene Stationsname ersetzt.</w:t>
+      </w:r>
+      <w:r>
         <w:br/>
-        <w:t>Ist die Validierung negativ erscheint eine MessageBox und der Vorgang wird unterbrochen.</w:t>
+        <w:t xml:space="preserve">Ist die Validierung negativ erscheint eine </w:t>
+      </w:r>
+      <w:proofErr w:type="spellStart"/>
+      <w:r>
+        <w:t>MessageBox</w:t>
+      </w:r>
+      <w:proofErr w:type="spellEnd"/>
+      <w:r>
+        <w:t xml:space="preserve"> und der Vorgang wird unterbrochen.</w:t>
       </w:r>
     </w:p>
     <w:p>
@@ -2377,18 +2999,31 @@
       <w:pPr>
         <w:pStyle w:val="Beschriftung"/>
       </w:pPr>
-      <w:bookmarkStart w:id="5" w:name="_Toc452384244"/>
+      <w:bookmarkStart w:id="5" w:name="_Toc452446545"/>
       <w:r>
         <w:t xml:space="preserve">Abbildung </w:t>
       </w:r>
-      <w:fldSimple w:instr=" SEQ Abbildung \* ARABIC ">
-        <w:r>
-          <w:rPr>
-            <w:noProof/>
-          </w:rPr>
-          <w:t>1</w:t>
-        </w:r>
-      </w:fldSimple>
+      <w:r>
+        <w:fldChar w:fldCharType="begin"/>
+      </w:r>
+      <w:r>
+        <w:instrText xml:space="preserve"> SEQ Abbildung \* ARABIC </w:instrText>
+      </w:r>
+      <w:r>
+        <w:fldChar w:fldCharType="separate"/>
+      </w:r>
+      <w:r>
+        <w:rPr>
+          <w:noProof/>
+        </w:rPr>
+        <w:t>1</w:t>
+      </w:r>
+      <w:r>
+        <w:rPr>
+          <w:noProof/>
+        </w:rPr>
+        <w:fldChar w:fldCharType="end"/>
+      </w:r>
       <w:r>
         <w:t>: Anforderung A0</w:t>
       </w:r>
@@ -2401,7 +3036,7 @@
       <w:pPr>
         <w:pStyle w:val="berschrift2"/>
       </w:pPr>
-      <w:bookmarkStart w:id="6" w:name="_Toc452382779"/>
+      <w:bookmarkStart w:id="6" w:name="_Toc452446310"/>
       <w:r>
         <w:t>A</w:t>
       </w:r>
@@ -2486,18 +3121,31 @@
       <w:pPr>
         <w:pStyle w:val="Beschriftung"/>
       </w:pPr>
-      <w:bookmarkStart w:id="7" w:name="_Toc452384245"/>
+      <w:bookmarkStart w:id="7" w:name="_Toc452446546"/>
       <w:r>
         <w:t xml:space="preserve">Abbildung </w:t>
       </w:r>
-      <w:fldSimple w:instr=" SEQ Abbildung \* ARABIC ">
-        <w:r>
-          <w:rPr>
-            <w:noProof/>
-          </w:rPr>
-          <w:t>2</w:t>
-        </w:r>
-      </w:fldSimple>
+      <w:r>
+        <w:fldChar w:fldCharType="begin"/>
+      </w:r>
+      <w:r>
+        <w:instrText xml:space="preserve"> SEQ Abbildung \* ARABIC </w:instrText>
+      </w:r>
+      <w:r>
+        <w:fldChar w:fldCharType="separate"/>
+      </w:r>
+      <w:r>
+        <w:rPr>
+          <w:noProof/>
+        </w:rPr>
+        <w:t>2</w:t>
+      </w:r>
+      <w:r>
+        <w:rPr>
+          <w:noProof/>
+        </w:rPr>
+        <w:fldChar w:fldCharType="end"/>
+      </w:r>
       <w:r>
         <w:t>: Anforderung A0</w:t>
       </w:r>
@@ -2510,7 +3158,7 @@
       <w:pPr>
         <w:pStyle w:val="berschrift2"/>
       </w:pPr>
-      <w:bookmarkStart w:id="8" w:name="_Toc452382780"/>
+      <w:bookmarkStart w:id="8" w:name="_Toc452446311"/>
       <w:r>
         <w:t>A0</w:t>
       </w:r>
@@ -2584,18 +3232,31 @@
       <w:pPr>
         <w:pStyle w:val="Beschriftung"/>
       </w:pPr>
-      <w:bookmarkStart w:id="9" w:name="_Toc452384246"/>
+      <w:bookmarkStart w:id="9" w:name="_Toc452446547"/>
       <w:r>
         <w:t xml:space="preserve">Abbildung </w:t>
       </w:r>
-      <w:fldSimple w:instr=" SEQ Abbildung \* ARABIC ">
-        <w:r>
-          <w:rPr>
-            <w:noProof/>
-          </w:rPr>
-          <w:t>3</w:t>
-        </w:r>
-      </w:fldSimple>
+      <w:r>
+        <w:fldChar w:fldCharType="begin"/>
+      </w:r>
+      <w:r>
+        <w:instrText xml:space="preserve"> SEQ Abbildung \* ARABIC </w:instrText>
+      </w:r>
+      <w:r>
+        <w:fldChar w:fldCharType="separate"/>
+      </w:r>
+      <w:r>
+        <w:rPr>
+          <w:noProof/>
+        </w:rPr>
+        <w:t>3</w:t>
+      </w:r>
+      <w:r>
+        <w:rPr>
+          <w:noProof/>
+        </w:rPr>
+        <w:fldChar w:fldCharType="end"/>
+      </w:r>
       <w:r>
         <w:t>: Anforderung A0</w:t>
       </w:r>
@@ -2608,7 +3269,7 @@
       <w:pPr>
         <w:pStyle w:val="berschrift2"/>
       </w:pPr>
-      <w:bookmarkStart w:id="10" w:name="_Toc452382781"/>
+      <w:bookmarkStart w:id="10" w:name="_Toc452446312"/>
       <w:r>
         <w:t>A0</w:t>
       </w:r>
@@ -2637,9 +3298,11 @@
       <w:pPr>
         <w:pStyle w:val="berschrift2"/>
       </w:pPr>
+      <w:bookmarkStart w:id="11" w:name="_Toc452446313"/>
       <w:r>
         <w:t>A005: Verbindung zu einem anderen Zeitpunkt suchen</w:t>
       </w:r>
+      <w:bookmarkEnd w:id="11"/>
     </w:p>
     <w:p>
       <w:r>
@@ -2700,30 +3363,53 @@
       <w:pPr>
         <w:pStyle w:val="Beschriftung"/>
       </w:pPr>
-      <w:bookmarkStart w:id="11" w:name="_Toc452384247"/>
+      <w:bookmarkStart w:id="12" w:name="_Toc452446548"/>
       <w:r>
         <w:t xml:space="preserve">Abbildung </w:t>
       </w:r>
-      <w:fldSimple w:instr=" SEQ Abbildung \* ARABIC ">
-        <w:r>
-          <w:rPr>
-            <w:noProof/>
-          </w:rPr>
-          <w:t>4</w:t>
-        </w:r>
-      </w:fldSimple>
+      <w:r>
+        <w:fldChar w:fldCharType="begin"/>
+      </w:r>
+      <w:r>
+        <w:instrText xml:space="preserve"> SEQ Abbildung \* ARABIC </w:instrText>
+      </w:r>
+      <w:r>
+        <w:fldChar w:fldCharType="separate"/>
+      </w:r>
+      <w:r>
+        <w:rPr>
+          <w:noProof/>
+        </w:rPr>
+        <w:t>4</w:t>
+      </w:r>
+      <w:r>
+        <w:rPr>
+          <w:noProof/>
+        </w:rPr>
+        <w:fldChar w:fldCharType="end"/>
+      </w:r>
       <w:r>
         <w:t>: Anforderung A005</w:t>
       </w:r>
-      <w:bookmarkEnd w:id="11"/>
+      <w:bookmarkEnd w:id="12"/>
     </w:p>
     <w:p>
       <w:pPr>
         <w:pStyle w:val="berschrift2"/>
       </w:pPr>
-      <w:r>
-        <w:t>A006: Station in Googlemaps anzeigen</w:t>
-      </w:r>
+      <w:bookmarkStart w:id="13" w:name="_Toc452446314"/>
+      <w:r>
+        <w:t xml:space="preserve">A006: Station in </w:t>
+      </w:r>
+      <w:proofErr w:type="spellStart"/>
+      <w:r>
+        <w:t>Googlemaps</w:t>
+      </w:r>
+      <w:proofErr w:type="spellEnd"/>
+      <w:r>
+        <w:t xml:space="preserve"> anzeigen</w:t>
+      </w:r>
+      <w:bookmarkEnd w:id="13"/>
     </w:p>
     <w:p>
       <w:r>
@@ -2731,7 +3417,26 @@
       </w:r>
       <w:r>
         <w:br/>
-        <w:t>Bei der Start- und Endstation kann jeweils mit einem Klick auf „maps“ die Karte von Googlemaps im Browser geöffnet werden. Auf der Karte wird mittels der Koordinaten der Standort der Station angezeigt.</w:t>
+        <w:t>Bei der Start- und Endstation kann jeweils mit einem Klick auf „</w:t>
+      </w:r>
+      <w:proofErr w:type="spellStart"/>
+      <w:r>
+        <w:t>maps</w:t>
+      </w:r>
+      <w:proofErr w:type="spellEnd"/>
+      <w:r>
+        <w:t xml:space="preserve">“ die Karte von </w:t>
+      </w:r>
+      <w:proofErr w:type="spellStart"/>
+      <w:r>
+        <w:t>Googlemaps</w:t>
+      </w:r>
+      <w:proofErr w:type="spellEnd"/>
+      <w:r>
+        <w:t xml:space="preserve"> auf einer neuen Form angezeigt werden</w:t>
+      </w:r>
+      <w:r>
+        <w:t>.</w:t>
       </w:r>
     </w:p>
     <w:p>
@@ -2785,41 +3490,42 @@
       <w:pPr>
         <w:pStyle w:val="Beschriftung"/>
       </w:pPr>
+      <w:bookmarkStart w:id="14" w:name="_Toc452446549"/>
       <w:r>
         <w:t xml:space="preserve">Abbildung </w:t>
       </w:r>
-      <w:fldSimple w:instr=" SEQ Abbildung \* ARABIC ">
-        <w:r>
-          <w:rPr>
-            <w:noProof/>
-          </w:rPr>
-          <w:t>5</w:t>
-        </w:r>
-      </w:fldSimple>
+      <w:r>
+        <w:fldChar w:fldCharType="begin"/>
+      </w:r>
+      <w:r>
+        <w:instrText xml:space="preserve"> SEQ Abbildung \* ARABIC </w:instrText>
+      </w:r>
+      <w:r>
+        <w:fldChar w:fldCharType="separate"/>
+      </w:r>
+      <w:r>
+        <w:rPr>
+          <w:noProof/>
+        </w:rPr>
+        <w:t>5</w:t>
+      </w:r>
+      <w:r>
+        <w:rPr>
+          <w:noProof/>
+        </w:rPr>
+        <w:fldChar w:fldCharType="end"/>
+      </w:r>
       <w:r>
         <w:t>: Anforderung  A006</w:t>
       </w:r>
-    </w:p>
-    <w:p>
-      <w:pPr>
-        <w:pStyle w:val="berschrift2"/>
-      </w:pPr>
-      <w:bookmarkStart w:id="12" w:name="_Toc452382782"/>
-      <w:r>
-        <w:t xml:space="preserve">A008: </w:t>
-      </w:r>
-      <w:r>
-        <w:t>Verbindung per Mail versenden</w:t>
-      </w:r>
-      <w:bookmarkEnd w:id="12"/>
-    </w:p>
-    <w:p>
-      <w:r>
-        <w:t>Umsetzung:</w:t>
-      </w:r>
-      <w:r>
-        <w:br/>
-        <w:t>Mit einem Klick in die Tabelle kann eine Verbindung selektiert werden. Über den Button Mail wird ein Fenster geöffnet, wo alle notwendigen Daten für die Mail eingetragen werden können.</w:t>
+      <w:bookmarkEnd w:id="14"/>
+    </w:p>
+    <w:p>
+      <w:r>
+        <w:t xml:space="preserve">Auf der Karte wird mittels der Koordinaten der </w:t>
+      </w:r>
+      <w:r>
+        <w:t>Standort der Station angezeigt.</w:t>
       </w:r>
     </w:p>
     <w:p>
@@ -2832,10 +3538,10 @@
           <w:lang w:eastAsia="de-CH"/>
         </w:rPr>
         <w:drawing>
-          <wp:inline distT="0" distB="0" distL="0" distR="0" wp14:anchorId="57391B77" wp14:editId="44DF8483">
-            <wp:extent cx="5760720" cy="3397591"/>
-            <wp:effectExtent l="0" t="0" r="0" b="0"/>
-            <wp:docPr id="31" name="Grafik 31"/>
+          <wp:inline distT="0" distB="0" distL="0" distR="0" wp14:anchorId="30CD8793" wp14:editId="57D6D4CA">
+            <wp:extent cx="5760720" cy="4278587"/>
+            <wp:effectExtent l="0" t="0" r="0" b="8255"/>
+            <wp:docPr id="5" name="Grafik 5"/>
             <wp:cNvGraphicFramePr>
               <a:graphicFrameLocks xmlns:a="http://schemas.openxmlformats.org/drawingml/2006/main" noChangeAspect="1"/>
             </wp:cNvGraphicFramePr>
@@ -2855,7 +3561,7 @@
                   <pic:spPr>
                     <a:xfrm>
                       <a:off x="0" y="0"/>
-                      <a:ext cx="5760720" cy="3397591"/>
+                      <a:ext cx="5760720" cy="4278587"/>
                     </a:xfrm>
                     <a:prstGeom prst="rect">
                       <a:avLst/>
@@ -2875,27 +3581,62 @@
       <w:r>
         <w:t xml:space="preserve">Abbildung </w:t>
       </w:r>
-      <w:fldSimple w:instr=" SEQ Abbildung \* ARABIC ">
-        <w:r>
-          <w:rPr>
-            <w:noProof/>
-          </w:rPr>
-          <w:t>6</w:t>
-        </w:r>
-      </w:fldSimple>
-      <w:r>
-        <w:t xml:space="preserve">: Anforderung A008 </w:t>
-      </w:r>
-      <w:r>
-        <w:t>–</w:t>
-      </w:r>
-      <w:r>
-        <w:t xml:space="preserve"> Hauptfenster</w:t>
-      </w:r>
-    </w:p>
-    <w:p>
-      <w:r>
-        <w:t>Sofern alle eingetragenen Daten valid sind, wird die Mail versendet, wenn auf den Button „Senden“ geklickt wird. Im app.config File kann der Mail-Server konfiguriert werden.</w:t>
+      <w:r>
+        <w:fldChar w:fldCharType="begin"/>
+      </w:r>
+      <w:r>
+        <w:instrText xml:space="preserve"> SEQ Abbildung \* ARABIC </w:instrText>
+      </w:r>
+      <w:r>
+        <w:fldChar w:fldCharType="separate"/>
+      </w:r>
+      <w:r>
+        <w:rPr>
+          <w:noProof/>
+        </w:rPr>
+        <w:t>6</w:t>
+      </w:r>
+      <w:r>
+        <w:fldChar w:fldCharType="end"/>
+      </w:r>
+      <w:r>
+        <w:t>: Anforderung A006 - Karte</w:t>
+      </w:r>
+    </w:p>
+    <w:p>
+      <w:pPr>
+        <w:pStyle w:val="berschrift2"/>
+      </w:pPr>
+      <w:bookmarkStart w:id="15" w:name="_Toc452446315"/>
+      <w:r>
+        <w:lastRenderedPageBreak/>
+        <w:t>A007: Stationen in meiner Nähe suchen</w:t>
+      </w:r>
+    </w:p>
+    <w:p>
+      <w:r>
+        <w:t>Diese Anforderung wurde nicht umgesetzt.</w:t>
+      </w:r>
+    </w:p>
+    <w:p>
+      <w:pPr>
+        <w:pStyle w:val="berschrift2"/>
+      </w:pPr>
+      <w:r>
+        <w:t xml:space="preserve">A008: </w:t>
+      </w:r>
+      <w:r>
+        <w:t>Verbindung per Mail versenden</w:t>
+      </w:r>
+      <w:bookmarkEnd w:id="15"/>
+    </w:p>
+    <w:p>
+      <w:r>
+        <w:t>Umsetzung:</w:t>
+      </w:r>
+      <w:r>
+        <w:br/>
+        <w:t>Mit einem Klick in die Tabelle kann eine Verbindung selektiert werden. Über den Button Mail wird ein Fenster geöffnet, wo alle notwendigen Daten für die Mail eingetragen werden können.</w:t>
       </w:r>
     </w:p>
     <w:p>
@@ -2907,12 +3648,11 @@
           <w:noProof/>
           <w:lang w:eastAsia="de-CH"/>
         </w:rPr>
-        <w:lastRenderedPageBreak/>
         <w:drawing>
-          <wp:inline distT="0" distB="0" distL="0" distR="0" wp14:anchorId="4DEB7F17" wp14:editId="5E77659A">
-            <wp:extent cx="2857500" cy="3457575"/>
-            <wp:effectExtent l="0" t="0" r="0" b="9525"/>
-            <wp:docPr id="129" name="Grafik 129"/>
+          <wp:inline distT="0" distB="0" distL="0" distR="0" wp14:anchorId="0CC08911" wp14:editId="515716A2">
+            <wp:extent cx="5760720" cy="3397591"/>
+            <wp:effectExtent l="0" t="0" r="0" b="0"/>
+            <wp:docPr id="31" name="Grafik 31"/>
             <wp:cNvGraphicFramePr>
               <a:graphicFrameLocks xmlns:a="http://schemas.openxmlformats.org/drawingml/2006/main" noChangeAspect="1"/>
             </wp:cNvGraphicFramePr>
@@ -2932,6 +3672,106 @@
                   <pic:spPr>
                     <a:xfrm>
                       <a:off x="0" y="0"/>
+                      <a:ext cx="5760720" cy="3397591"/>
+                    </a:xfrm>
+                    <a:prstGeom prst="rect">
+                      <a:avLst/>
+                    </a:prstGeom>
+                  </pic:spPr>
+                </pic:pic>
+              </a:graphicData>
+            </a:graphic>
+          </wp:inline>
+        </w:drawing>
+      </w:r>
+    </w:p>
+    <w:p>
+      <w:pPr>
+        <w:pStyle w:val="Beschriftung"/>
+      </w:pPr>
+      <w:bookmarkStart w:id="16" w:name="_Toc452446550"/>
+      <w:r>
+        <w:t xml:space="preserve">Abbildung </w:t>
+      </w:r>
+      <w:r>
+        <w:fldChar w:fldCharType="begin"/>
+      </w:r>
+      <w:r>
+        <w:instrText xml:space="preserve"> SEQ Abbildung \* ARABIC </w:instrText>
+      </w:r>
+      <w:r>
+        <w:fldChar w:fldCharType="separate"/>
+      </w:r>
+      <w:r>
+        <w:rPr>
+          <w:noProof/>
+        </w:rPr>
+        <w:t>7</w:t>
+      </w:r>
+      <w:r>
+        <w:rPr>
+          <w:noProof/>
+        </w:rPr>
+        <w:fldChar w:fldCharType="end"/>
+      </w:r>
+      <w:r>
+        <w:t xml:space="preserve">: Anforderung A008 </w:t>
+      </w:r>
+      <w:r>
+        <w:t>–</w:t>
+      </w:r>
+      <w:r>
+        <w:t xml:space="preserve"> Hauptfenster</w:t>
+      </w:r>
+      <w:bookmarkEnd w:id="16"/>
+    </w:p>
+    <w:p>
+      <w:r>
+        <w:t xml:space="preserve">Sofern alle eingetragenen Daten valid sind, wird die Mail versendet, wenn auf den Button „Senden“ geklickt wird. Im </w:t>
+      </w:r>
+      <w:proofErr w:type="spellStart"/>
+      <w:r>
+        <w:t>app.config</w:t>
+      </w:r>
+      <w:proofErr w:type="spellEnd"/>
+      <w:r>
+        <w:t xml:space="preserve"> File kann der Mail-Server konfiguriert werden.</w:t>
+      </w:r>
+    </w:p>
+    <w:p>
+      <w:pPr>
+        <w:keepNext/>
+      </w:pPr>
+      <w:r>
+        <w:rPr>
+          <w:noProof/>
+          <w:lang w:eastAsia="de-CH"/>
+        </w:rPr>
+        <w:lastRenderedPageBreak/>
+        <w:drawing>
+          <wp:inline distT="0" distB="0" distL="0" distR="0" wp14:anchorId="150C2D4E" wp14:editId="0F32C4C2">
+            <wp:extent cx="2857500" cy="3457575"/>
+            <wp:effectExtent l="0" t="0" r="0" b="9525"/>
+            <wp:docPr id="129" name="Grafik 129"/>
+            <wp:cNvGraphicFramePr>
+              <a:graphicFrameLocks xmlns:a="http://schemas.openxmlformats.org/drawingml/2006/main" noChangeAspect="1"/>
+            </wp:cNvGraphicFramePr>
+            <a:graphic xmlns:a="http://schemas.openxmlformats.org/drawingml/2006/main">
+              <a:graphicData uri="http://schemas.openxmlformats.org/drawingml/2006/picture">
+                <pic:pic xmlns:pic="http://schemas.openxmlformats.org/drawingml/2006/picture">
+                  <pic:nvPicPr>
+                    <pic:cNvPr id="0" name=""/>
+                    <pic:cNvPicPr/>
+                  </pic:nvPicPr>
+                  <pic:blipFill>
+                    <a:blip r:embed="rId17"/>
+                    <a:stretch>
+                      <a:fillRect/>
+                    </a:stretch>
+                  </pic:blipFill>
+                  <pic:spPr>
+                    <a:xfrm>
+                      <a:off x="0" y="0"/>
                       <a:ext cx="2857500" cy="3457575"/>
                     </a:xfrm>
                     <a:prstGeom prst="rect">
@@ -2944,25 +3784,42 @@
           </wp:inline>
         </w:drawing>
       </w:r>
+      <w:bookmarkStart w:id="17" w:name="_GoBack"/>
+      <w:bookmarkEnd w:id="17"/>
     </w:p>
     <w:p>
       <w:pPr>
         <w:pStyle w:val="Beschriftung"/>
       </w:pPr>
+      <w:bookmarkStart w:id="18" w:name="_Toc452446551"/>
       <w:r>
         <w:t xml:space="preserve">Abbildung </w:t>
       </w:r>
-      <w:fldSimple w:instr=" SEQ Abbildung \* ARABIC ">
-        <w:r>
-          <w:rPr>
-            <w:noProof/>
-          </w:rPr>
-          <w:t>7</w:t>
-        </w:r>
-      </w:fldSimple>
+      <w:r>
+        <w:fldChar w:fldCharType="begin"/>
+      </w:r>
+      <w:r>
+        <w:instrText xml:space="preserve"> SEQ Abbildung \* ARABIC </w:instrText>
+      </w:r>
+      <w:r>
+        <w:fldChar w:fldCharType="separate"/>
+      </w:r>
+      <w:r>
+        <w:rPr>
+          <w:noProof/>
+        </w:rPr>
+        <w:t>8</w:t>
+      </w:r>
+      <w:r>
+        <w:rPr>
+          <w:noProof/>
+        </w:rPr>
+        <w:fldChar w:fldCharType="end"/>
+      </w:r>
       <w:r>
         <w:t>: Anforderung A008 - Mailfenster</w:t>
       </w:r>
+      <w:bookmarkEnd w:id="18"/>
     </w:p>
     <w:p>
       <w:pPr>
@@ -2973,7 +3830,6 @@
           <w:szCs w:val="32"/>
         </w:rPr>
       </w:pPr>
-      <w:bookmarkStart w:id="13" w:name="_Toc452382783"/>
       <w:r>
         <w:br w:type="page"/>
       </w:r>
@@ -2982,12 +3838,14 @@
       <w:pPr>
         <w:pStyle w:val="berschrift1"/>
       </w:pPr>
-      <w:bookmarkStart w:id="14" w:name="_Ref452388683"/>
+      <w:bookmarkStart w:id="19" w:name="_Ref452388683"/>
+      <w:bookmarkStart w:id="20" w:name="_Toc452446316"/>
       <w:r>
         <w:lastRenderedPageBreak/>
         <w:t>Installation</w:t>
       </w:r>
-      <w:bookmarkEnd w:id="14"/>
+      <w:bookmarkEnd w:id="19"/>
+      <w:bookmarkEnd w:id="20"/>
     </w:p>
     <w:p>
       <w:r>
@@ -3045,6 +3903,7 @@
       <w:pPr>
         <w:rPr>
           <w:rFonts w:cs="Consolas"/>
+          <w:i/>
           <w:szCs w:val="20"/>
         </w:rPr>
       </w:pPr>
@@ -3053,7 +3912,23 @@
           <w:rFonts w:cs="Consolas"/>
           <w:szCs w:val="20"/>
         </w:rPr>
-        <w:t>Damit die Anforderung „Verbindung per Mail versenden“ funktioniert, muss der Mail-Server konfiguriert werden. Diese Konfiguration kann im app.config File vorgenommen werden:</w:t>
+        <w:t xml:space="preserve">Damit die Anforderung „Verbindung per Mail versenden“ funktioniert, muss der Mail-Server konfiguriert werden. Diese Konfiguration kann im </w:t>
+      </w:r>
+      <w:proofErr w:type="spellStart"/>
+      <w:r>
+        <w:rPr>
+          <w:rFonts w:cs="Consolas"/>
+          <w:szCs w:val="20"/>
+        </w:rPr>
+        <w:t>app.config</w:t>
+      </w:r>
+      <w:proofErr w:type="spellEnd"/>
+      <w:r>
+        <w:rPr>
+          <w:rFonts w:cs="Consolas"/>
+          <w:szCs w:val="20"/>
+        </w:rPr>
+        <w:t xml:space="preserve"> File vorgenommen werden:</w:t>
       </w:r>
       <w:r>
         <w:rPr>
@@ -3068,15 +3943,79 @@
           <w:i/>
           <w:szCs w:val="20"/>
         </w:rPr>
-        <w:t>&lt;add key="smtp-se</w:t>
-      </w:r>
+        <w:t>&lt;</w:t>
+      </w:r>
+      <w:proofErr w:type="spellStart"/>
       <w:r>
         <w:rPr>
           <w:rFonts w:cs="Consolas"/>
           <w:i/>
           <w:szCs w:val="20"/>
         </w:rPr>
-        <w:t>rver" value="</w:t>
+        <w:t>add</w:t>
+      </w:r>
+      <w:proofErr w:type="spellEnd"/>
+      <w:r>
+        <w:rPr>
+          <w:rFonts w:cs="Consolas"/>
+          <w:i/>
+          <w:szCs w:val="20"/>
+        </w:rPr>
+        <w:t xml:space="preserve"> </w:t>
+      </w:r>
+      <w:proofErr w:type="spellStart"/>
+      <w:r>
+        <w:rPr>
+          <w:rFonts w:cs="Consolas"/>
+          <w:i/>
+          <w:szCs w:val="20"/>
+        </w:rPr>
+        <w:t>key</w:t>
+      </w:r>
+      <w:proofErr w:type="spellEnd"/>
+      <w:r>
+        <w:rPr>
+          <w:rFonts w:cs="Consolas"/>
+          <w:i/>
+          <w:szCs w:val="20"/>
+        </w:rPr>
+        <w:t>="</w:t>
+      </w:r>
+      <w:proofErr w:type="spellStart"/>
+      <w:r>
+        <w:rPr>
+          <w:rFonts w:cs="Consolas"/>
+          <w:i/>
+          <w:szCs w:val="20"/>
+        </w:rPr>
+        <w:t>smtp</w:t>
+      </w:r>
+      <w:proofErr w:type="spellEnd"/>
+      <w:r>
+        <w:rPr>
+          <w:rFonts w:cs="Consolas"/>
+          <w:i/>
+          <w:szCs w:val="20"/>
+        </w:rPr>
+        <w:t xml:space="preserve">-server" </w:t>
+      </w:r>
+      <w:proofErr w:type="spellStart"/>
+      <w:r>
+        <w:rPr>
+          <w:rFonts w:cs="Consolas"/>
+          <w:i/>
+          <w:szCs w:val="20"/>
+        </w:rPr>
+        <w:t>value</w:t>
+      </w:r>
+      <w:proofErr w:type="spellEnd"/>
+      <w:r>
+        <w:rPr>
+          <w:rFonts w:cs="Consolas"/>
+          <w:i/>
+          <w:szCs w:val="20"/>
+        </w:rPr>
+        <w:t>="</w:t>
       </w:r>
       <w:r>
         <w:rPr>
@@ -3102,14 +4041,79 @@
           <w:szCs w:val="20"/>
         </w:rPr>
         <w:br/>
-      </w:r>
+        <w:t>&lt;</w:t>
+      </w:r>
+      <w:proofErr w:type="spellStart"/>
       <w:r>
         <w:rPr>
           <w:rFonts w:cs="Consolas"/>
           <w:i/>
           <w:szCs w:val="20"/>
         </w:rPr>
-        <w:t>&lt;add key="port" value="</w:t>
+        <w:t>add</w:t>
+      </w:r>
+      <w:proofErr w:type="spellEnd"/>
+      <w:r>
+        <w:rPr>
+          <w:rFonts w:cs="Consolas"/>
+          <w:i/>
+          <w:szCs w:val="20"/>
+        </w:rPr>
+        <w:t xml:space="preserve"> </w:t>
+      </w:r>
+      <w:proofErr w:type="spellStart"/>
+      <w:r>
+        <w:rPr>
+          <w:rFonts w:cs="Consolas"/>
+          <w:i/>
+          <w:szCs w:val="20"/>
+        </w:rPr>
+        <w:t>key</w:t>
+      </w:r>
+      <w:proofErr w:type="spellEnd"/>
+      <w:r>
+        <w:rPr>
+          <w:rFonts w:cs="Consolas"/>
+          <w:i/>
+          <w:szCs w:val="20"/>
+        </w:rPr>
+        <w:t>="</w:t>
+      </w:r>
+      <w:proofErr w:type="spellStart"/>
+      <w:r>
+        <w:rPr>
+          <w:rFonts w:cs="Consolas"/>
+          <w:i/>
+          <w:szCs w:val="20"/>
+        </w:rPr>
+        <w:t>port</w:t>
+      </w:r>
+      <w:proofErr w:type="spellEnd"/>
+      <w:r>
+        <w:rPr>
+          <w:rFonts w:cs="Consolas"/>
+          <w:i/>
+          <w:szCs w:val="20"/>
+        </w:rPr>
+        <w:t xml:space="preserve">" </w:t>
+      </w:r>
+      <w:proofErr w:type="spellStart"/>
+      <w:r>
+        <w:rPr>
+          <w:rFonts w:cs="Consolas"/>
+          <w:i/>
+          <w:szCs w:val="20"/>
+        </w:rPr>
+        <w:t>value</w:t>
+      </w:r>
+      <w:proofErr w:type="spellEnd"/>
+      <w:r>
+        <w:rPr>
+          <w:rFonts w:cs="Consolas"/>
+          <w:i/>
+          <w:szCs w:val="20"/>
+        </w:rPr>
+        <w:t>="</w:t>
       </w:r>
       <w:r>
         <w:rPr>
@@ -3131,12 +4135,317 @@
     </w:p>
     <w:p>
       <w:pPr>
+        <w:rPr>
+          <w:rFonts w:cs="Consolas"/>
+          <w:szCs w:val="20"/>
+        </w:rPr>
+      </w:pPr>
+      <w:r>
+        <w:rPr>
+          <w:rFonts w:cs="Consolas"/>
+          <w:szCs w:val="20"/>
+        </w:rPr>
+        <w:t>Für die Anzeige der Karte im Browser, muss der Standardbrowser für das Programm in der Registry für den „</w:t>
+      </w:r>
+      <w:proofErr w:type="spellStart"/>
+      <w:r>
+        <w:rPr>
+          <w:rFonts w:cs="Consolas"/>
+          <w:szCs w:val="20"/>
+        </w:rPr>
+        <w:t>Current</w:t>
+      </w:r>
+      <w:proofErr w:type="spellEnd"/>
+      <w:r>
+        <w:rPr>
+          <w:rFonts w:cs="Consolas"/>
+          <w:szCs w:val="20"/>
+        </w:rPr>
+        <w:t>-User“ hinterlegt werden.</w:t>
+      </w:r>
+    </w:p>
+    <w:p>
+      <w:r>
+        <w:rPr>
+          <w:noProof/>
+          <w:lang w:eastAsia="de-CH"/>
+        </w:rPr>
+        <w:drawing>
+          <wp:inline distT="0" distB="0" distL="0" distR="0" wp14:anchorId="29B2FB87" wp14:editId="52683499">
+            <wp:extent cx="4133850" cy="180975"/>
+            <wp:effectExtent l="0" t="0" r="0" b="9525"/>
+            <wp:docPr id="4" name="Grafik 4"/>
+            <wp:cNvGraphicFramePr>
+              <a:graphicFrameLocks xmlns:a="http://schemas.openxmlformats.org/drawingml/2006/main" noChangeAspect="1"/>
+            </wp:cNvGraphicFramePr>
+            <a:graphic xmlns:a="http://schemas.openxmlformats.org/drawingml/2006/main">
+              <a:graphicData uri="http://schemas.openxmlformats.org/drawingml/2006/picture">
+                <pic:pic xmlns:pic="http://schemas.openxmlformats.org/drawingml/2006/picture">
+                  <pic:nvPicPr>
+                    <pic:cNvPr id="0" name=""/>
+                    <pic:cNvPicPr/>
+                  </pic:nvPicPr>
+                  <pic:blipFill rotWithShape="1">
+                    <a:blip r:embed="rId18"/>
+                    <a:srcRect l="1139" t="17390"/>
+                    <a:stretch/>
+                  </pic:blipFill>
+                  <pic:spPr bwMode="auto">
+                    <a:xfrm>
+                      <a:off x="0" y="0"/>
+                      <a:ext cx="4133850" cy="180975"/>
+                    </a:xfrm>
+                    <a:prstGeom prst="rect">
+                      <a:avLst/>
+                    </a:prstGeom>
+                    <a:ln>
+                      <a:noFill/>
+                    </a:ln>
+                    <a:extLst>
+                      <a:ext uri="{53640926-AAD7-44D8-BBD7-CCE9431645EC}">
+                        <a14:shadowObscured xmlns:a14="http://schemas.microsoft.com/office/drawing/2010/main"/>
+                      </a:ext>
+                    </a:extLst>
+                  </pic:spPr>
+                </pic:pic>
+              </a:graphicData>
+            </a:graphic>
+          </wp:inline>
+        </w:drawing>
+      </w:r>
+    </w:p>
+    <w:p>
+      <w:pPr>
+        <w:pStyle w:val="Beschriftung"/>
+        <w:rPr>
+          <w:rFonts w:cs="Consolas"/>
+          <w:szCs w:val="20"/>
+        </w:rPr>
+      </w:pPr>
+      <w:r>
+        <w:t xml:space="preserve">Abbildung </w:t>
+      </w:r>
+      <w:r>
+        <w:fldChar w:fldCharType="begin"/>
+      </w:r>
+      <w:r>
+        <w:instrText xml:space="preserve"> SEQ Abbildung \* ARABIC </w:instrText>
+      </w:r>
+      <w:r>
+        <w:fldChar w:fldCharType="separate"/>
+      </w:r>
+      <w:r>
+        <w:rPr>
+          <w:noProof/>
+        </w:rPr>
+        <w:t>9</w:t>
+      </w:r>
+      <w:r>
+        <w:fldChar w:fldCharType="end"/>
+      </w:r>
+      <w:r>
+        <w:t xml:space="preserve">: </w:t>
+      </w:r>
+      <w:r>
+        <w:t xml:space="preserve">Bsp.: </w:t>
+      </w:r>
+      <w:r>
+        <w:t>Registry-Eintrag für IE 11</w:t>
+      </w:r>
+    </w:p>
+    <w:p>
+      <w:pPr>
         <w:pStyle w:val="berschrift1"/>
       </w:pPr>
       <w:r>
+        <w:t>Programm Aufbau</w:t>
+      </w:r>
+    </w:p>
+    <w:p>
+      <w:pPr>
+        <w:pStyle w:val="berschrift2"/>
+      </w:pPr>
+      <w:r>
+        <w:t xml:space="preserve">Aufbau des Projekts </w:t>
+      </w:r>
+      <w:proofErr w:type="spellStart"/>
+      <w:r>
+        <w:t>SwissTransportTimetable</w:t>
+      </w:r>
+      <w:proofErr w:type="spellEnd"/>
+    </w:p>
+    <w:p>
+      <w:pPr>
+        <w:keepNext/>
+      </w:pPr>
+      <w:r>
+        <w:rPr>
+          <w:noProof/>
+          <w:lang w:eastAsia="de-CH"/>
+        </w:rPr>
+        <w:drawing>
+          <wp:inline distT="0" distB="0" distL="0" distR="0" wp14:anchorId="02B6A129" wp14:editId="335151A0">
+            <wp:extent cx="5200650" cy="4648200"/>
+            <wp:effectExtent l="0" t="0" r="0" b="0"/>
+            <wp:docPr id="2" name="Grafik 2"/>
+            <wp:cNvGraphicFramePr>
+              <a:graphicFrameLocks xmlns:a="http://schemas.openxmlformats.org/drawingml/2006/main" noChangeAspect="1"/>
+            </wp:cNvGraphicFramePr>
+            <a:graphic xmlns:a="http://schemas.openxmlformats.org/drawingml/2006/main">
+              <a:graphicData uri="http://schemas.openxmlformats.org/drawingml/2006/picture">
+                <pic:pic xmlns:pic="http://schemas.openxmlformats.org/drawingml/2006/picture">
+                  <pic:nvPicPr>
+                    <pic:cNvPr id="0" name=""/>
+                    <pic:cNvPicPr/>
+                  </pic:nvPicPr>
+                  <pic:blipFill>
+                    <a:blip r:embed="rId19"/>
+                    <a:stretch>
+                      <a:fillRect/>
+                    </a:stretch>
+                  </pic:blipFill>
+                  <pic:spPr>
+                    <a:xfrm>
+                      <a:off x="0" y="0"/>
+                      <a:ext cx="5200650" cy="4648200"/>
+                    </a:xfrm>
+                    <a:prstGeom prst="rect">
+                      <a:avLst/>
+                    </a:prstGeom>
+                  </pic:spPr>
+                </pic:pic>
+              </a:graphicData>
+            </a:graphic>
+          </wp:inline>
+        </w:drawing>
+      </w:r>
+    </w:p>
+    <w:p>
+      <w:pPr>
+        <w:pStyle w:val="Beschriftung"/>
+      </w:pPr>
+      <w:r>
+        <w:t xml:space="preserve">Abbildung </w:t>
+      </w:r>
+      <w:r>
+        <w:fldChar w:fldCharType="begin"/>
+      </w:r>
+      <w:r>
+        <w:instrText xml:space="preserve"> SEQ Abbildung \* ARABIC </w:instrText>
+      </w:r>
+      <w:r>
+        <w:fldChar w:fldCharType="separate"/>
+      </w:r>
+      <w:r>
+        <w:rPr>
+          <w:noProof/>
+        </w:rPr>
+        <w:t>10</w:t>
+      </w:r>
+      <w:r>
+        <w:fldChar w:fldCharType="end"/>
+      </w:r>
+      <w:r>
+        <w:t xml:space="preserve">: UML-Klassendiagramm von </w:t>
+      </w:r>
+      <w:proofErr w:type="spellStart"/>
+      <w:r>
+        <w:t>SwissTransportTimetable</w:t>
+      </w:r>
+      <w:proofErr w:type="spellEnd"/>
+    </w:p>
+    <w:p>
+      <w:pPr>
+        <w:pStyle w:val="berschrift2"/>
+      </w:pPr>
+      <w:proofErr w:type="spellStart"/>
+      <w:r>
+        <w:lastRenderedPageBreak/>
+        <w:t>UseCase</w:t>
+      </w:r>
+      <w:proofErr w:type="spellEnd"/>
+      <w:r>
+        <w:t xml:space="preserve"> 1: Stationssuche</w:t>
+      </w:r>
+    </w:p>
+    <w:p>
+      <w:pPr>
+        <w:keepNext/>
+      </w:pPr>
+      <w:r>
+        <w:object w:dxaOrig="11630" w:dyaOrig="3876">
+          <v:shapetype id="_x0000_t75" coordsize="21600,21600" o:spt="75" o:preferrelative="t" path="m@4@5l@4@11@9@11@9@5xe" filled="f" stroked="f">
+            <v:stroke joinstyle="miter"/>
+            <v:formulas>
+              <v:f eqn="if lineDrawn pixelLineWidth 0"/>
+              <v:f eqn="sum @0 1 0"/>
+              <v:f eqn="sum 0 0 @1"/>
+              <v:f eqn="prod @2 1 2"/>
+              <v:f eqn="prod @3 21600 pixelWidth"/>
+              <v:f eqn="prod @3 21600 pixelHeight"/>
+              <v:f eqn="sum @0 0 1"/>
+              <v:f eqn="prod @6 1 2"/>
+              <v:f eqn="prod @7 21600 pixelWidth"/>
+              <v:f eqn="sum @8 21600 0"/>
+              <v:f eqn="prod @7 21600 pixelHeight"/>
+              <v:f eqn="sum @10 21600 0"/>
+            </v:formulas>
+            <v:path o:extrusionok="f" gradientshapeok="t" o:connecttype="rect"/>
+            <o:lock v:ext="edit" aspectratio="t"/>
+          </v:shapetype>
+          <v:shape id="_x0000_i1025" type="#_x0000_t75" style="width:453.55pt;height:151.15pt" o:ole="">
+            <v:imagedata r:id="rId20" o:title=""/>
+          </v:shape>
+          <o:OLEObject Type="Embed" ProgID="Visio.Drawing.11" ShapeID="_x0000_i1025" DrawAspect="Content" ObjectID="_1526195766" r:id="rId21"/>
+        </w:object>
+      </w:r>
+    </w:p>
+    <w:p>
+      <w:pPr>
+        <w:pStyle w:val="Beschriftung"/>
+      </w:pPr>
+      <w:r>
+        <w:t xml:space="preserve">Abbildung </w:t>
+      </w:r>
+      <w:r>
+        <w:fldChar w:fldCharType="begin"/>
+      </w:r>
+      <w:r>
+        <w:instrText xml:space="preserve"> SEQ Abbildung \* ARABIC </w:instrText>
+      </w:r>
+      <w:r>
+        <w:fldChar w:fldCharType="separate"/>
+      </w:r>
+      <w:r>
+        <w:rPr>
+          <w:noProof/>
+        </w:rPr>
+        <w:t>11</w:t>
+      </w:r>
+      <w:r>
+        <w:fldChar w:fldCharType="end"/>
+      </w:r>
+      <w:r>
+        <w:t xml:space="preserve">: Aktivitätsdiagramm </w:t>
+      </w:r>
+      <w:proofErr w:type="spellStart"/>
+      <w:r>
+        <w:t>UseCase</w:t>
+      </w:r>
+      <w:proofErr w:type="spellEnd"/>
+      <w:r>
+        <w:t xml:space="preserve"> 1 - Stationssuche</w:t>
+      </w:r>
+    </w:p>
+    <w:p>
+      <w:pPr>
+        <w:pStyle w:val="berschrift1"/>
+      </w:pPr>
+      <w:bookmarkStart w:id="21" w:name="_Toc452446317"/>
+      <w:r>
         <w:t>Testfälle</w:t>
       </w:r>
-      <w:bookmarkEnd w:id="13"/>
+      <w:bookmarkEnd w:id="21"/>
     </w:p>
     <w:p>
       <w:r>
@@ -3193,7 +4502,7 @@
       <w:pPr>
         <w:pStyle w:val="berschrift2"/>
       </w:pPr>
-      <w:bookmarkStart w:id="15" w:name="_Toc452382784"/>
+      <w:bookmarkStart w:id="22" w:name="_Toc452446318"/>
       <w:r>
         <w:t>A</w:t>
       </w:r>
@@ -3206,7 +4515,7 @@
       <w:r>
         <w:t>Start- und Endstation mittels Textsuche finden</w:t>
       </w:r>
-      <w:bookmarkEnd w:id="15"/>
+      <w:bookmarkEnd w:id="22"/>
     </w:p>
     <w:p>
       <w:r>
@@ -3230,7 +4539,15 @@
       </w:r>
       <w:r>
         <w:br/>
-        <w:t>Wenn die Stationen ungültig sind, soll eine Messagebox als Rückmeldung ausgegeben werden.</w:t>
+        <w:t xml:space="preserve">Wenn die Stationen ungültig sind, soll eine </w:t>
+      </w:r>
+      <w:proofErr w:type="spellStart"/>
+      <w:r>
+        <w:t>Messagebox</w:t>
+      </w:r>
+      <w:proofErr w:type="spellEnd"/>
+      <w:r>
+        <w:t xml:space="preserve"> als Rückmeldung ausgegeben werden.</w:t>
       </w:r>
       <w:r>
         <w:br/>
@@ -3241,7 +4558,7 @@
       <w:pPr>
         <w:pStyle w:val="berschrift2"/>
       </w:pPr>
-      <w:bookmarkStart w:id="16" w:name="_Toc452382785"/>
+      <w:bookmarkStart w:id="23" w:name="_Toc452446319"/>
       <w:r>
         <w:t>A0</w:t>
       </w:r>
@@ -3251,7 +4568,7 @@
       <w:r>
         <w:t>Verbindungen zwischen 2 Stationen ausgeben</w:t>
       </w:r>
-      <w:bookmarkEnd w:id="16"/>
+      <w:bookmarkEnd w:id="23"/>
     </w:p>
     <w:p>
       <w:r>
@@ -3282,7 +4599,7 @@
       <w:pPr>
         <w:pStyle w:val="berschrift2"/>
       </w:pPr>
-      <w:bookmarkStart w:id="17" w:name="_Toc452382786"/>
+      <w:bookmarkStart w:id="24" w:name="_Toc452446320"/>
       <w:r>
         <w:t>A0</w:t>
       </w:r>
@@ -3292,7 +4609,7 @@
       <w:r>
         <w:t>Abfahrtstafel für Startstation ausgeben</w:t>
       </w:r>
-      <w:bookmarkEnd w:id="17"/>
+      <w:bookmarkEnd w:id="24"/>
     </w:p>
     <w:p>
       <w:r>
@@ -3323,7 +4640,7 @@
       <w:pPr>
         <w:pStyle w:val="berschrift2"/>
       </w:pPr>
-      <w:bookmarkStart w:id="18" w:name="_Toc452382787"/>
+      <w:bookmarkStart w:id="25" w:name="_Toc452446321"/>
       <w:r>
         <w:t>A0</w:t>
       </w:r>
@@ -3333,7 +4650,7 @@
       <w:r>
         <w:t>Autovervollständigung bei Stationssuche</w:t>
       </w:r>
-      <w:bookmarkEnd w:id="18"/>
+      <w:bookmarkEnd w:id="25"/>
     </w:p>
     <w:p>
       <w:r>
@@ -3366,17 +4683,22 @@
       <w:pPr>
         <w:pStyle w:val="berschrift2"/>
       </w:pPr>
-      <w:r>
+      <w:bookmarkStart w:id="26" w:name="_Toc452446322"/>
+      <w:r>
+        <w:lastRenderedPageBreak/>
         <w:t>A005: Verbindung zu einem anderen Zeitpunkt suchen</w:t>
       </w:r>
+      <w:bookmarkEnd w:id="26"/>
     </w:p>
     <w:p>
       <w:pPr>
         <w:pStyle w:val="berschrift3"/>
       </w:pPr>
+      <w:bookmarkStart w:id="27" w:name="_Toc452446323"/>
       <w:r>
         <w:t>A005a: Verbindung mit Abfahrtszeit suchen</w:t>
       </w:r>
+      <w:bookmarkEnd w:id="27"/>
     </w:p>
     <w:p>
       <w:r>
@@ -3392,12 +4714,19 @@
       </w:r>
       <w:r>
         <w:br/>
-        <w:t>Deaktiviere die CheckBox Ankunftszeit</w:t>
-      </w:r>
-    </w:p>
-    <w:p>
-      <w:r>
-        <w:lastRenderedPageBreak/>
+        <w:t xml:space="preserve">Deaktiviere die </w:t>
+      </w:r>
+      <w:proofErr w:type="spellStart"/>
+      <w:r>
+        <w:t>CheckBox</w:t>
+      </w:r>
+      <w:proofErr w:type="spellEnd"/>
+      <w:r>
+        <w:t xml:space="preserve"> Ankunftszeit</w:t>
+      </w:r>
+    </w:p>
+    <w:p>
+      <w:r>
         <w:t>Erwartetes Ergebnis:</w:t>
       </w:r>
       <w:r>
@@ -3409,9 +4738,11 @@
       <w:pPr>
         <w:pStyle w:val="berschrift3"/>
       </w:pPr>
+      <w:bookmarkStart w:id="28" w:name="_Toc452446324"/>
       <w:r>
         <w:t>A005b: Verbindung mit Ankunftszeit suchen</w:t>
       </w:r>
+      <w:bookmarkEnd w:id="28"/>
     </w:p>
     <w:p>
       <w:r>
@@ -3432,28 +4763,26 @@
       </w:r>
       <w:r>
         <w:br/>
-        <w:t xml:space="preserve">Es werden die nächsten Verbindungen zwischen Start- und Endstation aufgelistet. Dabei muss der </w:t>
-      </w:r>
-      <w:r>
-        <w:t>Ankunft</w:t>
-      </w:r>
-      <w:r>
-        <w:t xml:space="preserve">szeitpunkt immer </w:t>
-      </w:r>
-      <w:r>
-        <w:t>vor</w:t>
-      </w:r>
-      <w:r>
-        <w:t xml:space="preserve"> dem hinterlegten Datum sein.</w:t>
+        <w:t>Es werden die nächsten Verbindungen zwischen Start- und Endstation aufgelistet. Dabei muss der Ankunftszeitpunkt immer vor dem hinterlegten Datum sein.</w:t>
       </w:r>
     </w:p>
     <w:p>
       <w:pPr>
         <w:pStyle w:val="berschrift2"/>
       </w:pPr>
-      <w:r>
-        <w:t>A006: Station auf Googlemaps anzeigen</w:t>
-      </w:r>
+      <w:bookmarkStart w:id="29" w:name="_Toc452446325"/>
+      <w:r>
+        <w:t xml:space="preserve">A006: Station auf </w:t>
+      </w:r>
+      <w:proofErr w:type="spellStart"/>
+      <w:r>
+        <w:t>Googlemaps</w:t>
+      </w:r>
+      <w:proofErr w:type="spellEnd"/>
+      <w:r>
+        <w:t xml:space="preserve"> anzeigen</w:t>
+      </w:r>
+      <w:bookmarkEnd w:id="29"/>
     </w:p>
     <w:p>
       <w:r>
@@ -3465,7 +4794,15 @@
       </w:r>
       <w:r>
         <w:br/>
-        <w:t>Klicke auf den blauen Link „maps“.</w:t>
+        <w:t>Klicke auf den blauen Link „</w:t>
+      </w:r>
+      <w:proofErr w:type="spellStart"/>
+      <w:r>
+        <w:t>maps</w:t>
+      </w:r>
+      <w:proofErr w:type="spellEnd"/>
+      <w:r>
+        <w:t>“.</w:t>
       </w:r>
     </w:p>
     <w:p>
@@ -3474,10 +4811,16 @@
       </w:r>
       <w:r>
         <w:br/>
-        <w:t>Es öffnet sich das Googlemaps-Fenster im Browser und die Station wird anhand der Koordinaten angezeigt.</w:t>
-      </w:r>
-      <w:bookmarkStart w:id="19" w:name="_GoBack"/>
-      <w:bookmarkEnd w:id="19"/>
+        <w:t xml:space="preserve">Es öffnet sich das </w:t>
+      </w:r>
+      <w:proofErr w:type="spellStart"/>
+      <w:r>
+        <w:t>Googlemaps</w:t>
+      </w:r>
+      <w:proofErr w:type="spellEnd"/>
+      <w:r>
+        <w:t>-Fenster im Browser und die Station wird anhand der Koordinaten angezeigt.</w:t>
+      </w:r>
     </w:p>
     <w:p>
       <w:pPr>
@@ -3488,7 +4831,6 @@
           <w:szCs w:val="26"/>
         </w:rPr>
       </w:pPr>
-      <w:bookmarkStart w:id="20" w:name="_Toc452382788"/>
       <w:r>
         <w:br w:type="page"/>
       </w:r>
@@ -3497,6 +4839,7 @@
       <w:pPr>
         <w:pStyle w:val="berschrift2"/>
       </w:pPr>
+      <w:bookmarkStart w:id="30" w:name="_Toc452446326"/>
       <w:r>
         <w:lastRenderedPageBreak/>
         <w:t>A0</w:t>
@@ -3507,13 +4850,13 @@
       <w:r>
         <w:t>Verbindungen per Mail versenden</w:t>
       </w:r>
-      <w:bookmarkEnd w:id="20"/>
+      <w:bookmarkEnd w:id="30"/>
     </w:p>
     <w:p>
       <w:pPr>
         <w:pStyle w:val="berschrift3"/>
       </w:pPr>
-      <w:bookmarkStart w:id="21" w:name="_Toc452382789"/>
+      <w:bookmarkStart w:id="31" w:name="_Toc452446327"/>
       <w:r>
         <w:t>A</w:t>
       </w:r>
@@ -3526,7 +4869,7 @@
       <w:r>
         <w:t>Mail Fenster öffnen</w:t>
       </w:r>
-      <w:bookmarkEnd w:id="21"/>
+      <w:bookmarkEnd w:id="31"/>
     </w:p>
     <w:p>
       <w:r>
@@ -3561,7 +4904,7 @@
       <w:pPr>
         <w:pStyle w:val="berschrift3"/>
       </w:pPr>
-      <w:bookmarkStart w:id="22" w:name="_Toc452382790"/>
+      <w:bookmarkStart w:id="32" w:name="_Toc452446328"/>
       <w:r>
         <w:t>A0</w:t>
       </w:r>
@@ -3571,7 +4914,7 @@
       <w:r>
         <w:t>Mail versenden</w:t>
       </w:r>
-      <w:bookmarkEnd w:id="22"/>
+      <w:bookmarkEnd w:id="32"/>
     </w:p>
     <w:p>
       <w:r>
@@ -3598,11 +4941,11 @@
       <w:pPr>
         <w:pStyle w:val="berschrift1"/>
       </w:pPr>
-      <w:bookmarkStart w:id="23" w:name="_Toc452382791"/>
+      <w:bookmarkStart w:id="33" w:name="_Toc452446329"/>
       <w:r>
         <w:t>Testprotokoll</w:t>
       </w:r>
-      <w:bookmarkEnd w:id="23"/>
+      <w:bookmarkEnd w:id="33"/>
     </w:p>
     <w:tbl>
       <w:tblPr>
@@ -3697,7 +5040,15 @@
           </w:tcPr>
           <w:p>
             <w:r>
-              <w:t>Bei ungültigem Stationsname MessageBox ausgeben</w:t>
+              <w:t xml:space="preserve">Bei ungültigem Stationsname </w:t>
+            </w:r>
+            <w:proofErr w:type="spellStart"/>
+            <w:r>
+              <w:t>MessageBox</w:t>
+            </w:r>
+            <w:proofErr w:type="spellEnd"/>
+            <w:r>
+              <w:t xml:space="preserve"> ausgeben</w:t>
             </w:r>
           </w:p>
         </w:tc>
@@ -3706,8 +5057,13 @@
             <w:tcW w:w="1529" w:type="dxa"/>
           </w:tcPr>
           <w:p>
-            <w:r>
-              <w:t>MessageBox wird ausgegeben</w:t>
+            <w:proofErr w:type="spellStart"/>
+            <w:r>
+              <w:t>MessageBox</w:t>
+            </w:r>
+            <w:proofErr w:type="spellEnd"/>
+            <w:r>
+              <w:t xml:space="preserve"> wird ausgegeben</w:t>
             </w:r>
           </w:p>
         </w:tc>
@@ -4044,32 +5400,45 @@
       <w:pPr>
         <w:pStyle w:val="Beschriftung"/>
       </w:pPr>
-      <w:bookmarkStart w:id="24" w:name="_Toc452368410"/>
+      <w:bookmarkStart w:id="34" w:name="_Toc452368410"/>
       <w:r>
         <w:t xml:space="preserve">Tabelle </w:t>
       </w:r>
-      <w:fldSimple w:instr=" SEQ Tabelle \* ARABIC ">
-        <w:r>
-          <w:rPr>
-            <w:noProof/>
-          </w:rPr>
-          <w:t>1</w:t>
-        </w:r>
-      </w:fldSimple>
+      <w:r>
+        <w:fldChar w:fldCharType="begin"/>
+      </w:r>
+      <w:r>
+        <w:instrText xml:space="preserve"> SEQ Tabelle \* ARABIC </w:instrText>
+      </w:r>
+      <w:r>
+        <w:fldChar w:fldCharType="separate"/>
+      </w:r>
+      <w:r>
+        <w:rPr>
+          <w:noProof/>
+        </w:rPr>
+        <w:t>1</w:t>
+      </w:r>
+      <w:r>
+        <w:rPr>
+          <w:noProof/>
+        </w:rPr>
+        <w:fldChar w:fldCharType="end"/>
+      </w:r>
       <w:r>
         <w:t>: Testprotokoll</w:t>
       </w:r>
-      <w:bookmarkEnd w:id="24"/>
+      <w:bookmarkEnd w:id="34"/>
     </w:p>
     <w:p>
       <w:pPr>
         <w:pStyle w:val="berschrift1"/>
       </w:pPr>
-      <w:bookmarkStart w:id="25" w:name="_Toc452382792"/>
+      <w:bookmarkStart w:id="35" w:name="_Toc452446330"/>
       <w:r>
         <w:t>Abbildungsverzeichnis</w:t>
       </w:r>
-      <w:bookmarkEnd w:id="25"/>
+      <w:bookmarkEnd w:id="35"/>
     </w:p>
     <w:p>
       <w:pPr>
@@ -4093,7 +5462,7 @@
       <w:r>
         <w:fldChar w:fldCharType="separate"/>
       </w:r>
-      <w:hyperlink w:anchor="_Toc452384244" w:history="1">
+      <w:hyperlink w:anchor="_Toc452446545" w:history="1">
         <w:r>
           <w:rPr>
             <w:rStyle w:val="Hyperlink"/>
@@ -4120,7 +5489,7 @@
             <w:noProof/>
             <w:webHidden/>
           </w:rPr>
-          <w:instrText xml:space="preserve"> PAGEREF _Toc452384244 \h </w:instrText>
+          <w:instrText xml:space="preserve"> PAGEREF _Toc452446545 \h </w:instrText>
         </w:r>
         <w:r>
           <w:rPr>
@@ -4164,7 +5533,7 @@
           <w:lang w:eastAsia="de-CH"/>
         </w:rPr>
       </w:pPr>
-      <w:hyperlink w:anchor="_Toc452384245" w:history="1">
+      <w:hyperlink w:anchor="_Toc452446546" w:history="1">
         <w:r>
           <w:rPr>
             <w:rStyle w:val="Hyperlink"/>
@@ -4191,7 +5560,7 @@
             <w:noProof/>
             <w:webHidden/>
           </w:rPr>
-          <w:instrText xml:space="preserve"> PAGEREF _Toc452384245 \h </w:instrText>
+          <w:instrText xml:space="preserve"> PAGEREF _Toc452446546 \h </w:instrText>
         </w:r>
         <w:r>
           <w:rPr>
@@ -4235,7 +5604,7 @@
           <w:lang w:eastAsia="de-CH"/>
         </w:rPr>
       </w:pPr>
-      <w:hyperlink w:anchor="_Toc452384246" w:history="1">
+      <w:hyperlink w:anchor="_Toc452446547" w:history="1">
         <w:r>
           <w:rPr>
             <w:rStyle w:val="Hyperlink"/>
@@ -4262,7 +5631,7 @@
             <w:noProof/>
             <w:webHidden/>
           </w:rPr>
-          <w:instrText xml:space="preserve"> PAGEREF _Toc452384246 \h </w:instrText>
+          <w:instrText xml:space="preserve"> PAGEREF _Toc452446547 \h </w:instrText>
         </w:r>
         <w:r>
           <w:rPr>
@@ -4306,7 +5675,7 @@
           <w:lang w:eastAsia="de-CH"/>
         </w:rPr>
       </w:pPr>
-      <w:hyperlink w:anchor="_Toc452384247" w:history="1">
+      <w:hyperlink w:anchor="_Toc452446548" w:history="1">
         <w:r>
           <w:rPr>
             <w:rStyle w:val="Hyperlink"/>
@@ -4333,7 +5702,7 @@
             <w:noProof/>
             <w:webHidden/>
           </w:rPr>
-          <w:instrText xml:space="preserve"> PAGEREF _Toc452384247 \h </w:instrText>
+          <w:instrText xml:space="preserve"> PAGEREF _Toc452446548 \h </w:instrText>
         </w:r>
         <w:r>
           <w:rPr>
@@ -4365,6 +5734,219 @@
       </w:hyperlink>
     </w:p>
     <w:p>
+      <w:pPr>
+        <w:pStyle w:val="Abbildungsverzeichnis"/>
+        <w:tabs>
+          <w:tab w:val="right" w:leader="dot" w:pos="9062"/>
+        </w:tabs>
+        <w:rPr>
+          <w:rFonts w:eastAsiaTheme="minorEastAsia"/>
+          <w:noProof/>
+          <w:sz w:val="22"/>
+          <w:lang w:eastAsia="de-CH"/>
+        </w:rPr>
+      </w:pPr>
+      <w:hyperlink w:anchor="_Toc452446549" w:history="1">
+        <w:r>
+          <w:rPr>
+            <w:rStyle w:val="Hyperlink"/>
+            <w:noProof/>
+          </w:rPr>
+          <w:t>Abbildung 5: Anforderung  A006</w:t>
+        </w:r>
+        <w:r>
+          <w:rPr>
+            <w:noProof/>
+            <w:webHidden/>
+          </w:rPr>
+          <w:tab/>
+        </w:r>
+        <w:r>
+          <w:rPr>
+            <w:noProof/>
+            <w:webHidden/>
+          </w:rPr>
+          <w:fldChar w:fldCharType="begin"/>
+        </w:r>
+        <w:r>
+          <w:rPr>
+            <w:noProof/>
+            <w:webHidden/>
+          </w:rPr>
+          <w:instrText xml:space="preserve"> PAGEREF _Toc452446549 \h </w:instrText>
+        </w:r>
+        <w:r>
+          <w:rPr>
+            <w:noProof/>
+            <w:webHidden/>
+          </w:rPr>
+        </w:r>
+        <w:r>
+          <w:rPr>
+            <w:noProof/>
+            <w:webHidden/>
+          </w:rPr>
+          <w:fldChar w:fldCharType="separate"/>
+        </w:r>
+        <w:r>
+          <w:rPr>
+            <w:noProof/>
+            <w:webHidden/>
+          </w:rPr>
+          <w:t>4</w:t>
+        </w:r>
+        <w:r>
+          <w:rPr>
+            <w:noProof/>
+            <w:webHidden/>
+          </w:rPr>
+          <w:fldChar w:fldCharType="end"/>
+        </w:r>
+      </w:hyperlink>
+    </w:p>
+    <w:p>
+      <w:pPr>
+        <w:pStyle w:val="Abbildungsverzeichnis"/>
+        <w:tabs>
+          <w:tab w:val="right" w:leader="dot" w:pos="9062"/>
+        </w:tabs>
+        <w:rPr>
+          <w:rFonts w:eastAsiaTheme="minorEastAsia"/>
+          <w:noProof/>
+          <w:sz w:val="22"/>
+          <w:lang w:eastAsia="de-CH"/>
+        </w:rPr>
+      </w:pPr>
+      <w:hyperlink w:anchor="_Toc452446550" w:history="1">
+        <w:r>
+          <w:rPr>
+            <w:rStyle w:val="Hyperlink"/>
+            <w:noProof/>
+          </w:rPr>
+          <w:t>Abbildung 6: Anforderung A008 – Hauptfenster</w:t>
+        </w:r>
+        <w:r>
+          <w:rPr>
+            <w:noProof/>
+            <w:webHidden/>
+          </w:rPr>
+          <w:tab/>
+        </w:r>
+        <w:r>
+          <w:rPr>
+            <w:noProof/>
+            <w:webHidden/>
+          </w:rPr>
+          <w:fldChar w:fldCharType="begin"/>
+        </w:r>
+        <w:r>
+          <w:rPr>
+            <w:noProof/>
+            <w:webHidden/>
+          </w:rPr>
+          <w:instrText xml:space="preserve"> PAGEREF _Toc452446550 \h </w:instrText>
+        </w:r>
+        <w:r>
+          <w:rPr>
+            <w:noProof/>
+            <w:webHidden/>
+          </w:rPr>
+        </w:r>
+        <w:r>
+          <w:rPr>
+            <w:noProof/>
+            <w:webHidden/>
+          </w:rPr>
+          <w:fldChar w:fldCharType="separate"/>
+        </w:r>
+        <w:r>
+          <w:rPr>
+            <w:noProof/>
+            <w:webHidden/>
+          </w:rPr>
+          <w:t>4</w:t>
+        </w:r>
+        <w:r>
+          <w:rPr>
+            <w:noProof/>
+            <w:webHidden/>
+          </w:rPr>
+          <w:fldChar w:fldCharType="end"/>
+        </w:r>
+      </w:hyperlink>
+    </w:p>
+    <w:p>
+      <w:pPr>
+        <w:pStyle w:val="Abbildungsverzeichnis"/>
+        <w:tabs>
+          <w:tab w:val="right" w:leader="dot" w:pos="9062"/>
+        </w:tabs>
+        <w:rPr>
+          <w:rFonts w:eastAsiaTheme="minorEastAsia"/>
+          <w:noProof/>
+          <w:sz w:val="22"/>
+          <w:lang w:eastAsia="de-CH"/>
+        </w:rPr>
+      </w:pPr>
+      <w:hyperlink w:anchor="_Toc452446551" w:history="1">
+        <w:r>
+          <w:rPr>
+            <w:rStyle w:val="Hyperlink"/>
+            <w:noProof/>
+          </w:rPr>
+          <w:t>Abbildung 7: Anforderung A008 - Mailfenster</w:t>
+        </w:r>
+        <w:r>
+          <w:rPr>
+            <w:noProof/>
+            <w:webHidden/>
+          </w:rPr>
+          <w:tab/>
+        </w:r>
+        <w:r>
+          <w:rPr>
+            <w:noProof/>
+            <w:webHidden/>
+          </w:rPr>
+          <w:fldChar w:fldCharType="begin"/>
+        </w:r>
+        <w:r>
+          <w:rPr>
+            <w:noProof/>
+            <w:webHidden/>
+          </w:rPr>
+          <w:instrText xml:space="preserve"> PAGEREF _Toc452446551 \h </w:instrText>
+        </w:r>
+        <w:r>
+          <w:rPr>
+            <w:noProof/>
+            <w:webHidden/>
+          </w:rPr>
+        </w:r>
+        <w:r>
+          <w:rPr>
+            <w:noProof/>
+            <w:webHidden/>
+          </w:rPr>
+          <w:fldChar w:fldCharType="separate"/>
+        </w:r>
+        <w:r>
+          <w:rPr>
+            <w:noProof/>
+            <w:webHidden/>
+          </w:rPr>
+          <w:t>5</w:t>
+        </w:r>
+        <w:r>
+          <w:rPr>
+            <w:noProof/>
+            <w:webHidden/>
+          </w:rPr>
+          <w:fldChar w:fldCharType="end"/>
+        </w:r>
+      </w:hyperlink>
+    </w:p>
+    <w:p>
       <w:r>
         <w:fldChar w:fldCharType="end"/>
       </w:r>
@@ -4373,11 +5955,12 @@
       <w:pPr>
         <w:pStyle w:val="berschrift1"/>
       </w:pPr>
-      <w:bookmarkStart w:id="26" w:name="_Toc452382793"/>
-      <w:r>
+      <w:bookmarkStart w:id="36" w:name="_Toc452446331"/>
+      <w:r>
+        <w:lastRenderedPageBreak/>
         <w:t>Tabellenverzeichnis</w:t>
       </w:r>
-      <w:bookmarkEnd w:id="26"/>
+      <w:bookmarkEnd w:id="36"/>
     </w:p>
     <w:p>
       <w:pPr>
@@ -4465,8 +6048,8 @@
       </w:r>
     </w:p>
     <w:sectPr>
-      <w:headerReference w:type="default" r:id="rId17"/>
-      <w:footerReference w:type="default" r:id="rId18"/>
+      <w:headerReference w:type="default" r:id="rId22"/>
+      <w:footerReference w:type="default" r:id="rId23"/>
       <w:pgSz w:w="11906" w:h="16838"/>
       <w:pgMar w:top="1417" w:right="1417" w:bottom="1134" w:left="1417" w:header="708" w:footer="708" w:gutter="0"/>
       <w:pgNumType w:start="0"/>
@@ -4585,7 +6168,14 @@
     </w:r>
     <w:r>
       <w:tab/>
-      <w:t>Imbach Julia</w:t>
+    </w:r>
+    <w:proofErr w:type="spellStart"/>
+    <w:r>
+      <w:t>Imbach</w:t>
+    </w:r>
+    <w:proofErr w:type="spellEnd"/>
+    <w:r>
+      <w:t xml:space="preserve"> Julia</w:t>
     </w:r>
   </w:p>
 </w:hdr>
@@ -5097,6 +6687,7 @@
   <w:style w:type="character" w:default="1" w:styleId="Absatz-Standardschriftart">
     <w:name w:val="Default Paragraph Font"/>
     <w:uiPriority w:val="1"/>
+    <w:semiHidden/>
     <w:unhideWhenUsed/>
   </w:style>
   <w:style w:type="table" w:default="1" w:styleId="NormaleTabelle">
@@ -6017,6 +7608,7 @@
   <w:style w:type="character" w:default="1" w:styleId="Absatz-Standardschriftart">
     <w:name w:val="Default Paragraph Font"/>
     <w:uiPriority w:val="1"/>
+    <w:semiHidden/>
     <w:unhideWhenUsed/>
   </w:style>
   <w:style w:type="table" w:default="1" w:styleId="NormaleTabelle">
@@ -6789,7 +8381,7 @@
   <a:extraClrSchemeLst/>
   <a:extLst>
     <a:ext uri="{05A4C25C-085E-4340-85A3-A5531E510DB2}">
-      <thm15:themeFamily xmlns="" xmlns:thm15="http://schemas.microsoft.com/office/thememl/2012/main" name="Office Theme" id="{62F939B6-93AF-4DB8-9C6B-D6C7DFDC589F}" vid="{4A3C46E8-61CC-4603-A589-7422A47A8E4A}"/>
+      <thm15:themeFamily xmlns:thm15="http://schemas.microsoft.com/office/thememl/2012/main" xmlns="" name="Office Theme" id="{62F939B6-93AF-4DB8-9C6B-D6C7DFDC589F}" vid="{4A3C46E8-61CC-4603-A589-7422A47A8E4A}"/>
     </a:ext>
   </a:extLst>
 </a:theme>
@@ -6905,7 +8497,7 @@
 </file>
 
 <file path=customXml/itemProps2.xml><?xml version="1.0" encoding="utf-8"?>
-<ds:datastoreItem xmlns:ds="http://schemas.openxmlformats.org/officeDocument/2006/customXml" ds:itemID="{8B72AC28-6BFC-48AB-B717-BFF075DE3AED}">
+<ds:datastoreItem xmlns:ds="http://schemas.openxmlformats.org/officeDocument/2006/customXml" ds:itemID="{DFD532F7-DF82-42B6-BF3D-9C2863FFA08F}">
   <ds:schemaRefs>
     <ds:schemaRef ds:uri="http://schemas.openxmlformats.org/officeDocument/2006/bibliography"/>
   </ds:schemaRefs>

</xml_diff>